<commit_message>
Tested signals and slots on case information dialog.
</commit_message>
<xml_diff>
--- a/Templates/Judgment_Entry_Green_Sheet.docx
+++ b/Templates/Judgment_Entry_Green_Sheet.docx
@@ -238,16 +238,8 @@
         <w:rPr>
           <w:rFonts w:ascii="Palatino Linotype" w:hAnsi="Palatino Linotype"/>
         </w:rPr>
-        <w:t xml:space="preserve">{{ </w:t>
-      </w:r>
-      <w:proofErr w:type="spellStart"/>
-      <w:r>
-        <w:rPr>
-          <w:rFonts w:ascii="Palatino Linotype" w:hAnsi="Palatino Linotype"/>
-        </w:rPr>
-        <w:t>case_number</w:t>
-      </w:r>
-      <w:proofErr w:type="spellEnd"/>
+        <w:t>{{ case_number</w:t>
+      </w:r>
       <w:r>
         <w:rPr>
           <w:rFonts w:ascii="Palatino Linotype" w:hAnsi="Palatino Linotype"/>
@@ -315,21 +307,7 @@
         <w:rPr>
           <w:rFonts w:ascii="Palatino Linotype" w:hAnsi="Palatino Linotype"/>
         </w:rPr>
-        <w:t xml:space="preserve">{{ </w:t>
-      </w:r>
-      <w:proofErr w:type="spellStart"/>
-      <w:r>
-        <w:rPr>
-          <w:rFonts w:ascii="Palatino Linotype" w:hAnsi="Palatino Linotype"/>
-        </w:rPr>
-        <w:t>defendant_name</w:t>
-      </w:r>
-      <w:proofErr w:type="spellEnd"/>
-      <w:r>
-        <w:rPr>
-          <w:rFonts w:ascii="Palatino Linotype" w:hAnsi="Palatino Linotype"/>
-        </w:rPr>
-        <w:t xml:space="preserve"> }}</w:t>
+        <w:t>{{ defendant_name }}</w:t>
       </w:r>
       <w:r>
         <w:rPr>
@@ -488,21 +466,7 @@
         <w:rPr>
           <w:rFonts w:ascii="Palatino Linotype" w:hAnsi="Palatino Linotype"/>
         </w:rPr>
-        <w:t xml:space="preserve"> on {{ </w:t>
-      </w:r>
-      <w:proofErr w:type="spellStart"/>
-      <w:r>
-        <w:rPr>
-          <w:rFonts w:ascii="Palatino Linotype" w:hAnsi="Palatino Linotype"/>
-        </w:rPr>
-        <w:t>plea_trial_date</w:t>
-      </w:r>
-      <w:proofErr w:type="spellEnd"/>
-      <w:r>
-        <w:rPr>
-          <w:rFonts w:ascii="Palatino Linotype" w:hAnsi="Palatino Linotype"/>
-        </w:rPr>
-        <w:t xml:space="preserve"> }} </w:t>
+        <w:t xml:space="preserve"> on {{ plea_trial_date }} </w:t>
       </w:r>
       <w:r>
         <w:rPr>
@@ -514,21 +478,7 @@
         <w:rPr>
           <w:rFonts w:ascii="Palatino Linotype" w:hAnsi="Palatino Linotype"/>
         </w:rPr>
-        <w:t xml:space="preserve"> {{ </w:t>
-      </w:r>
-      <w:proofErr w:type="spellStart"/>
-      <w:r>
-        <w:rPr>
-          <w:rFonts w:ascii="Palatino Linotype" w:hAnsi="Palatino Linotype"/>
-        </w:rPr>
-        <w:t>plea_or_trial_choice</w:t>
-      </w:r>
-      <w:proofErr w:type="spellEnd"/>
-      <w:r>
-        <w:rPr>
-          <w:rFonts w:ascii="Palatino Linotype" w:hAnsi="Palatino Linotype"/>
-        </w:rPr>
-        <w:t xml:space="preserve"> }}. </w:t>
+        <w:t xml:space="preserve"> {{ plea_or_trial_choice }}. </w:t>
       </w:r>
     </w:p>
     <w:p>
@@ -565,11 +515,11 @@
         <w:tblLook w:val="04A0" w:firstRow="1" w:lastRow="0" w:firstColumn="1" w:lastColumn="0" w:noHBand="0" w:noVBand="1"/>
       </w:tblPr>
       <w:tblGrid>
-        <w:gridCol w:w="2782"/>
-        <w:gridCol w:w="1752"/>
-        <w:gridCol w:w="1752"/>
-        <w:gridCol w:w="1755"/>
-        <w:gridCol w:w="1847"/>
+        <w:gridCol w:w="2765"/>
+        <w:gridCol w:w="1830"/>
+        <w:gridCol w:w="1732"/>
+        <w:gridCol w:w="1735"/>
+        <w:gridCol w:w="1826"/>
       </w:tblGrid>
       <w:tr>
         <w:trPr>
@@ -633,6 +583,12 @@
                 <w:rFonts w:ascii="Palatino Linotype" w:hAnsi="Palatino Linotype"/>
               </w:rPr>
             </w:pPr>
+            <w:r>
+              <w:rPr>
+                <w:rFonts w:ascii="Palatino Linotype" w:hAnsi="Palatino Linotype"/>
+              </w:rPr>
+              <w:t>{{ offense_1}}</w:t>
+            </w:r>
           </w:p>
         </w:tc>
         <w:tc>
@@ -911,6 +867,12 @@
                 <w:rFonts w:ascii="Palatino Linotype" w:hAnsi="Palatino Linotype"/>
               </w:rPr>
             </w:pPr>
+            <w:r>
+              <w:rPr>
+                <w:rFonts w:ascii="Palatino Linotype" w:hAnsi="Palatino Linotype"/>
+              </w:rPr>
+              <w:t>{{ plea_1 }}</w:t>
+            </w:r>
           </w:p>
         </w:tc>
         <w:tc>
@@ -1925,21 +1887,7 @@
         <w:rPr>
           <w:rFonts w:ascii="Palatino Linotype" w:hAnsi="Palatino Linotype"/>
         </w:rPr>
-        <w:t xml:space="preserve">Defendant claimed the ability to pay in {{ </w:t>
-      </w:r>
-      <w:proofErr w:type="spellStart"/>
-      <w:r>
-        <w:rPr>
-          <w:rFonts w:ascii="Palatino Linotype" w:hAnsi="Palatino Linotype"/>
-        </w:rPr>
-        <w:t>days_to_pay</w:t>
-      </w:r>
-      <w:proofErr w:type="spellEnd"/>
-      <w:r>
-        <w:rPr>
-          <w:rFonts w:ascii="Palatino Linotype" w:hAnsi="Palatino Linotype"/>
-        </w:rPr>
-        <w:t xml:space="preserve"> }}. </w:t>
+        <w:t xml:space="preserve">Defendant claimed the ability to pay in {{ days_to_pay }}. </w:t>
       </w:r>
     </w:p>
     <w:p>
@@ -2268,21 +2216,7 @@
         <w:rPr>
           <w:rFonts w:ascii="Palatino Linotype" w:hAnsi="Palatino Linotype"/>
         </w:rPr>
-        <w:t xml:space="preserve">{{ </w:t>
-      </w:r>
-      <w:proofErr w:type="spellStart"/>
-      <w:r>
-        <w:rPr>
-          <w:rFonts w:ascii="Palatino Linotype" w:hAnsi="Palatino Linotype"/>
-        </w:rPr>
-        <w:t>defendant_name</w:t>
-      </w:r>
-      <w:proofErr w:type="spellEnd"/>
-      <w:r>
-        <w:rPr>
-          <w:rFonts w:ascii="Palatino Linotype" w:hAnsi="Palatino Linotype"/>
-        </w:rPr>
-        <w:t xml:space="preserve"> }}</w:t>
+        <w:t>{{ defendant_name }}</w:t>
       </w:r>
       <w:r>
         <w:rPr>

</xml_diff>

<commit_message>
Tested loop of charges list, it works, need to put in rest of code.
</commit_message>
<xml_diff>
--- a/Templates/Judgment_Entry_Green_Sheet.docx
+++ b/Templates/Judgment_Entry_Green_Sheet.docx
@@ -1888,8 +1888,6 @@
               </w:rPr>
               <w:t>{{ jail_days_suspended_1 }}</w:t>
             </w:r>
-            <w:bookmarkStart w:id="0" w:name="_GoBack"/>
-            <w:bookmarkEnd w:id="0"/>
           </w:p>
         </w:tc>
         <w:tc>
@@ -2019,6 +2017,303 @@
           <w:bCs/>
         </w:rPr>
         <w:t>Ability to Pay</w:t>
+      </w:r>
+    </w:p>
+    <w:p>
+      <w:pPr>
+        <w:tabs>
+          <w:tab w:val="left" w:pos="-1080"/>
+          <w:tab w:val="left" w:pos="-720"/>
+          <w:tab w:val="left" w:pos="0"/>
+          <w:tab w:val="left" w:pos="720"/>
+          <w:tab w:val="left" w:pos="1440"/>
+          <w:tab w:val="left" w:pos="2160"/>
+          <w:tab w:val="left" w:pos="2880"/>
+          <w:tab w:val="left" w:pos="3600"/>
+          <w:tab w:val="left" w:pos="4320"/>
+          <w:tab w:val="left" w:pos="4680"/>
+        </w:tabs>
+        <w:ind w:left="4680" w:hanging="4680"/>
+        <w:jc w:val="center"/>
+        <w:rPr>
+          <w:rFonts w:ascii="Palatino Linotype" w:hAnsi="Palatino Linotype"/>
+          <w:b/>
+          <w:bCs/>
+        </w:rPr>
+      </w:pPr>
+    </w:p>
+    <w:p>
+      <w:pPr>
+        <w:tabs>
+          <w:tab w:val="left" w:pos="-1080"/>
+          <w:tab w:val="left" w:pos="-720"/>
+          <w:tab w:val="left" w:pos="0"/>
+          <w:tab w:val="left" w:pos="720"/>
+          <w:tab w:val="left" w:pos="1440"/>
+          <w:tab w:val="left" w:pos="2160"/>
+          <w:tab w:val="left" w:pos="2880"/>
+          <w:tab w:val="left" w:pos="3600"/>
+          <w:tab w:val="left" w:pos="4320"/>
+          <w:tab w:val="left" w:pos="4680"/>
+        </w:tabs>
+        <w:ind w:left="4680" w:hanging="4680"/>
+        <w:rPr>
+          <w:rFonts w:ascii="Palatino Linotype" w:hAnsi="Palatino Linotype"/>
+          <w:b/>
+          <w:bCs/>
+        </w:rPr>
+      </w:pPr>
+      <w:r>
+        <w:rPr>
+          <w:rFonts w:ascii="Palatino Linotype" w:hAnsi="Palatino Linotype"/>
+          <w:b/>
+          <w:bCs/>
+        </w:rPr>
+        <w:t xml:space="preserve">{% for charge in </w:t>
+      </w:r>
+      <w:proofErr w:type="spellStart"/>
+      <w:r>
+        <w:rPr>
+          <w:rFonts w:ascii="Palatino Linotype" w:hAnsi="Palatino Linotype"/>
+          <w:b/>
+          <w:bCs/>
+        </w:rPr>
+        <w:t>charges_list</w:t>
+      </w:r>
+      <w:proofErr w:type="spellEnd"/>
+      <w:r>
+        <w:rPr>
+          <w:rFonts w:ascii="Palatino Linotype" w:hAnsi="Palatino Linotype"/>
+          <w:b/>
+          <w:bCs/>
+        </w:rPr>
+        <w:t xml:space="preserve"> %</w:t>
+      </w:r>
+      <w:r>
+        <w:rPr>
+          <w:rFonts w:ascii="Palatino Linotype" w:hAnsi="Palatino Linotype"/>
+          <w:b/>
+          <w:bCs/>
+        </w:rPr>
+        <w:t>}</w:t>
+      </w:r>
+    </w:p>
+    <w:p>
+      <w:pPr>
+        <w:tabs>
+          <w:tab w:val="left" w:pos="-1080"/>
+          <w:tab w:val="left" w:pos="-720"/>
+          <w:tab w:val="left" w:pos="0"/>
+          <w:tab w:val="left" w:pos="720"/>
+          <w:tab w:val="left" w:pos="1440"/>
+          <w:tab w:val="left" w:pos="2160"/>
+          <w:tab w:val="left" w:pos="2880"/>
+          <w:tab w:val="left" w:pos="3600"/>
+          <w:tab w:val="left" w:pos="4320"/>
+          <w:tab w:val="left" w:pos="4680"/>
+        </w:tabs>
+        <w:ind w:left="4680" w:hanging="4680"/>
+        <w:rPr>
+          <w:rFonts w:ascii="Palatino Linotype" w:hAnsi="Palatino Linotype"/>
+          <w:b/>
+          <w:bCs/>
+        </w:rPr>
+      </w:pPr>
+    </w:p>
+    <w:p>
+      <w:pPr>
+        <w:tabs>
+          <w:tab w:val="left" w:pos="-1080"/>
+          <w:tab w:val="left" w:pos="-720"/>
+          <w:tab w:val="left" w:pos="0"/>
+          <w:tab w:val="left" w:pos="720"/>
+          <w:tab w:val="left" w:pos="1440"/>
+          <w:tab w:val="left" w:pos="2160"/>
+          <w:tab w:val="left" w:pos="2880"/>
+          <w:tab w:val="left" w:pos="3600"/>
+          <w:tab w:val="left" w:pos="4320"/>
+          <w:tab w:val="left" w:pos="4680"/>
+        </w:tabs>
+        <w:ind w:left="4680" w:hanging="4680"/>
+        <w:rPr>
+          <w:rFonts w:ascii="Palatino Linotype" w:hAnsi="Palatino Linotype"/>
+          <w:b/>
+          <w:bCs/>
+        </w:rPr>
+      </w:pPr>
+      <w:r>
+        <w:rPr>
+          <w:rFonts w:ascii="Palatino Linotype" w:hAnsi="Palatino Linotype"/>
+          <w:b/>
+          <w:bCs/>
+        </w:rPr>
+        <w:t>{</w:t>
+      </w:r>
+      <w:proofErr w:type="gramStart"/>
+      <w:r>
+        <w:rPr>
+          <w:rFonts w:ascii="Palatino Linotype" w:hAnsi="Palatino Linotype"/>
+          <w:b/>
+          <w:bCs/>
+        </w:rPr>
+        <w:t xml:space="preserve">{ </w:t>
+      </w:r>
+      <w:proofErr w:type="spellStart"/>
+      <w:r>
+        <w:rPr>
+          <w:rFonts w:ascii="Palatino Linotype" w:hAnsi="Palatino Linotype"/>
+          <w:b/>
+          <w:bCs/>
+        </w:rPr>
+        <w:t>charge.offense</w:t>
+      </w:r>
+      <w:proofErr w:type="spellEnd"/>
+      <w:proofErr w:type="gramEnd"/>
+      <w:r>
+        <w:rPr>
+          <w:rFonts w:ascii="Palatino Linotype" w:hAnsi="Palatino Linotype"/>
+          <w:b/>
+          <w:bCs/>
+        </w:rPr>
+        <w:t xml:space="preserve"> }}</w:t>
+      </w:r>
+    </w:p>
+    <w:p>
+      <w:pPr>
+        <w:tabs>
+          <w:tab w:val="left" w:pos="-1080"/>
+          <w:tab w:val="left" w:pos="-720"/>
+          <w:tab w:val="left" w:pos="0"/>
+          <w:tab w:val="left" w:pos="720"/>
+          <w:tab w:val="left" w:pos="1440"/>
+          <w:tab w:val="left" w:pos="2160"/>
+          <w:tab w:val="left" w:pos="2880"/>
+          <w:tab w:val="left" w:pos="3600"/>
+          <w:tab w:val="left" w:pos="4320"/>
+          <w:tab w:val="left" w:pos="4680"/>
+        </w:tabs>
+        <w:ind w:left="4680" w:hanging="4680"/>
+        <w:rPr>
+          <w:rFonts w:ascii="Palatino Linotype" w:hAnsi="Palatino Linotype"/>
+          <w:b/>
+          <w:bCs/>
+        </w:rPr>
+      </w:pPr>
+      <w:r>
+        <w:rPr>
+          <w:rFonts w:ascii="Palatino Linotype" w:hAnsi="Palatino Linotype"/>
+          <w:b/>
+          <w:bCs/>
+        </w:rPr>
+        <w:t>{</w:t>
+      </w:r>
+      <w:proofErr w:type="gramStart"/>
+      <w:r>
+        <w:rPr>
+          <w:rFonts w:ascii="Palatino Linotype" w:hAnsi="Palatino Linotype"/>
+          <w:b/>
+          <w:bCs/>
+        </w:rPr>
+        <w:t xml:space="preserve">{ </w:t>
+      </w:r>
+      <w:proofErr w:type="spellStart"/>
+      <w:r>
+        <w:rPr>
+          <w:rFonts w:ascii="Palatino Linotype" w:hAnsi="Palatino Linotype"/>
+          <w:b/>
+          <w:bCs/>
+        </w:rPr>
+        <w:t>charge.plea</w:t>
+      </w:r>
+      <w:proofErr w:type="spellEnd"/>
+      <w:proofErr w:type="gramEnd"/>
+      <w:r>
+        <w:rPr>
+          <w:rFonts w:ascii="Palatino Linotype" w:hAnsi="Palatino Linotype"/>
+          <w:b/>
+          <w:bCs/>
+        </w:rPr>
+        <w:t xml:space="preserve"> }}</w:t>
+      </w:r>
+    </w:p>
+    <w:p>
+      <w:pPr>
+        <w:tabs>
+          <w:tab w:val="left" w:pos="-1080"/>
+          <w:tab w:val="left" w:pos="-720"/>
+          <w:tab w:val="left" w:pos="0"/>
+          <w:tab w:val="left" w:pos="720"/>
+          <w:tab w:val="left" w:pos="1440"/>
+          <w:tab w:val="left" w:pos="2160"/>
+          <w:tab w:val="left" w:pos="2880"/>
+          <w:tab w:val="left" w:pos="3600"/>
+          <w:tab w:val="left" w:pos="4320"/>
+          <w:tab w:val="left" w:pos="4680"/>
+        </w:tabs>
+        <w:ind w:left="4680" w:hanging="4680"/>
+        <w:rPr>
+          <w:rFonts w:ascii="Palatino Linotype" w:hAnsi="Palatino Linotype"/>
+          <w:b/>
+          <w:bCs/>
+        </w:rPr>
+      </w:pPr>
+    </w:p>
+    <w:p>
+      <w:pPr>
+        <w:tabs>
+          <w:tab w:val="left" w:pos="-1080"/>
+          <w:tab w:val="left" w:pos="-720"/>
+          <w:tab w:val="left" w:pos="0"/>
+          <w:tab w:val="left" w:pos="720"/>
+          <w:tab w:val="left" w:pos="1440"/>
+          <w:tab w:val="left" w:pos="2160"/>
+          <w:tab w:val="left" w:pos="2880"/>
+          <w:tab w:val="left" w:pos="3600"/>
+          <w:tab w:val="left" w:pos="4320"/>
+          <w:tab w:val="left" w:pos="4680"/>
+        </w:tabs>
+        <w:ind w:left="4680" w:hanging="4680"/>
+        <w:rPr>
+          <w:rFonts w:ascii="Palatino Linotype" w:hAnsi="Palatino Linotype"/>
+          <w:b/>
+          <w:bCs/>
+        </w:rPr>
+      </w:pPr>
+      <w:r>
+        <w:rPr>
+          <w:rFonts w:ascii="Palatino Linotype" w:hAnsi="Palatino Linotype"/>
+          <w:b/>
+          <w:bCs/>
+        </w:rPr>
+        <w:t xml:space="preserve">{% </w:t>
+      </w:r>
+      <w:proofErr w:type="spellStart"/>
+      <w:r>
+        <w:rPr>
+          <w:rFonts w:ascii="Palatino Linotype" w:hAnsi="Palatino Linotype"/>
+          <w:b/>
+          <w:bCs/>
+        </w:rPr>
+        <w:t>endfor</w:t>
+      </w:r>
+      <w:proofErr w:type="spellEnd"/>
+      <w:r>
+        <w:rPr>
+          <w:rFonts w:ascii="Palatino Linotype" w:hAnsi="Palatino Linotype"/>
+          <w:b/>
+          <w:bCs/>
+        </w:rPr>
+        <w:t xml:space="preserve"> %</w:t>
+      </w:r>
+      <w:bookmarkStart w:id="0" w:name="_GoBack"/>
+      <w:bookmarkEnd w:id="0"/>
+      <w:r>
+        <w:rPr>
+          <w:rFonts w:ascii="Palatino Linotype" w:hAnsi="Palatino Linotype"/>
+          <w:b/>
+          <w:bCs/>
+        </w:rPr>
+        <w:t>}</w:t>
       </w:r>
     </w:p>
     <w:p>

</xml_diff>

<commit_message>
The table for sentencing is formatted correctly now!!
</commit_message>
<xml_diff>
--- a/Templates/Judgment_Entry_Green_Sheet.docx
+++ b/Templates/Judgment_Entry_Green_Sheet.docx
@@ -585,33 +585,7 @@
         <w:rPr>
           <w:rFonts w:ascii="Palatino Linotype" w:hAnsi="Palatino Linotype"/>
         </w:rPr>
-        <w:t xml:space="preserve"> }} </w:t>
-      </w:r>
-      <w:r>
-        <w:rPr>
-          <w:rFonts w:ascii="Palatino Linotype" w:hAnsi="Palatino Linotype"/>
-        </w:rPr>
-        <w:t>and entered a plea of</w:t>
-      </w:r>
-      <w:r>
-        <w:rPr>
-          <w:rFonts w:ascii="Palatino Linotype" w:hAnsi="Palatino Linotype"/>
-        </w:rPr>
-        <w:t xml:space="preserve"> {{ </w:t>
-      </w:r>
-      <w:proofErr w:type="spellStart"/>
-      <w:r>
-        <w:rPr>
-          <w:rFonts w:ascii="Palatino Linotype" w:hAnsi="Palatino Linotype"/>
-        </w:rPr>
-        <w:t>plea_or_trial_choice</w:t>
-      </w:r>
-      <w:proofErr w:type="spellEnd"/>
-      <w:r>
-        <w:rPr>
-          <w:rFonts w:ascii="Palatino Linotype" w:hAnsi="Palatino Linotype"/>
-        </w:rPr>
-        <w:t xml:space="preserve"> }}. </w:t>
+        <w:t xml:space="preserve"> }}.</w:t>
       </w:r>
     </w:p>
     <w:p>
@@ -644,23 +618,19 @@
     <w:tbl>
       <w:tblPr>
         <w:tblStyle w:val="TableGrid"/>
-        <w:tblW w:w="9888" w:type="dxa"/>
+        <w:tblW w:w="0" w:type="auto"/>
         <w:tblLook w:val="04A0" w:firstRow="1" w:lastRow="0" w:firstColumn="1" w:lastColumn="0" w:noHBand="0" w:noVBand="1"/>
       </w:tblPr>
       <w:tblGrid>
-        <w:gridCol w:w="2666"/>
-        <w:gridCol w:w="2669"/>
-        <w:gridCol w:w="2451"/>
-        <w:gridCol w:w="1443"/>
-        <w:gridCol w:w="659"/>
+        <w:gridCol w:w="1632"/>
+        <w:gridCol w:w="1632"/>
+        <w:gridCol w:w="3289"/>
+        <w:gridCol w:w="1632"/>
       </w:tblGrid>
       <w:tr>
-        <w:trPr>
-          <w:trHeight w:val="318"/>
-        </w:trPr>
         <w:tc>
           <w:tcPr>
-            <w:tcW w:w="2749" w:type="dxa"/>
+            <w:tcW w:w="1632" w:type="dxa"/>
           </w:tcPr>
           <w:p>
             <w:pPr>
@@ -676,7 +646,6 @@
                 <w:tab w:val="left" w:pos="4320"/>
                 <w:tab w:val="left" w:pos="4680"/>
               </w:tabs>
-              <w:jc w:val="both"/>
               <w:rPr>
                 <w:rFonts w:ascii="Palatino Linotype" w:hAnsi="Palatino Linotype"/>
                 <w:b/>
@@ -689,13 +658,13 @@
                 <w:b/>
                 <w:bCs/>
               </w:rPr>
-              <w:t>Offense:</w:t>
+              <w:t>Offense</w:t>
             </w:r>
           </w:p>
         </w:tc>
         <w:tc>
           <w:tcPr>
-            <w:tcW w:w="2309" w:type="dxa"/>
+            <w:tcW w:w="1632" w:type="dxa"/>
           </w:tcPr>
           <w:p>
             <w:pPr>
@@ -711,34 +680,61 @@
                 <w:tab w:val="left" w:pos="4320"/>
                 <w:tab w:val="left" w:pos="4680"/>
               </w:tabs>
-              <w:jc w:val="both"/>
-              <w:rPr>
-                <w:rFonts w:ascii="Palatino Linotype" w:hAnsi="Palatino Linotype"/>
+              <w:rPr>
+                <w:rFonts w:ascii="Palatino Linotype" w:hAnsi="Palatino Linotype"/>
+                <w:b/>
+                <w:bCs/>
               </w:rPr>
             </w:pPr>
             <w:r>
               <w:rPr>
                 <w:rFonts w:ascii="Palatino Linotype" w:hAnsi="Palatino Linotype"/>
-              </w:rPr>
-              <w:t>{{ offense_1</w:t>
-            </w:r>
-            <w:r>
-              <w:rPr>
-                <w:rFonts w:ascii="Palatino Linotype" w:hAnsi="Palatino Linotype"/>
-              </w:rPr>
-              <w:t xml:space="preserve"> </w:t>
-            </w:r>
-            <w:r>
-              <w:rPr>
-                <w:rFonts w:ascii="Palatino Linotype" w:hAnsi="Palatino Linotype"/>
-              </w:rPr>
-              <w:t>}}</w:t>
+                <w:b/>
+                <w:bCs/>
+              </w:rPr>
+              <w:t>{%</w:t>
+            </w:r>
+            <w:proofErr w:type="spellStart"/>
+            <w:r>
+              <w:rPr>
+                <w:rFonts w:ascii="Palatino Linotype" w:hAnsi="Palatino Linotype"/>
+                <w:b/>
+                <w:bCs/>
+              </w:rPr>
+              <w:t>tc</w:t>
+            </w:r>
+            <w:proofErr w:type="spellEnd"/>
+            <w:r>
+              <w:rPr>
+                <w:rFonts w:ascii="Palatino Linotype" w:hAnsi="Palatino Linotype"/>
+                <w:b/>
+                <w:bCs/>
+              </w:rPr>
+              <w:t xml:space="preserve"> for charge in </w:t>
+            </w:r>
+            <w:proofErr w:type="spellStart"/>
+            <w:r>
+              <w:rPr>
+                <w:rFonts w:ascii="Palatino Linotype" w:hAnsi="Palatino Linotype"/>
+                <w:b/>
+                <w:bCs/>
+              </w:rPr>
+              <w:t>charges_list</w:t>
+            </w:r>
+            <w:proofErr w:type="spellEnd"/>
+            <w:r>
+              <w:rPr>
+                <w:rFonts w:ascii="Palatino Linotype" w:hAnsi="Palatino Linotype"/>
+                <w:b/>
+                <w:bCs/>
+              </w:rPr>
+              <w:t xml:space="preserve"> %}</w:t>
             </w:r>
           </w:p>
         </w:tc>
         <w:tc>
           <w:tcPr>
-            <w:tcW w:w="2610" w:type="dxa"/>
+            <w:tcW w:w="3289" w:type="dxa"/>
           </w:tcPr>
           <w:p>
             <w:pPr>
@@ -754,16 +750,43 @@
                 <w:tab w:val="left" w:pos="4320"/>
                 <w:tab w:val="left" w:pos="4680"/>
               </w:tabs>
-              <w:jc w:val="both"/>
-              <w:rPr>
-                <w:rFonts w:ascii="Palatino Linotype" w:hAnsi="Palatino Linotype"/>
+              <w:rPr>
+                <w:rFonts w:ascii="Palatino Linotype" w:hAnsi="Palatino Linotype"/>
+                <w:b/>
+                <w:bCs/>
               </w:rPr>
             </w:pPr>
+            <w:r>
+              <w:rPr>
+                <w:rFonts w:ascii="Palatino Linotype" w:hAnsi="Palatino Linotype"/>
+                <w:b/>
+                <w:bCs/>
+              </w:rPr>
+              <w:t xml:space="preserve">{{ </w:t>
+            </w:r>
+            <w:proofErr w:type="spellStart"/>
+            <w:r>
+              <w:rPr>
+                <w:rFonts w:ascii="Palatino Linotype" w:hAnsi="Palatino Linotype"/>
+                <w:b/>
+                <w:bCs/>
+              </w:rPr>
+              <w:t>charge.offense</w:t>
+            </w:r>
+            <w:proofErr w:type="spellEnd"/>
+            <w:r>
+              <w:rPr>
+                <w:rFonts w:ascii="Palatino Linotype" w:hAnsi="Palatino Linotype"/>
+                <w:b/>
+                <w:bCs/>
+              </w:rPr>
+              <w:t xml:space="preserve"> }}</w:t>
+            </w:r>
           </w:p>
         </w:tc>
         <w:tc>
           <w:tcPr>
-            <w:tcW w:w="1530" w:type="dxa"/>
+            <w:tcW w:w="1632" w:type="dxa"/>
           </w:tcPr>
           <w:p>
             <w:pPr>
@@ -779,16 +802,63 @@
                 <w:tab w:val="left" w:pos="4320"/>
                 <w:tab w:val="left" w:pos="4680"/>
               </w:tabs>
-              <w:jc w:val="both"/>
-              <w:rPr>
-                <w:rFonts w:ascii="Palatino Linotype" w:hAnsi="Palatino Linotype"/>
+              <w:rPr>
+                <w:rFonts w:ascii="Palatino Linotype" w:hAnsi="Palatino Linotype"/>
+                <w:b/>
+                <w:bCs/>
               </w:rPr>
             </w:pPr>
+            <w:r>
+              <w:rPr>
+                <w:rFonts w:ascii="Palatino Linotype" w:hAnsi="Palatino Linotype"/>
+                <w:b/>
+                <w:bCs/>
+              </w:rPr>
+              <w:t>{%</w:t>
+            </w:r>
+            <w:proofErr w:type="spellStart"/>
+            <w:r>
+              <w:rPr>
+                <w:rFonts w:ascii="Palatino Linotype" w:hAnsi="Palatino Linotype"/>
+                <w:b/>
+                <w:bCs/>
+              </w:rPr>
+              <w:t>tc</w:t>
+            </w:r>
+            <w:proofErr w:type="spellEnd"/>
+            <w:r>
+              <w:rPr>
+                <w:rFonts w:ascii="Palatino Linotype" w:hAnsi="Palatino Linotype"/>
+                <w:b/>
+                <w:bCs/>
+              </w:rPr>
+              <w:t xml:space="preserve"> </w:t>
+            </w:r>
+            <w:proofErr w:type="spellStart"/>
+            <w:r>
+              <w:rPr>
+                <w:rFonts w:ascii="Palatino Linotype" w:hAnsi="Palatino Linotype"/>
+                <w:b/>
+                <w:bCs/>
+              </w:rPr>
+              <w:t>endfor</w:t>
+            </w:r>
+            <w:proofErr w:type="spellEnd"/>
+            <w:r>
+              <w:rPr>
+                <w:rFonts w:ascii="Palatino Linotype" w:hAnsi="Palatino Linotype"/>
+                <w:b/>
+                <w:bCs/>
+              </w:rPr>
+              <w:t xml:space="preserve"> %}</w:t>
+            </w:r>
           </w:p>
         </w:tc>
+      </w:tr>
+      <w:tr>
         <w:tc>
           <w:tcPr>
-            <w:tcW w:w="690" w:type="dxa"/>
+            <w:tcW w:w="1632" w:type="dxa"/>
           </w:tcPr>
           <w:p>
             <w:pPr>
@@ -804,21 +874,25 @@
                 <w:tab w:val="left" w:pos="4320"/>
                 <w:tab w:val="left" w:pos="4680"/>
               </w:tabs>
-              <w:jc w:val="both"/>
-              <w:rPr>
-                <w:rFonts w:ascii="Palatino Linotype" w:hAnsi="Palatino Linotype"/>
+              <w:rPr>
+                <w:rFonts w:ascii="Palatino Linotype" w:hAnsi="Palatino Linotype"/>
+                <w:b/>
+                <w:bCs/>
               </w:rPr>
             </w:pPr>
+            <w:r>
+              <w:rPr>
+                <w:rFonts w:ascii="Palatino Linotype" w:hAnsi="Palatino Linotype"/>
+                <w:b/>
+                <w:bCs/>
+              </w:rPr>
+              <w:t>Degree</w:t>
+            </w:r>
           </w:p>
         </w:tc>
-      </w:tr>
-      <w:tr>
-        <w:trPr>
-          <w:trHeight w:val="318"/>
-        </w:trPr>
         <w:tc>
           <w:tcPr>
-            <w:tcW w:w="2749" w:type="dxa"/>
+            <w:tcW w:w="1632" w:type="dxa"/>
           </w:tcPr>
           <w:p>
             <w:pPr>
@@ -834,7 +908,6 @@
                 <w:tab w:val="left" w:pos="4320"/>
                 <w:tab w:val="left" w:pos="4680"/>
               </w:tabs>
-              <w:jc w:val="both"/>
               <w:rPr>
                 <w:rFonts w:ascii="Palatino Linotype" w:hAnsi="Palatino Linotype"/>
                 <w:b/>
@@ -847,13 +920,49 @@
                 <w:b/>
                 <w:bCs/>
               </w:rPr>
-              <w:t>Degree:</w:t>
+              <w:t>{%</w:t>
+            </w:r>
+            <w:proofErr w:type="spellStart"/>
+            <w:r>
+              <w:rPr>
+                <w:rFonts w:ascii="Palatino Linotype" w:hAnsi="Palatino Linotype"/>
+                <w:b/>
+                <w:bCs/>
+              </w:rPr>
+              <w:t>tc</w:t>
+            </w:r>
+            <w:proofErr w:type="spellEnd"/>
+            <w:r>
+              <w:rPr>
+                <w:rFonts w:ascii="Palatino Linotype" w:hAnsi="Palatino Linotype"/>
+                <w:b/>
+                <w:bCs/>
+              </w:rPr>
+              <w:t xml:space="preserve"> for charge in </w:t>
+            </w:r>
+            <w:proofErr w:type="spellStart"/>
+            <w:r>
+              <w:rPr>
+                <w:rFonts w:ascii="Palatino Linotype" w:hAnsi="Palatino Linotype"/>
+                <w:b/>
+                <w:bCs/>
+              </w:rPr>
+              <w:t>charges_list</w:t>
+            </w:r>
+            <w:proofErr w:type="spellEnd"/>
+            <w:r>
+              <w:rPr>
+                <w:rFonts w:ascii="Palatino Linotype" w:hAnsi="Palatino Linotype"/>
+                <w:b/>
+                <w:bCs/>
+              </w:rPr>
+              <w:t xml:space="preserve"> %}</w:t>
             </w:r>
           </w:p>
         </w:tc>
         <w:tc>
           <w:tcPr>
-            <w:tcW w:w="2309" w:type="dxa"/>
+            <w:tcW w:w="3289" w:type="dxa"/>
           </w:tcPr>
           <w:p>
             <w:pPr>
@@ -869,22 +978,51 @@
                 <w:tab w:val="left" w:pos="4320"/>
                 <w:tab w:val="left" w:pos="4680"/>
               </w:tabs>
-              <w:jc w:val="both"/>
-              <w:rPr>
-                <w:rFonts w:ascii="Palatino Linotype" w:hAnsi="Palatino Linotype"/>
+              <w:rPr>
+                <w:rFonts w:ascii="Palatino Linotype" w:hAnsi="Palatino Linotype"/>
+                <w:b/>
+                <w:bCs/>
               </w:rPr>
             </w:pPr>
             <w:r>
               <w:rPr>
                 <w:rFonts w:ascii="Palatino Linotype" w:hAnsi="Palatino Linotype"/>
-              </w:rPr>
-              <w:t>{{ degree_1 }}</w:t>
+                <w:b/>
+                <w:bCs/>
+              </w:rPr>
+              <w:t xml:space="preserve">{{ </w:t>
+            </w:r>
+            <w:proofErr w:type="spellStart"/>
+            <w:r>
+              <w:rPr>
+                <w:rFonts w:ascii="Palatino Linotype" w:hAnsi="Palatino Linotype"/>
+                <w:b/>
+                <w:bCs/>
+              </w:rPr>
+              <w:t>charge.</w:t>
+            </w:r>
+            <w:r>
+              <w:rPr>
+                <w:rFonts w:ascii="Palatino Linotype" w:hAnsi="Palatino Linotype"/>
+                <w:b/>
+                <w:bCs/>
+              </w:rPr>
+              <w:t>degree</w:t>
+            </w:r>
+            <w:proofErr w:type="spellEnd"/>
+            <w:r>
+              <w:rPr>
+                <w:rFonts w:ascii="Palatino Linotype" w:hAnsi="Palatino Linotype"/>
+                <w:b/>
+                <w:bCs/>
+              </w:rPr>
+              <w:t xml:space="preserve"> }}</w:t>
             </w:r>
           </w:p>
         </w:tc>
         <w:tc>
           <w:tcPr>
-            <w:tcW w:w="2610" w:type="dxa"/>
+            <w:tcW w:w="1632" w:type="dxa"/>
           </w:tcPr>
           <w:p>
             <w:pPr>
@@ -900,16 +1038,63 @@
                 <w:tab w:val="left" w:pos="4320"/>
                 <w:tab w:val="left" w:pos="4680"/>
               </w:tabs>
-              <w:jc w:val="both"/>
-              <w:rPr>
-                <w:rFonts w:ascii="Palatino Linotype" w:hAnsi="Palatino Linotype"/>
+              <w:rPr>
+                <w:rFonts w:ascii="Palatino Linotype" w:hAnsi="Palatino Linotype"/>
+                <w:b/>
+                <w:bCs/>
               </w:rPr>
             </w:pPr>
+            <w:r>
+              <w:rPr>
+                <w:rFonts w:ascii="Palatino Linotype" w:hAnsi="Palatino Linotype"/>
+                <w:b/>
+                <w:bCs/>
+              </w:rPr>
+              <w:t>{%</w:t>
+            </w:r>
+            <w:proofErr w:type="spellStart"/>
+            <w:r>
+              <w:rPr>
+                <w:rFonts w:ascii="Palatino Linotype" w:hAnsi="Palatino Linotype"/>
+                <w:b/>
+                <w:bCs/>
+              </w:rPr>
+              <w:t>tc</w:t>
+            </w:r>
+            <w:proofErr w:type="spellEnd"/>
+            <w:r>
+              <w:rPr>
+                <w:rFonts w:ascii="Palatino Linotype" w:hAnsi="Palatino Linotype"/>
+                <w:b/>
+                <w:bCs/>
+              </w:rPr>
+              <w:t xml:space="preserve"> </w:t>
+            </w:r>
+            <w:proofErr w:type="spellStart"/>
+            <w:r>
+              <w:rPr>
+                <w:rFonts w:ascii="Palatino Linotype" w:hAnsi="Palatino Linotype"/>
+                <w:b/>
+                <w:bCs/>
+              </w:rPr>
+              <w:t>endfor</w:t>
+            </w:r>
+            <w:proofErr w:type="spellEnd"/>
+            <w:r>
+              <w:rPr>
+                <w:rFonts w:ascii="Palatino Linotype" w:hAnsi="Palatino Linotype"/>
+                <w:b/>
+                <w:bCs/>
+              </w:rPr>
+              <w:t xml:space="preserve"> %}</w:t>
+            </w:r>
           </w:p>
         </w:tc>
+      </w:tr>
+      <w:tr>
         <w:tc>
           <w:tcPr>
-            <w:tcW w:w="1530" w:type="dxa"/>
+            <w:tcW w:w="1632" w:type="dxa"/>
           </w:tcPr>
           <w:p>
             <w:pPr>
@@ -925,16 +1110,25 @@
                 <w:tab w:val="left" w:pos="4320"/>
                 <w:tab w:val="left" w:pos="4680"/>
               </w:tabs>
-              <w:jc w:val="both"/>
-              <w:rPr>
-                <w:rFonts w:ascii="Palatino Linotype" w:hAnsi="Palatino Linotype"/>
+              <w:rPr>
+                <w:rFonts w:ascii="Palatino Linotype" w:hAnsi="Palatino Linotype"/>
+                <w:b/>
+                <w:bCs/>
               </w:rPr>
             </w:pPr>
+            <w:r>
+              <w:rPr>
+                <w:rFonts w:ascii="Palatino Linotype" w:hAnsi="Palatino Linotype"/>
+                <w:b/>
+                <w:bCs/>
+              </w:rPr>
+              <w:t>Plea</w:t>
+            </w:r>
           </w:p>
         </w:tc>
         <w:tc>
           <w:tcPr>
-            <w:tcW w:w="690" w:type="dxa"/>
+            <w:tcW w:w="1632" w:type="dxa"/>
           </w:tcPr>
           <w:p>
             <w:pPr>
@@ -950,21 +1144,61 @@
                 <w:tab w:val="left" w:pos="4320"/>
                 <w:tab w:val="left" w:pos="4680"/>
               </w:tabs>
-              <w:jc w:val="both"/>
-              <w:rPr>
-                <w:rFonts w:ascii="Palatino Linotype" w:hAnsi="Palatino Linotype"/>
+              <w:rPr>
+                <w:rFonts w:ascii="Palatino Linotype" w:hAnsi="Palatino Linotype"/>
+                <w:b/>
+                <w:bCs/>
               </w:rPr>
             </w:pPr>
+            <w:r>
+              <w:rPr>
+                <w:rFonts w:ascii="Palatino Linotype" w:hAnsi="Palatino Linotype"/>
+                <w:b/>
+                <w:bCs/>
+              </w:rPr>
+              <w:t>{%</w:t>
+            </w:r>
+            <w:proofErr w:type="spellStart"/>
+            <w:r>
+              <w:rPr>
+                <w:rFonts w:ascii="Palatino Linotype" w:hAnsi="Palatino Linotype"/>
+                <w:b/>
+                <w:bCs/>
+              </w:rPr>
+              <w:t>tc</w:t>
+            </w:r>
+            <w:proofErr w:type="spellEnd"/>
+            <w:r>
+              <w:rPr>
+                <w:rFonts w:ascii="Palatino Linotype" w:hAnsi="Palatino Linotype"/>
+                <w:b/>
+                <w:bCs/>
+              </w:rPr>
+              <w:t xml:space="preserve"> for charge in </w:t>
+            </w:r>
+            <w:proofErr w:type="spellStart"/>
+            <w:r>
+              <w:rPr>
+                <w:rFonts w:ascii="Palatino Linotype" w:hAnsi="Palatino Linotype"/>
+                <w:b/>
+                <w:bCs/>
+              </w:rPr>
+              <w:t>charges_list</w:t>
+            </w:r>
+            <w:proofErr w:type="spellEnd"/>
+            <w:r>
+              <w:rPr>
+                <w:rFonts w:ascii="Palatino Linotype" w:hAnsi="Palatino Linotype"/>
+                <w:b/>
+                <w:bCs/>
+              </w:rPr>
+              <w:t xml:space="preserve"> %}</w:t>
+            </w:r>
           </w:p>
         </w:tc>
-      </w:tr>
-      <w:tr>
-        <w:trPr>
-          <w:trHeight w:val="318"/>
-        </w:trPr>
         <w:tc>
           <w:tcPr>
-            <w:tcW w:w="2749" w:type="dxa"/>
+            <w:tcW w:w="3289" w:type="dxa"/>
           </w:tcPr>
           <w:p>
             <w:pPr>
@@ -980,9 +1214,10 @@
                 <w:tab w:val="left" w:pos="4320"/>
                 <w:tab w:val="left" w:pos="4680"/>
               </w:tabs>
-              <w:jc w:val="both"/>
-              <w:rPr>
-                <w:rFonts w:ascii="Palatino Linotype" w:hAnsi="Palatino Linotype"/>
+              <w:rPr>
+                <w:rFonts w:ascii="Palatino Linotype" w:hAnsi="Palatino Linotype"/>
+                <w:b/>
+                <w:bCs/>
               </w:rPr>
             </w:pPr>
             <w:r>
@@ -991,13 +1226,39 @@
                 <w:b/>
                 <w:bCs/>
               </w:rPr>
-              <w:t>Plea:</w:t>
+              <w:t xml:space="preserve">{{ </w:t>
+            </w:r>
+            <w:proofErr w:type="spellStart"/>
+            <w:r>
+              <w:rPr>
+                <w:rFonts w:ascii="Palatino Linotype" w:hAnsi="Palatino Linotype"/>
+                <w:b/>
+                <w:bCs/>
+              </w:rPr>
+              <w:t>charge.</w:t>
+            </w:r>
+            <w:r>
+              <w:rPr>
+                <w:rFonts w:ascii="Palatino Linotype" w:hAnsi="Palatino Linotype"/>
+                <w:b/>
+                <w:bCs/>
+              </w:rPr>
+              <w:t>plea</w:t>
+            </w:r>
+            <w:proofErr w:type="spellEnd"/>
+            <w:r>
+              <w:rPr>
+                <w:rFonts w:ascii="Palatino Linotype" w:hAnsi="Palatino Linotype"/>
+                <w:b/>
+                <w:bCs/>
+              </w:rPr>
+              <w:t>}}</w:t>
             </w:r>
           </w:p>
         </w:tc>
         <w:tc>
           <w:tcPr>
-            <w:tcW w:w="2309" w:type="dxa"/>
+            <w:tcW w:w="1632" w:type="dxa"/>
           </w:tcPr>
           <w:p>
             <w:pPr>
@@ -1013,22 +1274,63 @@
                 <w:tab w:val="left" w:pos="4320"/>
                 <w:tab w:val="left" w:pos="4680"/>
               </w:tabs>
-              <w:jc w:val="both"/>
-              <w:rPr>
-                <w:rFonts w:ascii="Palatino Linotype" w:hAnsi="Palatino Linotype"/>
+              <w:rPr>
+                <w:rFonts w:ascii="Palatino Linotype" w:hAnsi="Palatino Linotype"/>
+                <w:b/>
+                <w:bCs/>
               </w:rPr>
             </w:pPr>
             <w:r>
               <w:rPr>
                 <w:rFonts w:ascii="Palatino Linotype" w:hAnsi="Palatino Linotype"/>
-              </w:rPr>
-              <w:t>{{ plea_1 }}</w:t>
+                <w:b/>
+                <w:bCs/>
+              </w:rPr>
+              <w:t>{%</w:t>
+            </w:r>
+            <w:proofErr w:type="spellStart"/>
+            <w:r>
+              <w:rPr>
+                <w:rFonts w:ascii="Palatino Linotype" w:hAnsi="Palatino Linotype"/>
+                <w:b/>
+                <w:bCs/>
+              </w:rPr>
+              <w:t>tc</w:t>
+            </w:r>
+            <w:proofErr w:type="spellEnd"/>
+            <w:r>
+              <w:rPr>
+                <w:rFonts w:ascii="Palatino Linotype" w:hAnsi="Palatino Linotype"/>
+                <w:b/>
+                <w:bCs/>
+              </w:rPr>
+              <w:t xml:space="preserve"> </w:t>
+            </w:r>
+            <w:proofErr w:type="spellStart"/>
+            <w:r>
+              <w:rPr>
+                <w:rFonts w:ascii="Palatino Linotype" w:hAnsi="Palatino Linotype"/>
+                <w:b/>
+                <w:bCs/>
+              </w:rPr>
+              <w:t>endfor</w:t>
+            </w:r>
+            <w:proofErr w:type="spellEnd"/>
+            <w:r>
+              <w:rPr>
+                <w:rFonts w:ascii="Palatino Linotype" w:hAnsi="Palatino Linotype"/>
+                <w:b/>
+                <w:bCs/>
+              </w:rPr>
+              <w:t xml:space="preserve"> %}</w:t>
             </w:r>
           </w:p>
         </w:tc>
+      </w:tr>
+      <w:tr>
         <w:tc>
           <w:tcPr>
-            <w:tcW w:w="2610" w:type="dxa"/>
+            <w:tcW w:w="1632" w:type="dxa"/>
           </w:tcPr>
           <w:p>
             <w:pPr>
@@ -1044,16 +1346,25 @@
                 <w:tab w:val="left" w:pos="4320"/>
                 <w:tab w:val="left" w:pos="4680"/>
               </w:tabs>
-              <w:jc w:val="both"/>
-              <w:rPr>
-                <w:rFonts w:ascii="Palatino Linotype" w:hAnsi="Palatino Linotype"/>
+              <w:rPr>
+                <w:rFonts w:ascii="Palatino Linotype" w:hAnsi="Palatino Linotype"/>
+                <w:b/>
+                <w:bCs/>
               </w:rPr>
             </w:pPr>
+            <w:r>
+              <w:rPr>
+                <w:rFonts w:ascii="Palatino Linotype" w:hAnsi="Palatino Linotype"/>
+                <w:b/>
+                <w:bCs/>
+              </w:rPr>
+              <w:t>Finding</w:t>
+            </w:r>
           </w:p>
         </w:tc>
         <w:tc>
           <w:tcPr>
-            <w:tcW w:w="1530" w:type="dxa"/>
+            <w:tcW w:w="1632" w:type="dxa"/>
           </w:tcPr>
           <w:p>
             <w:pPr>
@@ -1069,16 +1380,61 @@
                 <w:tab w:val="left" w:pos="4320"/>
                 <w:tab w:val="left" w:pos="4680"/>
               </w:tabs>
-              <w:jc w:val="both"/>
-              <w:rPr>
-                <w:rFonts w:ascii="Palatino Linotype" w:hAnsi="Palatino Linotype"/>
+              <w:rPr>
+                <w:rFonts w:ascii="Palatino Linotype" w:hAnsi="Palatino Linotype"/>
+                <w:b/>
+                <w:bCs/>
               </w:rPr>
             </w:pPr>
+            <w:r>
+              <w:rPr>
+                <w:rFonts w:ascii="Palatino Linotype" w:hAnsi="Palatino Linotype"/>
+                <w:b/>
+                <w:bCs/>
+              </w:rPr>
+              <w:t>{%</w:t>
+            </w:r>
+            <w:proofErr w:type="spellStart"/>
+            <w:r>
+              <w:rPr>
+                <w:rFonts w:ascii="Palatino Linotype" w:hAnsi="Palatino Linotype"/>
+                <w:b/>
+                <w:bCs/>
+              </w:rPr>
+              <w:t>tc</w:t>
+            </w:r>
+            <w:proofErr w:type="spellEnd"/>
+            <w:r>
+              <w:rPr>
+                <w:rFonts w:ascii="Palatino Linotype" w:hAnsi="Palatino Linotype"/>
+                <w:b/>
+                <w:bCs/>
+              </w:rPr>
+              <w:t xml:space="preserve"> for charge in </w:t>
+            </w:r>
+            <w:proofErr w:type="spellStart"/>
+            <w:r>
+              <w:rPr>
+                <w:rFonts w:ascii="Palatino Linotype" w:hAnsi="Palatino Linotype"/>
+                <w:b/>
+                <w:bCs/>
+              </w:rPr>
+              <w:t>charges_list</w:t>
+            </w:r>
+            <w:proofErr w:type="spellEnd"/>
+            <w:r>
+              <w:rPr>
+                <w:rFonts w:ascii="Palatino Linotype" w:hAnsi="Palatino Linotype"/>
+                <w:b/>
+                <w:bCs/>
+              </w:rPr>
+              <w:t xml:space="preserve"> %}</w:t>
+            </w:r>
           </w:p>
         </w:tc>
         <w:tc>
           <w:tcPr>
-            <w:tcW w:w="690" w:type="dxa"/>
+            <w:tcW w:w="3289" w:type="dxa"/>
           </w:tcPr>
           <w:p>
             <w:pPr>
@@ -1094,21 +1450,51 @@
                 <w:tab w:val="left" w:pos="4320"/>
                 <w:tab w:val="left" w:pos="4680"/>
               </w:tabs>
-              <w:jc w:val="both"/>
-              <w:rPr>
-                <w:rFonts w:ascii="Palatino Linotype" w:hAnsi="Palatino Linotype"/>
+              <w:rPr>
+                <w:rFonts w:ascii="Palatino Linotype" w:hAnsi="Palatino Linotype"/>
+                <w:b/>
+                <w:bCs/>
               </w:rPr>
             </w:pPr>
+            <w:r>
+              <w:rPr>
+                <w:rFonts w:ascii="Palatino Linotype" w:hAnsi="Palatino Linotype"/>
+                <w:b/>
+                <w:bCs/>
+              </w:rPr>
+              <w:t xml:space="preserve">{{ </w:t>
+            </w:r>
+            <w:proofErr w:type="spellStart"/>
+            <w:r>
+              <w:rPr>
+                <w:rFonts w:ascii="Palatino Linotype" w:hAnsi="Palatino Linotype"/>
+                <w:b/>
+                <w:bCs/>
+              </w:rPr>
+              <w:t>charge.</w:t>
+            </w:r>
+            <w:r>
+              <w:rPr>
+                <w:rFonts w:ascii="Palatino Linotype" w:hAnsi="Palatino Linotype"/>
+                <w:b/>
+                <w:bCs/>
+              </w:rPr>
+              <w:t>finding</w:t>
+            </w:r>
+            <w:proofErr w:type="spellEnd"/>
+            <w:r>
+              <w:rPr>
+                <w:rFonts w:ascii="Palatino Linotype" w:hAnsi="Palatino Linotype"/>
+                <w:b/>
+                <w:bCs/>
+              </w:rPr>
+              <w:t xml:space="preserve"> }}</w:t>
+            </w:r>
           </w:p>
         </w:tc>
-      </w:tr>
-      <w:tr>
-        <w:trPr>
-          <w:trHeight w:val="318"/>
-        </w:trPr>
         <w:tc>
           <w:tcPr>
-            <w:tcW w:w="2749" w:type="dxa"/>
+            <w:tcW w:w="1632" w:type="dxa"/>
           </w:tcPr>
           <w:p>
             <w:pPr>
@@ -1124,7 +1510,6 @@
                 <w:tab w:val="left" w:pos="4320"/>
                 <w:tab w:val="left" w:pos="4680"/>
               </w:tabs>
-              <w:jc w:val="both"/>
               <w:rPr>
                 <w:rFonts w:ascii="Palatino Linotype" w:hAnsi="Palatino Linotype"/>
                 <w:b/>
@@ -1137,13 +1522,51 @@
                 <w:b/>
                 <w:bCs/>
               </w:rPr>
-              <w:t>Allied Offense:</w:t>
+              <w:t>{%</w:t>
+            </w:r>
+            <w:proofErr w:type="spellStart"/>
+            <w:r>
+              <w:rPr>
+                <w:rFonts w:ascii="Palatino Linotype" w:hAnsi="Palatino Linotype"/>
+                <w:b/>
+                <w:bCs/>
+              </w:rPr>
+              <w:t>tc</w:t>
+            </w:r>
+            <w:proofErr w:type="spellEnd"/>
+            <w:r>
+              <w:rPr>
+                <w:rFonts w:ascii="Palatino Linotype" w:hAnsi="Palatino Linotype"/>
+                <w:b/>
+                <w:bCs/>
+              </w:rPr>
+              <w:t xml:space="preserve"> </w:t>
+            </w:r>
+            <w:proofErr w:type="spellStart"/>
+            <w:r>
+              <w:rPr>
+                <w:rFonts w:ascii="Palatino Linotype" w:hAnsi="Palatino Linotype"/>
+                <w:b/>
+                <w:bCs/>
+              </w:rPr>
+              <w:t>endfor</w:t>
+            </w:r>
+            <w:proofErr w:type="spellEnd"/>
+            <w:r>
+              <w:rPr>
+                <w:rFonts w:ascii="Palatino Linotype" w:hAnsi="Palatino Linotype"/>
+                <w:b/>
+                <w:bCs/>
+              </w:rPr>
+              <w:t xml:space="preserve"> %}</w:t>
             </w:r>
           </w:p>
         </w:tc>
+      </w:tr>
+      <w:tr>
         <w:tc>
           <w:tcPr>
-            <w:tcW w:w="2309" w:type="dxa"/>
+            <w:tcW w:w="1632" w:type="dxa"/>
           </w:tcPr>
           <w:p>
             <w:pPr>
@@ -1159,16 +1582,25 @@
                 <w:tab w:val="left" w:pos="4320"/>
                 <w:tab w:val="left" w:pos="4680"/>
               </w:tabs>
-              <w:jc w:val="both"/>
-              <w:rPr>
-                <w:rFonts w:ascii="Palatino Linotype" w:hAnsi="Palatino Linotype"/>
+              <w:rPr>
+                <w:rFonts w:ascii="Palatino Linotype" w:hAnsi="Palatino Linotype"/>
+                <w:b/>
+                <w:bCs/>
               </w:rPr>
             </w:pPr>
+            <w:r>
+              <w:rPr>
+                <w:rFonts w:ascii="Palatino Linotype" w:hAnsi="Palatino Linotype"/>
+                <w:b/>
+                <w:bCs/>
+              </w:rPr>
+              <w:t>Fine Amount</w:t>
+            </w:r>
           </w:p>
         </w:tc>
         <w:tc>
           <w:tcPr>
-            <w:tcW w:w="2610" w:type="dxa"/>
+            <w:tcW w:w="1632" w:type="dxa"/>
           </w:tcPr>
           <w:p>
             <w:pPr>
@@ -1184,16 +1616,61 @@
                 <w:tab w:val="left" w:pos="4320"/>
                 <w:tab w:val="left" w:pos="4680"/>
               </w:tabs>
-              <w:jc w:val="both"/>
-              <w:rPr>
-                <w:rFonts w:ascii="Palatino Linotype" w:hAnsi="Palatino Linotype"/>
+              <w:rPr>
+                <w:rFonts w:ascii="Palatino Linotype" w:hAnsi="Palatino Linotype"/>
+                <w:b/>
+                <w:bCs/>
               </w:rPr>
             </w:pPr>
+            <w:r>
+              <w:rPr>
+                <w:rFonts w:ascii="Palatino Linotype" w:hAnsi="Palatino Linotype"/>
+                <w:b/>
+                <w:bCs/>
+              </w:rPr>
+              <w:t>{%</w:t>
+            </w:r>
+            <w:proofErr w:type="spellStart"/>
+            <w:r>
+              <w:rPr>
+                <w:rFonts w:ascii="Palatino Linotype" w:hAnsi="Palatino Linotype"/>
+                <w:b/>
+                <w:bCs/>
+              </w:rPr>
+              <w:t>tc</w:t>
+            </w:r>
+            <w:proofErr w:type="spellEnd"/>
+            <w:r>
+              <w:rPr>
+                <w:rFonts w:ascii="Palatino Linotype" w:hAnsi="Palatino Linotype"/>
+                <w:b/>
+                <w:bCs/>
+              </w:rPr>
+              <w:t xml:space="preserve"> for charge in </w:t>
+            </w:r>
+            <w:proofErr w:type="spellStart"/>
+            <w:r>
+              <w:rPr>
+                <w:rFonts w:ascii="Palatino Linotype" w:hAnsi="Palatino Linotype"/>
+                <w:b/>
+                <w:bCs/>
+              </w:rPr>
+              <w:t>charges_list</w:t>
+            </w:r>
+            <w:proofErr w:type="spellEnd"/>
+            <w:r>
+              <w:rPr>
+                <w:rFonts w:ascii="Palatino Linotype" w:hAnsi="Palatino Linotype"/>
+                <w:b/>
+                <w:bCs/>
+              </w:rPr>
+              <w:t xml:space="preserve"> %}</w:t>
+            </w:r>
           </w:p>
         </w:tc>
         <w:tc>
           <w:tcPr>
-            <w:tcW w:w="1530" w:type="dxa"/>
+            <w:tcW w:w="3289" w:type="dxa"/>
           </w:tcPr>
           <w:p>
             <w:pPr>
@@ -1209,16 +1686,59 @@
                 <w:tab w:val="left" w:pos="4320"/>
                 <w:tab w:val="left" w:pos="4680"/>
               </w:tabs>
-              <w:jc w:val="both"/>
-              <w:rPr>
-                <w:rFonts w:ascii="Palatino Linotype" w:hAnsi="Palatino Linotype"/>
+              <w:rPr>
+                <w:rFonts w:ascii="Palatino Linotype" w:hAnsi="Palatino Linotype"/>
+                <w:b/>
+                <w:bCs/>
               </w:rPr>
             </w:pPr>
+            <w:r>
+              <w:rPr>
+                <w:rFonts w:ascii="Palatino Linotype" w:hAnsi="Palatino Linotype"/>
+                <w:b/>
+                <w:bCs/>
+              </w:rPr>
+              <w:t xml:space="preserve">{{ </w:t>
+            </w:r>
+            <w:proofErr w:type="spellStart"/>
+            <w:r>
+              <w:rPr>
+                <w:rFonts w:ascii="Palatino Linotype" w:hAnsi="Palatino Linotype"/>
+                <w:b/>
+                <w:bCs/>
+              </w:rPr>
+              <w:t>charge.</w:t>
+            </w:r>
+            <w:r>
+              <w:rPr>
+                <w:rFonts w:ascii="Palatino Linotype" w:hAnsi="Palatino Linotype"/>
+                <w:b/>
+                <w:bCs/>
+              </w:rPr>
+              <w:t>fines_amount</w:t>
+            </w:r>
+            <w:proofErr w:type="spellEnd"/>
+            <w:r>
+              <w:rPr>
+                <w:rFonts w:ascii="Palatino Linotype" w:hAnsi="Palatino Linotype"/>
+                <w:b/>
+                <w:bCs/>
+              </w:rPr>
+              <w:t xml:space="preserve"> </w:t>
+            </w:r>
+            <w:r>
+              <w:rPr>
+                <w:rFonts w:ascii="Palatino Linotype" w:hAnsi="Palatino Linotype"/>
+                <w:b/>
+                <w:bCs/>
+              </w:rPr>
+              <w:t>}}</w:t>
+            </w:r>
           </w:p>
         </w:tc>
         <w:tc>
           <w:tcPr>
-            <w:tcW w:w="690" w:type="dxa"/>
+            <w:tcW w:w="1632" w:type="dxa"/>
           </w:tcPr>
           <w:p>
             <w:pPr>
@@ -1234,21 +1754,63 @@
                 <w:tab w:val="left" w:pos="4320"/>
                 <w:tab w:val="left" w:pos="4680"/>
               </w:tabs>
-              <w:jc w:val="both"/>
-              <w:rPr>
-                <w:rFonts w:ascii="Palatino Linotype" w:hAnsi="Palatino Linotype"/>
+              <w:rPr>
+                <w:rFonts w:ascii="Palatino Linotype" w:hAnsi="Palatino Linotype"/>
+                <w:b/>
+                <w:bCs/>
               </w:rPr>
             </w:pPr>
+            <w:r>
+              <w:rPr>
+                <w:rFonts w:ascii="Palatino Linotype" w:hAnsi="Palatino Linotype"/>
+                <w:b/>
+                <w:bCs/>
+              </w:rPr>
+              <w:t>{%</w:t>
+            </w:r>
+            <w:proofErr w:type="spellStart"/>
+            <w:r>
+              <w:rPr>
+                <w:rFonts w:ascii="Palatino Linotype" w:hAnsi="Palatino Linotype"/>
+                <w:b/>
+                <w:bCs/>
+              </w:rPr>
+              <w:t>tc</w:t>
+            </w:r>
+            <w:proofErr w:type="spellEnd"/>
+            <w:r>
+              <w:rPr>
+                <w:rFonts w:ascii="Palatino Linotype" w:hAnsi="Palatino Linotype"/>
+                <w:b/>
+                <w:bCs/>
+              </w:rPr>
+              <w:t xml:space="preserve"> </w:t>
+            </w:r>
+            <w:proofErr w:type="spellStart"/>
+            <w:r>
+              <w:rPr>
+                <w:rFonts w:ascii="Palatino Linotype" w:hAnsi="Palatino Linotype"/>
+                <w:b/>
+                <w:bCs/>
+              </w:rPr>
+              <w:t>endfor</w:t>
+            </w:r>
+            <w:proofErr w:type="spellEnd"/>
+            <w:r>
+              <w:rPr>
+                <w:rFonts w:ascii="Palatino Linotype" w:hAnsi="Palatino Linotype"/>
+                <w:b/>
+                <w:bCs/>
+              </w:rPr>
+              <w:t xml:space="preserve"> %}</w:t>
+            </w:r>
           </w:p>
         </w:tc>
       </w:tr>
       <w:tr>
-        <w:trPr>
-          <w:trHeight w:val="318"/>
-        </w:trPr>
         <w:tc>
           <w:tcPr>
-            <w:tcW w:w="2749" w:type="dxa"/>
+            <w:tcW w:w="1632" w:type="dxa"/>
           </w:tcPr>
           <w:p>
             <w:pPr>
@@ -1264,7 +1826,6 @@
                 <w:tab w:val="left" w:pos="4320"/>
                 <w:tab w:val="left" w:pos="4680"/>
               </w:tabs>
-              <w:jc w:val="both"/>
               <w:rPr>
                 <w:rFonts w:ascii="Palatino Linotype" w:hAnsi="Palatino Linotype"/>
                 <w:b/>
@@ -1277,13 +1838,13 @@
                 <w:b/>
                 <w:bCs/>
               </w:rPr>
-              <w:t>Fines:</w:t>
+              <w:t>Fines Suspended</w:t>
             </w:r>
           </w:p>
         </w:tc>
         <w:tc>
           <w:tcPr>
-            <w:tcW w:w="2309" w:type="dxa"/>
+            <w:tcW w:w="1632" w:type="dxa"/>
           </w:tcPr>
           <w:p>
             <w:pPr>
@@ -1299,22 +1860,70 @@
                 <w:tab w:val="left" w:pos="4320"/>
                 <w:tab w:val="left" w:pos="4680"/>
               </w:tabs>
-              <w:jc w:val="both"/>
-              <w:rPr>
-                <w:rFonts w:ascii="Palatino Linotype" w:hAnsi="Palatino Linotype"/>
+              <w:rPr>
+                <w:rFonts w:ascii="Palatino Linotype" w:hAnsi="Palatino Linotype"/>
+                <w:b/>
+                <w:bCs/>
               </w:rPr>
             </w:pPr>
             <w:r>
               <w:rPr>
                 <w:rFonts w:ascii="Palatino Linotype" w:hAnsi="Palatino Linotype"/>
-              </w:rPr>
-              <w:t>{{ fines_amount_1 }}</w:t>
+                <w:b/>
+                <w:bCs/>
+              </w:rPr>
+              <w:t>{%</w:t>
+            </w:r>
+            <w:proofErr w:type="spellStart"/>
+            <w:r>
+              <w:rPr>
+                <w:rFonts w:ascii="Palatino Linotype" w:hAnsi="Palatino Linotype"/>
+                <w:b/>
+                <w:bCs/>
+              </w:rPr>
+              <w:t>tc</w:t>
+            </w:r>
+            <w:proofErr w:type="spellEnd"/>
+            <w:r>
+              <w:rPr>
+                <w:rFonts w:ascii="Palatino Linotype" w:hAnsi="Palatino Linotype"/>
+                <w:b/>
+                <w:bCs/>
+              </w:rPr>
+              <w:t xml:space="preserve"> for charge in </w:t>
+            </w:r>
+            <w:proofErr w:type="spellStart"/>
+            <w:r>
+              <w:rPr>
+                <w:rFonts w:ascii="Palatino Linotype" w:hAnsi="Palatino Linotype"/>
+                <w:b/>
+                <w:bCs/>
+              </w:rPr>
+              <w:t>charges_list</w:t>
+            </w:r>
+            <w:proofErr w:type="spellEnd"/>
+            <w:r>
+              <w:rPr>
+                <w:rFonts w:ascii="Palatino Linotype" w:hAnsi="Palatino Linotype"/>
+                <w:b/>
+                <w:bCs/>
+              </w:rPr>
+              <w:t xml:space="preserve"> </w:t>
+            </w:r>
+            <w:r>
+              <w:rPr>
+                <w:rFonts w:ascii="Palatino Linotype" w:hAnsi="Palatino Linotype"/>
+                <w:b/>
+                <w:bCs/>
+              </w:rPr>
+              <w:lastRenderedPageBreak/>
+              <w:t>%}</w:t>
             </w:r>
           </w:p>
         </w:tc>
         <w:tc>
           <w:tcPr>
-            <w:tcW w:w="2610" w:type="dxa"/>
+            <w:tcW w:w="3289" w:type="dxa"/>
           </w:tcPr>
           <w:p>
             <w:pPr>
@@ -1330,16 +1939,60 @@
                 <w:tab w:val="left" w:pos="4320"/>
                 <w:tab w:val="left" w:pos="4680"/>
               </w:tabs>
-              <w:jc w:val="both"/>
-              <w:rPr>
-                <w:rFonts w:ascii="Palatino Linotype" w:hAnsi="Palatino Linotype"/>
+              <w:rPr>
+                <w:rFonts w:ascii="Palatino Linotype" w:hAnsi="Palatino Linotype"/>
+                <w:b/>
+                <w:bCs/>
               </w:rPr>
             </w:pPr>
+            <w:r>
+              <w:rPr>
+                <w:rFonts w:ascii="Palatino Linotype" w:hAnsi="Palatino Linotype"/>
+                <w:b/>
+                <w:bCs/>
+              </w:rPr>
+              <w:lastRenderedPageBreak/>
+              <w:t xml:space="preserve">{{ </w:t>
+            </w:r>
+            <w:proofErr w:type="spellStart"/>
+            <w:r>
+              <w:rPr>
+                <w:rFonts w:ascii="Palatino Linotype" w:hAnsi="Palatino Linotype"/>
+                <w:b/>
+                <w:bCs/>
+              </w:rPr>
+              <w:t>charge.</w:t>
+            </w:r>
+            <w:r>
+              <w:rPr>
+                <w:rFonts w:ascii="Palatino Linotype" w:hAnsi="Palatino Linotype"/>
+                <w:b/>
+                <w:bCs/>
+              </w:rPr>
+              <w:t>fines_suspended</w:t>
+            </w:r>
+            <w:proofErr w:type="spellEnd"/>
+            <w:r>
+              <w:rPr>
+                <w:rFonts w:ascii="Palatino Linotype" w:hAnsi="Palatino Linotype"/>
+                <w:b/>
+                <w:bCs/>
+              </w:rPr>
+              <w:t xml:space="preserve"> </w:t>
+            </w:r>
+            <w:r>
+              <w:rPr>
+                <w:rFonts w:ascii="Palatino Linotype" w:hAnsi="Palatino Linotype"/>
+                <w:b/>
+                <w:bCs/>
+              </w:rPr>
+              <w:t>}}</w:t>
+            </w:r>
           </w:p>
         </w:tc>
         <w:tc>
           <w:tcPr>
-            <w:tcW w:w="1530" w:type="dxa"/>
+            <w:tcW w:w="1632" w:type="dxa"/>
           </w:tcPr>
           <w:p>
             <w:pPr>
@@ -1355,16 +2008,63 @@
                 <w:tab w:val="left" w:pos="4320"/>
                 <w:tab w:val="left" w:pos="4680"/>
               </w:tabs>
-              <w:jc w:val="both"/>
-              <w:rPr>
-                <w:rFonts w:ascii="Palatino Linotype" w:hAnsi="Palatino Linotype"/>
+              <w:rPr>
+                <w:rFonts w:ascii="Palatino Linotype" w:hAnsi="Palatino Linotype"/>
+                <w:b/>
+                <w:bCs/>
               </w:rPr>
             </w:pPr>
+            <w:r>
+              <w:rPr>
+                <w:rFonts w:ascii="Palatino Linotype" w:hAnsi="Palatino Linotype"/>
+                <w:b/>
+                <w:bCs/>
+              </w:rPr>
+              <w:t>{%</w:t>
+            </w:r>
+            <w:proofErr w:type="spellStart"/>
+            <w:r>
+              <w:rPr>
+                <w:rFonts w:ascii="Palatino Linotype" w:hAnsi="Palatino Linotype"/>
+                <w:b/>
+                <w:bCs/>
+              </w:rPr>
+              <w:t>tc</w:t>
+            </w:r>
+            <w:proofErr w:type="spellEnd"/>
+            <w:r>
+              <w:rPr>
+                <w:rFonts w:ascii="Palatino Linotype" w:hAnsi="Palatino Linotype"/>
+                <w:b/>
+                <w:bCs/>
+              </w:rPr>
+              <w:t xml:space="preserve"> </w:t>
+            </w:r>
+            <w:proofErr w:type="spellStart"/>
+            <w:r>
+              <w:rPr>
+                <w:rFonts w:ascii="Palatino Linotype" w:hAnsi="Palatino Linotype"/>
+                <w:b/>
+                <w:bCs/>
+              </w:rPr>
+              <w:t>endfor</w:t>
+            </w:r>
+            <w:proofErr w:type="spellEnd"/>
+            <w:r>
+              <w:rPr>
+                <w:rFonts w:ascii="Palatino Linotype" w:hAnsi="Palatino Linotype"/>
+                <w:b/>
+                <w:bCs/>
+              </w:rPr>
+              <w:t xml:space="preserve"> %}</w:t>
+            </w:r>
           </w:p>
         </w:tc>
+      </w:tr>
+      <w:tr>
         <w:tc>
           <w:tcPr>
-            <w:tcW w:w="690" w:type="dxa"/>
+            <w:tcW w:w="1632" w:type="dxa"/>
           </w:tcPr>
           <w:p>
             <w:pPr>
@@ -1380,21 +2080,26 @@
                 <w:tab w:val="left" w:pos="4320"/>
                 <w:tab w:val="left" w:pos="4680"/>
               </w:tabs>
-              <w:jc w:val="both"/>
-              <w:rPr>
-                <w:rFonts w:ascii="Palatino Linotype" w:hAnsi="Palatino Linotype"/>
+              <w:rPr>
+                <w:rFonts w:ascii="Palatino Linotype" w:hAnsi="Palatino Linotype"/>
+                <w:b/>
+                <w:bCs/>
               </w:rPr>
             </w:pPr>
+            <w:r>
+              <w:rPr>
+                <w:rFonts w:ascii="Palatino Linotype" w:hAnsi="Palatino Linotype"/>
+                <w:b/>
+                <w:bCs/>
+              </w:rPr>
+              <w:lastRenderedPageBreak/>
+              <w:t>Jail Days</w:t>
+            </w:r>
           </w:p>
         </w:tc>
-      </w:tr>
-      <w:tr>
-        <w:trPr>
-          <w:trHeight w:val="318"/>
-        </w:trPr>
         <w:tc>
           <w:tcPr>
-            <w:tcW w:w="2749" w:type="dxa"/>
+            <w:tcW w:w="1632" w:type="dxa"/>
           </w:tcPr>
           <w:p>
             <w:pPr>
@@ -1410,7 +2115,6 @@
                 <w:tab w:val="left" w:pos="4320"/>
                 <w:tab w:val="left" w:pos="4680"/>
               </w:tabs>
-              <w:jc w:val="both"/>
               <w:rPr>
                 <w:rFonts w:ascii="Palatino Linotype" w:hAnsi="Palatino Linotype"/>
                 <w:b/>
@@ -1423,13 +2127,49 @@
                 <w:b/>
                 <w:bCs/>
               </w:rPr>
-              <w:t>Fines Suspended:</w:t>
+              <w:t>{%</w:t>
+            </w:r>
+            <w:proofErr w:type="spellStart"/>
+            <w:r>
+              <w:rPr>
+                <w:rFonts w:ascii="Palatino Linotype" w:hAnsi="Palatino Linotype"/>
+                <w:b/>
+                <w:bCs/>
+              </w:rPr>
+              <w:t>tc</w:t>
+            </w:r>
+            <w:proofErr w:type="spellEnd"/>
+            <w:r>
+              <w:rPr>
+                <w:rFonts w:ascii="Palatino Linotype" w:hAnsi="Palatino Linotype"/>
+                <w:b/>
+                <w:bCs/>
+              </w:rPr>
+              <w:t xml:space="preserve"> for charge in </w:t>
+            </w:r>
+            <w:proofErr w:type="spellStart"/>
+            <w:r>
+              <w:rPr>
+                <w:rFonts w:ascii="Palatino Linotype" w:hAnsi="Palatino Linotype"/>
+                <w:b/>
+                <w:bCs/>
+              </w:rPr>
+              <w:t>charges_list</w:t>
+            </w:r>
+            <w:proofErr w:type="spellEnd"/>
+            <w:r>
+              <w:rPr>
+                <w:rFonts w:ascii="Palatino Linotype" w:hAnsi="Palatino Linotype"/>
+                <w:b/>
+                <w:bCs/>
+              </w:rPr>
+              <w:t xml:space="preserve"> %}</w:t>
             </w:r>
           </w:p>
         </w:tc>
         <w:tc>
           <w:tcPr>
-            <w:tcW w:w="2309" w:type="dxa"/>
+            <w:tcW w:w="3289" w:type="dxa"/>
           </w:tcPr>
           <w:p>
             <w:pPr>
@@ -1445,22 +2185,51 @@
                 <w:tab w:val="left" w:pos="4320"/>
                 <w:tab w:val="left" w:pos="4680"/>
               </w:tabs>
-              <w:jc w:val="both"/>
-              <w:rPr>
-                <w:rFonts w:ascii="Palatino Linotype" w:hAnsi="Palatino Linotype"/>
+              <w:rPr>
+                <w:rFonts w:ascii="Palatino Linotype" w:hAnsi="Palatino Linotype"/>
+                <w:b/>
+                <w:bCs/>
               </w:rPr>
             </w:pPr>
             <w:r>
               <w:rPr>
                 <w:rFonts w:ascii="Palatino Linotype" w:hAnsi="Palatino Linotype"/>
-              </w:rPr>
-              <w:t>{{ fines_suspended_1 }}</w:t>
+                <w:b/>
+                <w:bCs/>
+              </w:rPr>
+              <w:t xml:space="preserve">{{ </w:t>
+            </w:r>
+            <w:proofErr w:type="spellStart"/>
+            <w:r>
+              <w:rPr>
+                <w:rFonts w:ascii="Palatino Linotype" w:hAnsi="Palatino Linotype"/>
+                <w:b/>
+                <w:bCs/>
+              </w:rPr>
+              <w:t>charge.</w:t>
+            </w:r>
+            <w:r>
+              <w:rPr>
+                <w:rFonts w:ascii="Palatino Linotype" w:hAnsi="Palatino Linotype"/>
+                <w:b/>
+                <w:bCs/>
+              </w:rPr>
+              <w:t>jail_days</w:t>
+            </w:r>
+            <w:proofErr w:type="spellEnd"/>
+            <w:r>
+              <w:rPr>
+                <w:rFonts w:ascii="Palatino Linotype" w:hAnsi="Palatino Linotype"/>
+                <w:b/>
+                <w:bCs/>
+              </w:rPr>
+              <w:t xml:space="preserve"> }}</w:t>
             </w:r>
           </w:p>
         </w:tc>
         <w:tc>
           <w:tcPr>
-            <w:tcW w:w="2610" w:type="dxa"/>
+            <w:tcW w:w="1632" w:type="dxa"/>
           </w:tcPr>
           <w:p>
             <w:pPr>
@@ -1476,16 +2245,63 @@
                 <w:tab w:val="left" w:pos="4320"/>
                 <w:tab w:val="left" w:pos="4680"/>
               </w:tabs>
-              <w:jc w:val="both"/>
-              <w:rPr>
-                <w:rFonts w:ascii="Palatino Linotype" w:hAnsi="Palatino Linotype"/>
+              <w:rPr>
+                <w:rFonts w:ascii="Palatino Linotype" w:hAnsi="Palatino Linotype"/>
+                <w:b/>
+                <w:bCs/>
               </w:rPr>
             </w:pPr>
+            <w:r>
+              <w:rPr>
+                <w:rFonts w:ascii="Palatino Linotype" w:hAnsi="Palatino Linotype"/>
+                <w:b/>
+                <w:bCs/>
+              </w:rPr>
+              <w:t>{%</w:t>
+            </w:r>
+            <w:proofErr w:type="spellStart"/>
+            <w:r>
+              <w:rPr>
+                <w:rFonts w:ascii="Palatino Linotype" w:hAnsi="Palatino Linotype"/>
+                <w:b/>
+                <w:bCs/>
+              </w:rPr>
+              <w:t>tc</w:t>
+            </w:r>
+            <w:proofErr w:type="spellEnd"/>
+            <w:r>
+              <w:rPr>
+                <w:rFonts w:ascii="Palatino Linotype" w:hAnsi="Palatino Linotype"/>
+                <w:b/>
+                <w:bCs/>
+              </w:rPr>
+              <w:t xml:space="preserve"> </w:t>
+            </w:r>
+            <w:proofErr w:type="spellStart"/>
+            <w:r>
+              <w:rPr>
+                <w:rFonts w:ascii="Palatino Linotype" w:hAnsi="Palatino Linotype"/>
+                <w:b/>
+                <w:bCs/>
+              </w:rPr>
+              <w:t>endfor</w:t>
+            </w:r>
+            <w:proofErr w:type="spellEnd"/>
+            <w:r>
+              <w:rPr>
+                <w:rFonts w:ascii="Palatino Linotype" w:hAnsi="Palatino Linotype"/>
+                <w:b/>
+                <w:bCs/>
+              </w:rPr>
+              <w:t xml:space="preserve"> %}</w:t>
+            </w:r>
           </w:p>
         </w:tc>
+      </w:tr>
+      <w:tr>
         <w:tc>
           <w:tcPr>
-            <w:tcW w:w="1530" w:type="dxa"/>
+            <w:tcW w:w="1632" w:type="dxa"/>
           </w:tcPr>
           <w:p>
             <w:pPr>
@@ -1501,16 +2317,27 @@
                 <w:tab w:val="left" w:pos="4320"/>
                 <w:tab w:val="left" w:pos="4680"/>
               </w:tabs>
-              <w:jc w:val="both"/>
-              <w:rPr>
-                <w:rFonts w:ascii="Palatino Linotype" w:hAnsi="Palatino Linotype"/>
+              <w:rPr>
+                <w:rFonts w:ascii="Palatino Linotype" w:hAnsi="Palatino Linotype"/>
+                <w:b/>
+                <w:bCs/>
               </w:rPr>
             </w:pPr>
+            <w:r>
+              <w:rPr>
+                <w:rFonts w:ascii="Palatino Linotype" w:hAnsi="Palatino Linotype"/>
+                <w:b/>
+                <w:bCs/>
+              </w:rPr>
+              <w:t>Jail Days Suspended</w:t>
+            </w:r>
+            <w:bookmarkStart w:id="0" w:name="_GoBack"/>
+            <w:bookmarkEnd w:id="0"/>
           </w:p>
         </w:tc>
         <w:tc>
           <w:tcPr>
-            <w:tcW w:w="690" w:type="dxa"/>
+            <w:tcW w:w="1632" w:type="dxa"/>
           </w:tcPr>
           <w:p>
             <w:pPr>
@@ -1526,21 +2353,61 @@
                 <w:tab w:val="left" w:pos="4320"/>
                 <w:tab w:val="left" w:pos="4680"/>
               </w:tabs>
-              <w:jc w:val="both"/>
-              <w:rPr>
-                <w:rFonts w:ascii="Palatino Linotype" w:hAnsi="Palatino Linotype"/>
+              <w:rPr>
+                <w:rFonts w:ascii="Palatino Linotype" w:hAnsi="Palatino Linotype"/>
+                <w:b/>
+                <w:bCs/>
               </w:rPr>
             </w:pPr>
+            <w:r>
+              <w:rPr>
+                <w:rFonts w:ascii="Palatino Linotype" w:hAnsi="Palatino Linotype"/>
+                <w:b/>
+                <w:bCs/>
+              </w:rPr>
+              <w:t>{%</w:t>
+            </w:r>
+            <w:proofErr w:type="spellStart"/>
+            <w:r>
+              <w:rPr>
+                <w:rFonts w:ascii="Palatino Linotype" w:hAnsi="Palatino Linotype"/>
+                <w:b/>
+                <w:bCs/>
+              </w:rPr>
+              <w:t>tc</w:t>
+            </w:r>
+            <w:proofErr w:type="spellEnd"/>
+            <w:r>
+              <w:rPr>
+                <w:rFonts w:ascii="Palatino Linotype" w:hAnsi="Palatino Linotype"/>
+                <w:b/>
+                <w:bCs/>
+              </w:rPr>
+              <w:t xml:space="preserve"> for charge in </w:t>
+            </w:r>
+            <w:proofErr w:type="spellStart"/>
+            <w:r>
+              <w:rPr>
+                <w:rFonts w:ascii="Palatino Linotype" w:hAnsi="Palatino Linotype"/>
+                <w:b/>
+                <w:bCs/>
+              </w:rPr>
+              <w:t>charges_list</w:t>
+            </w:r>
+            <w:proofErr w:type="spellEnd"/>
+            <w:r>
+              <w:rPr>
+                <w:rFonts w:ascii="Palatino Linotype" w:hAnsi="Palatino Linotype"/>
+                <w:b/>
+                <w:bCs/>
+              </w:rPr>
+              <w:t xml:space="preserve"> %}</w:t>
+            </w:r>
           </w:p>
         </w:tc>
-      </w:tr>
-      <w:tr>
-        <w:trPr>
-          <w:trHeight w:val="318"/>
-        </w:trPr>
         <w:tc>
           <w:tcPr>
-            <w:tcW w:w="2749" w:type="dxa"/>
+            <w:tcW w:w="3289" w:type="dxa"/>
           </w:tcPr>
           <w:p>
             <w:pPr>
@@ -1556,7 +2423,6 @@
                 <w:tab w:val="left" w:pos="4320"/>
                 <w:tab w:val="left" w:pos="4680"/>
               </w:tabs>
-              <w:jc w:val="both"/>
               <w:rPr>
                 <w:rFonts w:ascii="Palatino Linotype" w:hAnsi="Palatino Linotype"/>
                 <w:b/>
@@ -1569,13 +2435,39 @@
                 <w:b/>
                 <w:bCs/>
               </w:rPr>
-              <w:t>Court Costs:</w:t>
+              <w:t xml:space="preserve">{{ </w:t>
+            </w:r>
+            <w:proofErr w:type="spellStart"/>
+            <w:r>
+              <w:rPr>
+                <w:rFonts w:ascii="Palatino Linotype" w:hAnsi="Palatino Linotype"/>
+                <w:b/>
+                <w:bCs/>
+              </w:rPr>
+              <w:t>charge.</w:t>
+            </w:r>
+            <w:r>
+              <w:rPr>
+                <w:rFonts w:ascii="Palatino Linotype" w:hAnsi="Palatino Linotype"/>
+                <w:b/>
+                <w:bCs/>
+              </w:rPr>
+              <w:t>jail_days_suspended</w:t>
+            </w:r>
+            <w:proofErr w:type="spellEnd"/>
+            <w:r>
+              <w:rPr>
+                <w:rFonts w:ascii="Palatino Linotype" w:hAnsi="Palatino Linotype"/>
+                <w:b/>
+                <w:bCs/>
+              </w:rPr>
+              <w:t xml:space="preserve"> }}</w:t>
             </w:r>
           </w:p>
         </w:tc>
         <w:tc>
           <w:tcPr>
-            <w:tcW w:w="2309" w:type="dxa"/>
+            <w:tcW w:w="1632" w:type="dxa"/>
           </w:tcPr>
           <w:p>
             <w:pPr>
@@ -1591,378 +2483,56 @@
                 <w:tab w:val="left" w:pos="4320"/>
                 <w:tab w:val="left" w:pos="4680"/>
               </w:tabs>
-              <w:jc w:val="both"/>
-              <w:rPr>
-                <w:rFonts w:ascii="Palatino Linotype" w:hAnsi="Palatino Linotype"/>
+              <w:rPr>
+                <w:rFonts w:ascii="Palatino Linotype" w:hAnsi="Palatino Linotype"/>
+                <w:b/>
+                <w:bCs/>
               </w:rPr>
             </w:pPr>
-          </w:p>
-        </w:tc>
-        <w:tc>
-          <w:tcPr>
-            <w:tcW w:w="2610" w:type="dxa"/>
-          </w:tcPr>
-          <w:p>
-            <w:pPr>
-              <w:tabs>
-                <w:tab w:val="left" w:pos="-1080"/>
-                <w:tab w:val="left" w:pos="-720"/>
-                <w:tab w:val="left" w:pos="0"/>
-                <w:tab w:val="left" w:pos="720"/>
-                <w:tab w:val="left" w:pos="1440"/>
-                <w:tab w:val="left" w:pos="2160"/>
-                <w:tab w:val="left" w:pos="2880"/>
-                <w:tab w:val="left" w:pos="3600"/>
-                <w:tab w:val="left" w:pos="4320"/>
-                <w:tab w:val="left" w:pos="4680"/>
-              </w:tabs>
-              <w:jc w:val="both"/>
-              <w:rPr>
-                <w:rFonts w:ascii="Palatino Linotype" w:hAnsi="Palatino Linotype"/>
-              </w:rPr>
-            </w:pPr>
-          </w:p>
-        </w:tc>
-        <w:tc>
-          <w:tcPr>
-            <w:tcW w:w="1530" w:type="dxa"/>
-          </w:tcPr>
-          <w:p>
-            <w:pPr>
-              <w:tabs>
-                <w:tab w:val="left" w:pos="-1080"/>
-                <w:tab w:val="left" w:pos="-720"/>
-                <w:tab w:val="left" w:pos="0"/>
-                <w:tab w:val="left" w:pos="720"/>
-                <w:tab w:val="left" w:pos="1440"/>
-                <w:tab w:val="left" w:pos="2160"/>
-                <w:tab w:val="left" w:pos="2880"/>
-                <w:tab w:val="left" w:pos="3600"/>
-                <w:tab w:val="left" w:pos="4320"/>
-                <w:tab w:val="left" w:pos="4680"/>
-              </w:tabs>
-              <w:jc w:val="both"/>
-              <w:rPr>
-                <w:rFonts w:ascii="Palatino Linotype" w:hAnsi="Palatino Linotype"/>
-              </w:rPr>
-            </w:pPr>
-          </w:p>
-        </w:tc>
-        <w:tc>
-          <w:tcPr>
-            <w:tcW w:w="690" w:type="dxa"/>
-          </w:tcPr>
-          <w:p>
-            <w:pPr>
-              <w:tabs>
-                <w:tab w:val="left" w:pos="-1080"/>
-                <w:tab w:val="left" w:pos="-720"/>
-                <w:tab w:val="left" w:pos="0"/>
-                <w:tab w:val="left" w:pos="720"/>
-                <w:tab w:val="left" w:pos="1440"/>
-                <w:tab w:val="left" w:pos="2160"/>
-                <w:tab w:val="left" w:pos="2880"/>
-                <w:tab w:val="left" w:pos="3600"/>
-                <w:tab w:val="left" w:pos="4320"/>
-                <w:tab w:val="left" w:pos="4680"/>
-              </w:tabs>
-              <w:jc w:val="both"/>
-              <w:rPr>
-                <w:rFonts w:ascii="Palatino Linotype" w:hAnsi="Palatino Linotype"/>
-              </w:rPr>
-            </w:pPr>
-          </w:p>
-        </w:tc>
-      </w:tr>
-      <w:tr>
-        <w:trPr>
-          <w:trHeight w:val="301"/>
-        </w:trPr>
-        <w:tc>
-          <w:tcPr>
-            <w:tcW w:w="2749" w:type="dxa"/>
-          </w:tcPr>
-          <w:p>
-            <w:pPr>
-              <w:tabs>
-                <w:tab w:val="left" w:pos="-1080"/>
-                <w:tab w:val="left" w:pos="-720"/>
-                <w:tab w:val="left" w:pos="0"/>
-                <w:tab w:val="left" w:pos="720"/>
-                <w:tab w:val="left" w:pos="1440"/>
-                <w:tab w:val="left" w:pos="2160"/>
-                <w:tab w:val="left" w:pos="2880"/>
-                <w:tab w:val="left" w:pos="3600"/>
-                <w:tab w:val="left" w:pos="4320"/>
-                <w:tab w:val="left" w:pos="4680"/>
-              </w:tabs>
-              <w:jc w:val="both"/>
-              <w:rPr>
-                <w:rFonts w:ascii="Palatino Linotype" w:hAnsi="Palatino Linotype"/>
-                <w:b/>
-                <w:bCs/>
-              </w:rPr>
-            </w:pPr>
-            <w:r>
-              <w:rPr>
-                <w:rFonts w:ascii="Palatino Linotype" w:hAnsi="Palatino Linotype"/>
-                <w:b/>
-                <w:bCs/>
-              </w:rPr>
-              <w:t>Jail Days:</w:t>
-            </w:r>
-          </w:p>
-        </w:tc>
-        <w:tc>
-          <w:tcPr>
-            <w:tcW w:w="2309" w:type="dxa"/>
-          </w:tcPr>
-          <w:p>
-            <w:pPr>
-              <w:tabs>
-                <w:tab w:val="left" w:pos="-1080"/>
-                <w:tab w:val="left" w:pos="-720"/>
-                <w:tab w:val="left" w:pos="0"/>
-                <w:tab w:val="left" w:pos="720"/>
-                <w:tab w:val="left" w:pos="1440"/>
-                <w:tab w:val="left" w:pos="2160"/>
-                <w:tab w:val="left" w:pos="2880"/>
-                <w:tab w:val="left" w:pos="3600"/>
-                <w:tab w:val="left" w:pos="4320"/>
-                <w:tab w:val="left" w:pos="4680"/>
-              </w:tabs>
-              <w:jc w:val="both"/>
-              <w:rPr>
-                <w:rFonts w:ascii="Palatino Linotype" w:hAnsi="Palatino Linotype"/>
-              </w:rPr>
-            </w:pPr>
-            <w:r>
-              <w:rPr>
-                <w:rFonts w:ascii="Palatino Linotype" w:hAnsi="Palatino Linotype"/>
-              </w:rPr>
-              <w:t>{{ jail_days_1 }}</w:t>
-            </w:r>
-          </w:p>
-        </w:tc>
-        <w:tc>
-          <w:tcPr>
-            <w:tcW w:w="2610" w:type="dxa"/>
-          </w:tcPr>
-          <w:p>
-            <w:pPr>
-              <w:tabs>
-                <w:tab w:val="left" w:pos="-1080"/>
-                <w:tab w:val="left" w:pos="-720"/>
-                <w:tab w:val="left" w:pos="0"/>
-                <w:tab w:val="left" w:pos="720"/>
-                <w:tab w:val="left" w:pos="1440"/>
-                <w:tab w:val="left" w:pos="2160"/>
-                <w:tab w:val="left" w:pos="2880"/>
-                <w:tab w:val="left" w:pos="3600"/>
-                <w:tab w:val="left" w:pos="4320"/>
-                <w:tab w:val="left" w:pos="4680"/>
-              </w:tabs>
-              <w:jc w:val="both"/>
-              <w:rPr>
-                <w:rFonts w:ascii="Palatino Linotype" w:hAnsi="Palatino Linotype"/>
-              </w:rPr>
-            </w:pPr>
-          </w:p>
-        </w:tc>
-        <w:tc>
-          <w:tcPr>
-            <w:tcW w:w="1530" w:type="dxa"/>
-          </w:tcPr>
-          <w:p>
-            <w:pPr>
-              <w:tabs>
-                <w:tab w:val="left" w:pos="-1080"/>
-                <w:tab w:val="left" w:pos="-720"/>
-                <w:tab w:val="left" w:pos="0"/>
-                <w:tab w:val="left" w:pos="720"/>
-                <w:tab w:val="left" w:pos="1440"/>
-                <w:tab w:val="left" w:pos="2160"/>
-                <w:tab w:val="left" w:pos="2880"/>
-                <w:tab w:val="left" w:pos="3600"/>
-                <w:tab w:val="left" w:pos="4320"/>
-                <w:tab w:val="left" w:pos="4680"/>
-              </w:tabs>
-              <w:jc w:val="both"/>
-              <w:rPr>
-                <w:rFonts w:ascii="Palatino Linotype" w:hAnsi="Palatino Linotype"/>
-              </w:rPr>
-            </w:pPr>
-          </w:p>
-        </w:tc>
-        <w:tc>
-          <w:tcPr>
-            <w:tcW w:w="690" w:type="dxa"/>
-          </w:tcPr>
-          <w:p>
-            <w:pPr>
-              <w:tabs>
-                <w:tab w:val="left" w:pos="-1080"/>
-                <w:tab w:val="left" w:pos="-720"/>
-                <w:tab w:val="left" w:pos="0"/>
-                <w:tab w:val="left" w:pos="720"/>
-                <w:tab w:val="left" w:pos="1440"/>
-                <w:tab w:val="left" w:pos="2160"/>
-                <w:tab w:val="left" w:pos="2880"/>
-                <w:tab w:val="left" w:pos="3600"/>
-                <w:tab w:val="left" w:pos="4320"/>
-                <w:tab w:val="left" w:pos="4680"/>
-              </w:tabs>
-              <w:jc w:val="both"/>
-              <w:rPr>
-                <w:rFonts w:ascii="Palatino Linotype" w:hAnsi="Palatino Linotype"/>
-              </w:rPr>
-            </w:pPr>
-          </w:p>
-        </w:tc>
-      </w:tr>
-      <w:tr>
-        <w:trPr>
-          <w:trHeight w:val="318"/>
-        </w:trPr>
-        <w:tc>
-          <w:tcPr>
-            <w:tcW w:w="2749" w:type="dxa"/>
-          </w:tcPr>
-          <w:p>
-            <w:pPr>
-              <w:tabs>
-                <w:tab w:val="left" w:pos="-1080"/>
-                <w:tab w:val="left" w:pos="-720"/>
-                <w:tab w:val="left" w:pos="0"/>
-                <w:tab w:val="left" w:pos="720"/>
-                <w:tab w:val="left" w:pos="1440"/>
-                <w:tab w:val="left" w:pos="2160"/>
-                <w:tab w:val="left" w:pos="2880"/>
-                <w:tab w:val="left" w:pos="3600"/>
-                <w:tab w:val="left" w:pos="4320"/>
-                <w:tab w:val="left" w:pos="4680"/>
-              </w:tabs>
-              <w:jc w:val="both"/>
-              <w:rPr>
-                <w:rFonts w:ascii="Palatino Linotype" w:hAnsi="Palatino Linotype"/>
-                <w:b/>
-                <w:bCs/>
-              </w:rPr>
-            </w:pPr>
-            <w:r>
-              <w:rPr>
-                <w:rFonts w:ascii="Palatino Linotype" w:hAnsi="Palatino Linotype"/>
-                <w:b/>
-                <w:bCs/>
-              </w:rPr>
-              <w:t>Jail Days Suspended:</w:t>
-            </w:r>
-          </w:p>
-        </w:tc>
-        <w:tc>
-          <w:tcPr>
-            <w:tcW w:w="2309" w:type="dxa"/>
-          </w:tcPr>
-          <w:p>
-            <w:pPr>
-              <w:tabs>
-                <w:tab w:val="left" w:pos="-1080"/>
-                <w:tab w:val="left" w:pos="-720"/>
-                <w:tab w:val="left" w:pos="0"/>
-                <w:tab w:val="left" w:pos="720"/>
-                <w:tab w:val="left" w:pos="1440"/>
-                <w:tab w:val="left" w:pos="2160"/>
-                <w:tab w:val="left" w:pos="2880"/>
-                <w:tab w:val="left" w:pos="3600"/>
-                <w:tab w:val="left" w:pos="4320"/>
-                <w:tab w:val="left" w:pos="4680"/>
-              </w:tabs>
-              <w:jc w:val="both"/>
-              <w:rPr>
-                <w:rFonts w:ascii="Palatino Linotype" w:hAnsi="Palatino Linotype"/>
-              </w:rPr>
-            </w:pPr>
-            <w:r>
-              <w:rPr>
-                <w:rFonts w:ascii="Palatino Linotype" w:hAnsi="Palatino Linotype"/>
-              </w:rPr>
-              <w:t>{{ jail_days_suspended_1 }}</w:t>
-            </w:r>
-          </w:p>
-        </w:tc>
-        <w:tc>
-          <w:tcPr>
-            <w:tcW w:w="2610" w:type="dxa"/>
-          </w:tcPr>
-          <w:p>
-            <w:pPr>
-              <w:tabs>
-                <w:tab w:val="left" w:pos="-1080"/>
-                <w:tab w:val="left" w:pos="-720"/>
-                <w:tab w:val="left" w:pos="0"/>
-                <w:tab w:val="left" w:pos="720"/>
-                <w:tab w:val="left" w:pos="1440"/>
-                <w:tab w:val="left" w:pos="2160"/>
-                <w:tab w:val="left" w:pos="2880"/>
-                <w:tab w:val="left" w:pos="3600"/>
-                <w:tab w:val="left" w:pos="4320"/>
-                <w:tab w:val="left" w:pos="4680"/>
-              </w:tabs>
-              <w:jc w:val="both"/>
-              <w:rPr>
-                <w:rFonts w:ascii="Palatino Linotype" w:hAnsi="Palatino Linotype"/>
-              </w:rPr>
-            </w:pPr>
-          </w:p>
-        </w:tc>
-        <w:tc>
-          <w:tcPr>
-            <w:tcW w:w="1530" w:type="dxa"/>
-          </w:tcPr>
-          <w:p>
-            <w:pPr>
-              <w:tabs>
-                <w:tab w:val="left" w:pos="-1080"/>
-                <w:tab w:val="left" w:pos="-720"/>
-                <w:tab w:val="left" w:pos="0"/>
-                <w:tab w:val="left" w:pos="720"/>
-                <w:tab w:val="left" w:pos="1440"/>
-                <w:tab w:val="left" w:pos="2160"/>
-                <w:tab w:val="left" w:pos="2880"/>
-                <w:tab w:val="left" w:pos="3600"/>
-                <w:tab w:val="left" w:pos="4320"/>
-                <w:tab w:val="left" w:pos="4680"/>
-              </w:tabs>
-              <w:jc w:val="both"/>
-              <w:rPr>
-                <w:rFonts w:ascii="Palatino Linotype" w:hAnsi="Palatino Linotype"/>
-              </w:rPr>
-            </w:pPr>
-          </w:p>
-        </w:tc>
-        <w:tc>
-          <w:tcPr>
-            <w:tcW w:w="690" w:type="dxa"/>
-          </w:tcPr>
-          <w:p>
-            <w:pPr>
-              <w:tabs>
-                <w:tab w:val="left" w:pos="-1080"/>
-                <w:tab w:val="left" w:pos="-720"/>
-                <w:tab w:val="left" w:pos="0"/>
-                <w:tab w:val="left" w:pos="720"/>
-                <w:tab w:val="left" w:pos="1440"/>
-                <w:tab w:val="left" w:pos="2160"/>
-                <w:tab w:val="left" w:pos="2880"/>
-                <w:tab w:val="left" w:pos="3600"/>
-                <w:tab w:val="left" w:pos="4320"/>
-                <w:tab w:val="left" w:pos="4680"/>
-              </w:tabs>
-              <w:jc w:val="both"/>
-              <w:rPr>
-                <w:rFonts w:ascii="Palatino Linotype" w:hAnsi="Palatino Linotype"/>
-              </w:rPr>
-            </w:pPr>
+            <w:r>
+              <w:rPr>
+                <w:rFonts w:ascii="Palatino Linotype" w:hAnsi="Palatino Linotype"/>
+                <w:b/>
+                <w:bCs/>
+              </w:rPr>
+              <w:t>{%</w:t>
+            </w:r>
+            <w:proofErr w:type="spellStart"/>
+            <w:r>
+              <w:rPr>
+                <w:rFonts w:ascii="Palatino Linotype" w:hAnsi="Palatino Linotype"/>
+                <w:b/>
+                <w:bCs/>
+              </w:rPr>
+              <w:t>tc</w:t>
+            </w:r>
+            <w:proofErr w:type="spellEnd"/>
+            <w:r>
+              <w:rPr>
+                <w:rFonts w:ascii="Palatino Linotype" w:hAnsi="Palatino Linotype"/>
+                <w:b/>
+                <w:bCs/>
+              </w:rPr>
+              <w:t xml:space="preserve"> </w:t>
+            </w:r>
+            <w:proofErr w:type="spellStart"/>
+            <w:r>
+              <w:rPr>
+                <w:rFonts w:ascii="Palatino Linotype" w:hAnsi="Palatino Linotype"/>
+                <w:b/>
+                <w:bCs/>
+              </w:rPr>
+              <w:t>endfor</w:t>
+            </w:r>
+            <w:proofErr w:type="spellEnd"/>
+            <w:r>
+              <w:rPr>
+                <w:rFonts w:ascii="Palatino Linotype" w:hAnsi="Palatino Linotype"/>
+                <w:b/>
+                <w:bCs/>
+              </w:rPr>
+              <w:t xml:space="preserve"> %}</w:t>
+            </w:r>
           </w:p>
         </w:tc>
       </w:tr>
@@ -1981,10 +2551,11 @@
           <w:tab w:val="left" w:pos="4320"/>
           <w:tab w:val="left" w:pos="4680"/>
         </w:tabs>
-        <w:ind w:firstLine="2160"/>
-        <w:jc w:val="both"/>
-        <w:rPr>
-          <w:rFonts w:ascii="Palatino Linotype" w:hAnsi="Palatino Linotype"/>
+        <w:ind w:left="4680" w:hanging="4680"/>
+        <w:rPr>
+          <w:rFonts w:ascii="Palatino Linotype" w:hAnsi="Palatino Linotype"/>
+          <w:b/>
+          <w:bCs/>
         </w:rPr>
       </w:pPr>
     </w:p>
@@ -2018,341 +2589,6 @@
         </w:rPr>
         <w:t>Ability to Pay</w:t>
       </w:r>
-    </w:p>
-    <w:p>
-      <w:pPr>
-        <w:tabs>
-          <w:tab w:val="left" w:pos="-1080"/>
-          <w:tab w:val="left" w:pos="-720"/>
-          <w:tab w:val="left" w:pos="0"/>
-          <w:tab w:val="left" w:pos="720"/>
-          <w:tab w:val="left" w:pos="1440"/>
-          <w:tab w:val="left" w:pos="2160"/>
-          <w:tab w:val="left" w:pos="2880"/>
-          <w:tab w:val="left" w:pos="3600"/>
-          <w:tab w:val="left" w:pos="4320"/>
-          <w:tab w:val="left" w:pos="4680"/>
-        </w:tabs>
-        <w:ind w:left="4680" w:hanging="4680"/>
-        <w:jc w:val="center"/>
-        <w:rPr>
-          <w:rFonts w:ascii="Palatino Linotype" w:hAnsi="Palatino Linotype"/>
-          <w:b/>
-          <w:bCs/>
-        </w:rPr>
-      </w:pPr>
-    </w:p>
-    <w:p>
-      <w:pPr>
-        <w:tabs>
-          <w:tab w:val="left" w:pos="-1080"/>
-          <w:tab w:val="left" w:pos="-720"/>
-          <w:tab w:val="left" w:pos="0"/>
-          <w:tab w:val="left" w:pos="720"/>
-          <w:tab w:val="left" w:pos="1440"/>
-          <w:tab w:val="left" w:pos="2160"/>
-          <w:tab w:val="left" w:pos="2880"/>
-          <w:tab w:val="left" w:pos="3600"/>
-          <w:tab w:val="left" w:pos="4320"/>
-          <w:tab w:val="left" w:pos="4680"/>
-        </w:tabs>
-        <w:ind w:left="4680" w:hanging="4680"/>
-        <w:rPr>
-          <w:rFonts w:ascii="Palatino Linotype" w:hAnsi="Palatino Linotype"/>
-          <w:b/>
-          <w:bCs/>
-        </w:rPr>
-      </w:pPr>
-    </w:p>
-    <w:p>
-      <w:pPr>
-        <w:pBdr>
-          <w:top w:val="single" w:sz="4" w:space="1" w:color="auto"/>
-          <w:left w:val="single" w:sz="4" w:space="4" w:color="auto"/>
-          <w:bottom w:val="single" w:sz="4" w:space="1" w:color="auto"/>
-          <w:right w:val="single" w:sz="4" w:space="4" w:color="auto"/>
-          <w:between w:val="single" w:sz="4" w:space="1" w:color="auto"/>
-          <w:bar w:val="single" w:sz="4" w:color="auto"/>
-        </w:pBdr>
-        <w:tabs>
-          <w:tab w:val="left" w:pos="-1080"/>
-          <w:tab w:val="left" w:pos="-720"/>
-          <w:tab w:val="left" w:pos="0"/>
-          <w:tab w:val="left" w:pos="720"/>
-          <w:tab w:val="left" w:pos="1440"/>
-          <w:tab w:val="left" w:pos="2160"/>
-          <w:tab w:val="left" w:pos="2880"/>
-          <w:tab w:val="left" w:pos="3600"/>
-          <w:tab w:val="left" w:pos="4320"/>
-          <w:tab w:val="left" w:pos="4680"/>
-        </w:tabs>
-        <w:ind w:left="4680" w:hanging="4680"/>
-        <w:rPr>
-          <w:rFonts w:ascii="Palatino Linotype" w:hAnsi="Palatino Linotype"/>
-          <w:b/>
-          <w:bCs/>
-        </w:rPr>
-      </w:pPr>
-      <w:r>
-        <w:rPr>
-          <w:rFonts w:ascii="Palatino Linotype" w:hAnsi="Palatino Linotype"/>
-          <w:b/>
-          <w:bCs/>
-        </w:rPr>
-        <w:t xml:space="preserve">{% </w:t>
-      </w:r>
-      <w:r>
-        <w:rPr>
-          <w:rFonts w:ascii="Palatino Linotype" w:hAnsi="Palatino Linotype"/>
-          <w:b/>
-          <w:bCs/>
-        </w:rPr>
-        <w:t xml:space="preserve">for charge in </w:t>
-      </w:r>
-      <w:proofErr w:type="spellStart"/>
-      <w:r>
-        <w:rPr>
-          <w:rFonts w:ascii="Palatino Linotype" w:hAnsi="Palatino Linotype"/>
-          <w:b/>
-          <w:bCs/>
-        </w:rPr>
-        <w:t>charge</w:t>
-      </w:r>
-      <w:r>
-        <w:rPr>
-          <w:rFonts w:ascii="Palatino Linotype" w:hAnsi="Palatino Linotype"/>
-          <w:b/>
-          <w:bCs/>
-        </w:rPr>
-        <w:t>s</w:t>
-      </w:r>
-      <w:r>
-        <w:rPr>
-          <w:rFonts w:ascii="Palatino Linotype" w:hAnsi="Palatino Linotype"/>
-          <w:b/>
-          <w:bCs/>
-        </w:rPr>
-        <w:t>_l</w:t>
-      </w:r>
-      <w:r>
-        <w:rPr>
-          <w:rFonts w:ascii="Palatino Linotype" w:hAnsi="Palatino Linotype"/>
-          <w:b/>
-          <w:bCs/>
-        </w:rPr>
-        <w:t>ist</w:t>
-      </w:r>
-      <w:proofErr w:type="spellEnd"/>
-      <w:r>
-        <w:rPr>
-          <w:rFonts w:ascii="Palatino Linotype" w:hAnsi="Palatino Linotype"/>
-          <w:b/>
-          <w:bCs/>
-        </w:rPr>
-        <w:t xml:space="preserve"> %} {</w:t>
-      </w:r>
-      <w:proofErr w:type="gramStart"/>
-      <w:r>
-        <w:rPr>
-          <w:rFonts w:ascii="Palatino Linotype" w:hAnsi="Palatino Linotype"/>
-          <w:b/>
-          <w:bCs/>
-        </w:rPr>
-        <w:t xml:space="preserve">{ </w:t>
-      </w:r>
-      <w:proofErr w:type="spellStart"/>
-      <w:r>
-        <w:rPr>
-          <w:rFonts w:ascii="Palatino Linotype" w:hAnsi="Palatino Linotype"/>
-          <w:b/>
-          <w:bCs/>
-        </w:rPr>
-        <w:t>charge.offense</w:t>
-      </w:r>
-      <w:proofErr w:type="spellEnd"/>
-      <w:proofErr w:type="gramEnd"/>
-      <w:r>
-        <w:rPr>
-          <w:rFonts w:ascii="Palatino Linotype" w:hAnsi="Palatino Linotype"/>
-          <w:b/>
-          <w:bCs/>
-        </w:rPr>
-        <w:t xml:space="preserve"> }} {%</w:t>
-      </w:r>
-      <w:r>
-        <w:rPr>
-          <w:rFonts w:ascii="Palatino Linotype" w:hAnsi="Palatino Linotype"/>
-          <w:b/>
-          <w:bCs/>
-        </w:rPr>
-        <w:t xml:space="preserve"> </w:t>
-      </w:r>
-      <w:proofErr w:type="spellStart"/>
-      <w:r>
-        <w:rPr>
-          <w:rFonts w:ascii="Palatino Linotype" w:hAnsi="Palatino Linotype"/>
-          <w:b/>
-          <w:bCs/>
-        </w:rPr>
-        <w:t>endfor</w:t>
-      </w:r>
-      <w:proofErr w:type="spellEnd"/>
-      <w:r>
-        <w:rPr>
-          <w:rFonts w:ascii="Palatino Linotype" w:hAnsi="Palatino Linotype"/>
-          <w:b/>
-          <w:bCs/>
-        </w:rPr>
-        <w:t xml:space="preserve"> %}</w:t>
-      </w:r>
-    </w:p>
-    <w:p>
-      <w:pPr>
-        <w:pBdr>
-          <w:top w:val="single" w:sz="4" w:space="1" w:color="auto"/>
-          <w:left w:val="single" w:sz="4" w:space="4" w:color="auto"/>
-          <w:bottom w:val="single" w:sz="4" w:space="1" w:color="auto"/>
-          <w:right w:val="single" w:sz="4" w:space="4" w:color="auto"/>
-          <w:between w:val="single" w:sz="4" w:space="1" w:color="auto"/>
-          <w:bar w:val="single" w:sz="4" w:color="auto"/>
-        </w:pBdr>
-        <w:tabs>
-          <w:tab w:val="left" w:pos="-1080"/>
-          <w:tab w:val="left" w:pos="-720"/>
-          <w:tab w:val="left" w:pos="0"/>
-          <w:tab w:val="left" w:pos="720"/>
-          <w:tab w:val="left" w:pos="1440"/>
-          <w:tab w:val="left" w:pos="2160"/>
-          <w:tab w:val="left" w:pos="2880"/>
-          <w:tab w:val="left" w:pos="3600"/>
-          <w:tab w:val="left" w:pos="4320"/>
-          <w:tab w:val="left" w:pos="4680"/>
-        </w:tabs>
-        <w:ind w:left="4680" w:hanging="4680"/>
-        <w:rPr>
-          <w:rFonts w:ascii="Palatino Linotype" w:hAnsi="Palatino Linotype"/>
-          <w:b/>
-          <w:bCs/>
-        </w:rPr>
-      </w:pPr>
-      <w:r>
-        <w:rPr>
-          <w:rFonts w:ascii="Palatino Linotype" w:hAnsi="Palatino Linotype"/>
-          <w:b/>
-          <w:bCs/>
-        </w:rPr>
-        <w:t xml:space="preserve">{% for charge in </w:t>
-      </w:r>
-      <w:proofErr w:type="spellStart"/>
-      <w:r>
-        <w:rPr>
-          <w:rFonts w:ascii="Palatino Linotype" w:hAnsi="Palatino Linotype"/>
-          <w:b/>
-          <w:bCs/>
-        </w:rPr>
-        <w:t>charg</w:t>
-      </w:r>
-      <w:r>
-        <w:rPr>
-          <w:rFonts w:ascii="Palatino Linotype" w:hAnsi="Palatino Linotype"/>
-          <w:b/>
-          <w:bCs/>
-        </w:rPr>
-        <w:t>e</w:t>
-      </w:r>
-      <w:r>
-        <w:rPr>
-          <w:rFonts w:ascii="Palatino Linotype" w:hAnsi="Palatino Linotype"/>
-          <w:b/>
-          <w:bCs/>
-        </w:rPr>
-        <w:t>s</w:t>
-      </w:r>
-      <w:bookmarkStart w:id="0" w:name="_GoBack"/>
-      <w:bookmarkEnd w:id="0"/>
-      <w:r>
-        <w:rPr>
-          <w:rFonts w:ascii="Palatino Linotype" w:hAnsi="Palatino Linotype"/>
-          <w:b/>
-          <w:bCs/>
-        </w:rPr>
-        <w:t>_list</w:t>
-      </w:r>
-      <w:proofErr w:type="spellEnd"/>
-      <w:r>
-        <w:rPr>
-          <w:rFonts w:ascii="Palatino Linotype" w:hAnsi="Palatino Linotype"/>
-          <w:b/>
-          <w:bCs/>
-        </w:rPr>
-        <w:t xml:space="preserve"> %} {{ </w:t>
-      </w:r>
-      <w:proofErr w:type="spellStart"/>
-      <w:r>
-        <w:rPr>
-          <w:rFonts w:ascii="Palatino Linotype" w:hAnsi="Palatino Linotype"/>
-          <w:b/>
-          <w:bCs/>
-        </w:rPr>
-        <w:t>charge.plea</w:t>
-      </w:r>
-      <w:proofErr w:type="spellEnd"/>
-      <w:r>
-        <w:rPr>
-          <w:rFonts w:ascii="Palatino Linotype" w:hAnsi="Palatino Linotype"/>
-          <w:b/>
-          <w:bCs/>
-        </w:rPr>
-        <w:t xml:space="preserve"> }} {%</w:t>
-      </w:r>
-      <w:r>
-        <w:rPr>
-          <w:rFonts w:ascii="Palatino Linotype" w:hAnsi="Palatino Linotype"/>
-          <w:b/>
-          <w:bCs/>
-        </w:rPr>
-        <w:t xml:space="preserve"> </w:t>
-      </w:r>
-      <w:proofErr w:type="spellStart"/>
-      <w:r>
-        <w:rPr>
-          <w:rFonts w:ascii="Palatino Linotype" w:hAnsi="Palatino Linotype"/>
-          <w:b/>
-          <w:bCs/>
-        </w:rPr>
-        <w:t>endfor</w:t>
-      </w:r>
-      <w:proofErr w:type="spellEnd"/>
-      <w:r>
-        <w:rPr>
-          <w:rFonts w:ascii="Palatino Linotype" w:hAnsi="Palatino Linotype"/>
-          <w:b/>
-          <w:bCs/>
-        </w:rPr>
-        <w:t xml:space="preserve"> %}</w:t>
-      </w:r>
-    </w:p>
-    <w:p>
-      <w:pPr>
-        <w:tabs>
-          <w:tab w:val="left" w:pos="-1080"/>
-          <w:tab w:val="left" w:pos="-720"/>
-          <w:tab w:val="left" w:pos="0"/>
-          <w:tab w:val="left" w:pos="720"/>
-          <w:tab w:val="left" w:pos="1440"/>
-          <w:tab w:val="left" w:pos="2160"/>
-          <w:tab w:val="left" w:pos="2880"/>
-          <w:tab w:val="left" w:pos="3600"/>
-          <w:tab w:val="left" w:pos="4320"/>
-          <w:tab w:val="left" w:pos="4680"/>
-        </w:tabs>
-        <w:ind w:left="4680" w:hanging="4680"/>
-        <w:rPr>
-          <w:rFonts w:ascii="Palatino Linotype" w:hAnsi="Palatino Linotype"/>
-          <w:b/>
-          <w:bCs/>
-        </w:rPr>
-      </w:pPr>
     </w:p>
     <w:p>
       <w:pPr>

</xml_diff>

<commit_message>
Add OVI details to code and template, still more to add.
</commit_message>
<xml_diff>
--- a/Templates/Judgment_Entry_Green_Sheet.docx
+++ b/Templates/Judgment_Entry_Green_Sheet.docx
@@ -586,6 +586,145 @@
           <w:rFonts w:ascii="Palatino Linotype" w:hAnsi="Palatino Linotype"/>
         </w:rPr>
         <w:t xml:space="preserve"> }}.</w:t>
+      </w:r>
+    </w:p>
+    <w:p>
+      <w:pPr>
+        <w:rPr>
+          <w:rFonts w:ascii="Palatino Linotype" w:hAnsi="Palatino Linotype"/>
+        </w:rPr>
+      </w:pPr>
+    </w:p>
+    <w:p>
+      <w:pPr>
+        <w:rPr>
+          <w:rFonts w:ascii="Palatino Linotype" w:hAnsi="Palatino Linotype"/>
+        </w:rPr>
+      </w:pPr>
+      <w:r>
+        <w:rPr>
+          <w:rFonts w:ascii="Palatino Linotype" w:hAnsi="Palatino Linotype"/>
+        </w:rPr>
+        <w:t xml:space="preserve">{% if </w:t>
+      </w:r>
+      <w:proofErr w:type="spellStart"/>
+      <w:r>
+        <w:rPr>
+          <w:rFonts w:ascii="Palatino Linotype" w:hAnsi="Palatino Linotype"/>
+        </w:rPr>
+        <w:t>ovi_details</w:t>
+      </w:r>
+      <w:proofErr w:type="spellEnd"/>
+      <w:r>
+        <w:rPr>
+          <w:rFonts w:ascii="Palatino Linotype" w:hAnsi="Palatino Linotype"/>
+        </w:rPr>
+        <w:t xml:space="preserve"> is not n</w:t>
+      </w:r>
+      <w:bookmarkStart w:id="0" w:name="_GoBack"/>
+      <w:bookmarkEnd w:id="0"/>
+      <w:r>
+        <w:rPr>
+          <w:rFonts w:ascii="Palatino Linotype" w:hAnsi="Palatino Linotype"/>
+        </w:rPr>
+        <w:t>one %}</w:t>
+      </w:r>
+    </w:p>
+    <w:p>
+      <w:pPr>
+        <w:rPr>
+          <w:rFonts w:ascii="Palatino Linotype" w:hAnsi="Palatino Linotype"/>
+          <w:b/>
+        </w:rPr>
+      </w:pPr>
+      <w:r>
+        <w:rPr>
+          <w:rFonts w:ascii="Palatino Linotype" w:hAnsi="Palatino Linotype"/>
+          <w:b/>
+        </w:rPr>
+        <w:t>OVI Details</w:t>
+      </w:r>
+    </w:p>
+    <w:p>
+      <w:pPr>
+        <w:rPr>
+          <w:rFonts w:ascii="Palatino Linotype" w:hAnsi="Palatino Linotype"/>
+        </w:rPr>
+      </w:pPr>
+    </w:p>
+    <w:p>
+      <w:pPr>
+        <w:rPr>
+          <w:rFonts w:ascii="Palatino Linotype" w:hAnsi="Palatino Linotype"/>
+        </w:rPr>
+      </w:pPr>
+      <w:r>
+        <w:rPr>
+          <w:rFonts w:ascii="Palatino Linotype" w:hAnsi="Palatino Linotype"/>
+        </w:rPr>
+        <w:t>The defendant has {</w:t>
+      </w:r>
+      <w:proofErr w:type="gramStart"/>
+      <w:r>
+        <w:rPr>
+          <w:rFonts w:ascii="Palatino Linotype" w:hAnsi="Palatino Linotype"/>
+        </w:rPr>
+        <w:t xml:space="preserve">{ </w:t>
+      </w:r>
+      <w:proofErr w:type="spellStart"/>
+      <w:r>
+        <w:rPr>
+          <w:rFonts w:ascii="Palatino Linotype" w:hAnsi="Palatino Linotype"/>
+        </w:rPr>
+        <w:t>ovi</w:t>
+      </w:r>
+      <w:proofErr w:type="gramEnd"/>
+      <w:r>
+        <w:rPr>
+          <w:rFonts w:ascii="Palatino Linotype" w:hAnsi="Palatino Linotype"/>
+        </w:rPr>
+        <w:t>_details.ovi_offenses_within_ten_years</w:t>
+      </w:r>
+      <w:proofErr w:type="spellEnd"/>
+      <w:r>
+        <w:rPr>
+          <w:rFonts w:ascii="Palatino Linotype" w:hAnsi="Palatino Linotype"/>
+        </w:rPr>
+        <w:t xml:space="preserve"> }} within the past 10 years. </w:t>
+      </w:r>
+    </w:p>
+    <w:p>
+      <w:pPr>
+        <w:rPr>
+          <w:rFonts w:ascii="Palatino Linotype" w:hAnsi="Palatino Linotype"/>
+        </w:rPr>
+      </w:pPr>
+    </w:p>
+    <w:p>
+      <w:pPr>
+        <w:rPr>
+          <w:rFonts w:ascii="Palatino Linotype" w:hAnsi="Palatino Linotype"/>
+        </w:rPr>
+      </w:pPr>
+      <w:r>
+        <w:rPr>
+          <w:rFonts w:ascii="Palatino Linotype" w:hAnsi="Palatino Linotype"/>
+        </w:rPr>
+        <w:t xml:space="preserve">{% </w:t>
+      </w:r>
+      <w:proofErr w:type="spellStart"/>
+      <w:r>
+        <w:rPr>
+          <w:rFonts w:ascii="Palatino Linotype" w:hAnsi="Palatino Linotype"/>
+        </w:rPr>
+        <w:t>endif</w:t>
+      </w:r>
+      <w:proofErr w:type="spellEnd"/>
+      <w:r>
+        <w:rPr>
+          <w:rFonts w:ascii="Palatino Linotype" w:hAnsi="Palatino Linotype"/>
+        </w:rPr>
+        <w:t xml:space="preserve"> %}</w:t>
       </w:r>
     </w:p>
     <w:p>
@@ -999,15 +1138,7 @@
                 <w:b/>
                 <w:bCs/>
               </w:rPr>
-              <w:t>charge.</w:t>
-            </w:r>
-            <w:r>
-              <w:rPr>
-                <w:rFonts w:ascii="Palatino Linotype" w:hAnsi="Palatino Linotype"/>
-                <w:b/>
-                <w:bCs/>
-              </w:rPr>
-              <w:t>degree</w:t>
+              <w:t>charge.degree</w:t>
             </w:r>
             <w:proofErr w:type="spellEnd"/>
             <w:r>
@@ -1235,15 +1366,7 @@
                 <w:b/>
                 <w:bCs/>
               </w:rPr>
-              <w:t>charge.</w:t>
-            </w:r>
-            <w:r>
-              <w:rPr>
-                <w:rFonts w:ascii="Palatino Linotype" w:hAnsi="Palatino Linotype"/>
-                <w:b/>
-                <w:bCs/>
-              </w:rPr>
-              <w:t>plea</w:t>
+              <w:t>charge.plea</w:t>
             </w:r>
             <w:proofErr w:type="spellEnd"/>
             <w:r>
@@ -1428,7 +1551,16 @@
                 <w:b/>
                 <w:bCs/>
               </w:rPr>
-              <w:t xml:space="preserve"> %}</w:t>
+              <w:t xml:space="preserve"> </w:t>
+            </w:r>
+            <w:r>
+              <w:rPr>
+                <w:rFonts w:ascii="Palatino Linotype" w:hAnsi="Palatino Linotype"/>
+                <w:b/>
+                <w:bCs/>
+              </w:rPr>
+              <w:lastRenderedPageBreak/>
+              <w:t>%}</w:t>
             </w:r>
           </w:p>
         </w:tc>
@@ -1462,6 +1594,7 @@
                 <w:b/>
                 <w:bCs/>
               </w:rPr>
+              <w:lastRenderedPageBreak/>
               <w:t xml:space="preserve">{{ </w:t>
             </w:r>
             <w:proofErr w:type="spellStart"/>
@@ -1471,15 +1604,7 @@
                 <w:b/>
                 <w:bCs/>
               </w:rPr>
-              <w:t>charge.</w:t>
-            </w:r>
-            <w:r>
-              <w:rPr>
-                <w:rFonts w:ascii="Palatino Linotype" w:hAnsi="Palatino Linotype"/>
-                <w:b/>
-                <w:bCs/>
-              </w:rPr>
-              <w:t>finding</w:t>
+              <w:t>charge.finding</w:t>
             </w:r>
             <w:proofErr w:type="spellEnd"/>
             <w:r>
@@ -1594,6 +1719,7 @@
                 <w:b/>
                 <w:bCs/>
               </w:rPr>
+              <w:lastRenderedPageBreak/>
               <w:t>Fine Amount</w:t>
             </w:r>
           </w:p>
@@ -1707,15 +1833,7 @@
                 <w:b/>
                 <w:bCs/>
               </w:rPr>
-              <w:t>charge.</w:t>
-            </w:r>
-            <w:r>
-              <w:rPr>
-                <w:rFonts w:ascii="Palatino Linotype" w:hAnsi="Palatino Linotype"/>
-                <w:b/>
-                <w:bCs/>
-              </w:rPr>
-              <w:t>fines_amount</w:t>
+              <w:t>charge.fines_amount</w:t>
             </w:r>
             <w:proofErr w:type="spellEnd"/>
             <w:r>
@@ -1724,15 +1842,7 @@
                 <w:b/>
                 <w:bCs/>
               </w:rPr>
-              <w:t xml:space="preserve"> </w:t>
-            </w:r>
-            <w:r>
-              <w:rPr>
-                <w:rFonts w:ascii="Palatino Linotype" w:hAnsi="Palatino Linotype"/>
-                <w:b/>
-                <w:bCs/>
-              </w:rPr>
-              <w:t>}}</w:t>
+              <w:t xml:space="preserve"> }}</w:t>
             </w:r>
           </w:p>
         </w:tc>
@@ -1908,16 +2018,7 @@
                 <w:b/>
                 <w:bCs/>
               </w:rPr>
-              <w:t xml:space="preserve"> </w:t>
-            </w:r>
-            <w:r>
-              <w:rPr>
-                <w:rFonts w:ascii="Palatino Linotype" w:hAnsi="Palatino Linotype"/>
-                <w:b/>
-                <w:bCs/>
-              </w:rPr>
-              <w:lastRenderedPageBreak/>
-              <w:t>%}</w:t>
+              <w:t xml:space="preserve"> %}</w:t>
             </w:r>
           </w:p>
         </w:tc>
@@ -1951,7 +2052,6 @@
                 <w:b/>
                 <w:bCs/>
               </w:rPr>
-              <w:lastRenderedPageBreak/>
               <w:t xml:space="preserve">{{ </w:t>
             </w:r>
             <w:proofErr w:type="spellStart"/>
@@ -1961,15 +2061,7 @@
                 <w:b/>
                 <w:bCs/>
               </w:rPr>
-              <w:t>charge.</w:t>
-            </w:r>
-            <w:r>
-              <w:rPr>
-                <w:rFonts w:ascii="Palatino Linotype" w:hAnsi="Palatino Linotype"/>
-                <w:b/>
-                <w:bCs/>
-              </w:rPr>
-              <w:t>fines_suspended</w:t>
+              <w:t>charge.fines_suspended</w:t>
             </w:r>
             <w:proofErr w:type="spellEnd"/>
             <w:r>
@@ -1978,15 +2070,7 @@
                 <w:b/>
                 <w:bCs/>
               </w:rPr>
-              <w:t xml:space="preserve"> </w:t>
-            </w:r>
-            <w:r>
-              <w:rPr>
-                <w:rFonts w:ascii="Palatino Linotype" w:hAnsi="Palatino Linotype"/>
-                <w:b/>
-                <w:bCs/>
-              </w:rPr>
-              <w:t>}}</w:t>
+              <w:t xml:space="preserve"> }}</w:t>
             </w:r>
           </w:p>
         </w:tc>
@@ -2092,7 +2176,6 @@
                 <w:b/>
                 <w:bCs/>
               </w:rPr>
-              <w:lastRenderedPageBreak/>
               <w:t>Jail Days</w:t>
             </w:r>
           </w:p>
@@ -2206,15 +2289,7 @@
                 <w:b/>
                 <w:bCs/>
               </w:rPr>
-              <w:t>charge.</w:t>
-            </w:r>
-            <w:r>
-              <w:rPr>
-                <w:rFonts w:ascii="Palatino Linotype" w:hAnsi="Palatino Linotype"/>
-                <w:b/>
-                <w:bCs/>
-              </w:rPr>
-              <w:t>jail_days</w:t>
+              <w:t>charge.jail_days</w:t>
             </w:r>
             <w:proofErr w:type="spellEnd"/>
             <w:r>
@@ -2331,8 +2406,6 @@
               </w:rPr>
               <w:t>Jail Days Suspended</w:t>
             </w:r>
-            <w:bookmarkStart w:id="0" w:name="_GoBack"/>
-            <w:bookmarkEnd w:id="0"/>
           </w:p>
         </w:tc>
         <w:tc>
@@ -2444,15 +2517,7 @@
                 <w:b/>
                 <w:bCs/>
               </w:rPr>
-              <w:t>charge.</w:t>
-            </w:r>
-            <w:r>
-              <w:rPr>
-                <w:rFonts w:ascii="Palatino Linotype" w:hAnsi="Palatino Linotype"/>
-                <w:b/>
-                <w:bCs/>
-              </w:rPr>
-              <w:t>jail_days_suspended</w:t>
+              <w:t>charge.jail_days_suspended</w:t>
             </w:r>
             <w:proofErr w:type="spellEnd"/>
             <w:r>

</xml_diff>

<commit_message>
Completed adding OVI details to template and added test for it.
</commit_message>
<xml_diff>
--- a/Templates/Judgment_Entry_Green_Sheet.docx
+++ b/Templates/Judgment_Entry_Green_Sheet.docx
@@ -2,44 +2,6 @@
 <file path=word/document.xml><?xml version="1.0" encoding="utf-8"?>
 <w:document xmlns:wpc="http://schemas.microsoft.com/office/word/2010/wordprocessingCanvas" xmlns:mc="http://schemas.openxmlformats.org/markup-compatibility/2006" xmlns:o="urn:schemas-microsoft-com:office:office" xmlns:r="http://schemas.openxmlformats.org/officeDocument/2006/relationships" xmlns:m="http://schemas.openxmlformats.org/officeDocument/2006/math" xmlns:v="urn:schemas-microsoft-com:vml" xmlns:wp14="http://schemas.microsoft.com/office/word/2010/wordprocessingDrawing" xmlns:wp="http://schemas.openxmlformats.org/drawingml/2006/wordprocessingDrawing" xmlns:w10="urn:schemas-microsoft-com:office:word" xmlns:w="http://schemas.openxmlformats.org/wordprocessingml/2006/main" xmlns:w14="http://schemas.microsoft.com/office/word/2010/wordml" xmlns:wpg="http://schemas.microsoft.com/office/word/2010/wordprocessingGroup" xmlns:wpi="http://schemas.microsoft.com/office/word/2010/wordprocessingInk" xmlns:wne="http://schemas.microsoft.com/office/word/2006/wordml" xmlns:wps="http://schemas.microsoft.com/office/word/2010/wordprocessingShape" mc:Ignorable="w14 wp14">
   <w:body>
-    <w:p>
-      <w:pPr>
-        <w:tabs>
-          <w:tab w:val="left" w:pos="-1080"/>
-          <w:tab w:val="left" w:pos="-720"/>
-          <w:tab w:val="left" w:pos="0"/>
-          <w:tab w:val="left" w:pos="720"/>
-          <w:tab w:val="left" w:pos="1440"/>
-          <w:tab w:val="left" w:pos="2160"/>
-          <w:tab w:val="left" w:pos="2880"/>
-          <w:tab w:val="left" w:pos="3600"/>
-          <w:tab w:val="left" w:pos="4320"/>
-          <w:tab w:val="left" w:pos="4680"/>
-        </w:tabs>
-        <w:rPr>
-          <w:rFonts w:ascii="Palatino Linotype" w:hAnsi="Palatino Linotype"/>
-        </w:rPr>
-      </w:pPr>
-    </w:p>
-    <w:p>
-      <w:pPr>
-        <w:tabs>
-          <w:tab w:val="left" w:pos="-1080"/>
-          <w:tab w:val="left" w:pos="-720"/>
-          <w:tab w:val="left" w:pos="0"/>
-          <w:tab w:val="left" w:pos="720"/>
-          <w:tab w:val="left" w:pos="1440"/>
-          <w:tab w:val="left" w:pos="2160"/>
-          <w:tab w:val="left" w:pos="2880"/>
-          <w:tab w:val="left" w:pos="3600"/>
-          <w:tab w:val="left" w:pos="4320"/>
-          <w:tab w:val="left" w:pos="4680"/>
-        </w:tabs>
-        <w:rPr>
-          <w:rFonts w:ascii="Palatino Linotype" w:hAnsi="Palatino Linotype"/>
-        </w:rPr>
-      </w:pPr>
-    </w:p>
     <w:p>
       <w:pPr>
         <w:tabs>
@@ -78,6 +40,8 @@
           <w:rFonts w:ascii="Palatino Linotype" w:hAnsi="Palatino Linotype"/>
         </w:rPr>
       </w:pPr>
+      <w:bookmarkStart w:id="0" w:name="_GoBack"/>
+      <w:bookmarkEnd w:id="0"/>
       <w:r>
         <w:rPr>
           <w:rFonts w:ascii="Palatino Linotype" w:hAnsi="Palatino Linotype"/>
@@ -502,25 +466,6 @@
     </w:p>
     <w:p>
       <w:pPr>
-        <w:tabs>
-          <w:tab w:val="left" w:pos="-1080"/>
-          <w:tab w:val="left" w:pos="-720"/>
-          <w:tab w:val="left" w:pos="0"/>
-          <w:tab w:val="left" w:pos="720"/>
-          <w:tab w:val="left" w:pos="1440"/>
-          <w:tab w:val="left" w:pos="2160"/>
-          <w:tab w:val="left" w:pos="2880"/>
-          <w:tab w:val="left" w:pos="3600"/>
-          <w:tab w:val="left" w:pos="4320"/>
-          <w:tab w:val="left" w:pos="4680"/>
-        </w:tabs>
-        <w:rPr>
-          <w:rFonts w:ascii="Palatino Linotype" w:hAnsi="Palatino Linotype"/>
-        </w:rPr>
-      </w:pPr>
-    </w:p>
-    <w:p>
-      <w:pPr>
         <w:rPr>
           <w:rFonts w:ascii="Palatino Linotype" w:hAnsi="Palatino Linotype"/>
         </w:rPr>
@@ -594,13 +539,6 @@
           <w:rFonts w:ascii="Palatino Linotype" w:hAnsi="Palatino Linotype"/>
         </w:rPr>
       </w:pPr>
-    </w:p>
-    <w:p>
-      <w:pPr>
-        <w:rPr>
-          <w:rFonts w:ascii="Palatino Linotype" w:hAnsi="Palatino Linotype"/>
-        </w:rPr>
-      </w:pPr>
       <w:r>
         <w:rPr>
           <w:rFonts w:ascii="Palatino Linotype" w:hAnsi="Palatino Linotype"/>
@@ -619,15 +557,27 @@
         <w:rPr>
           <w:rFonts w:ascii="Palatino Linotype" w:hAnsi="Palatino Linotype"/>
         </w:rPr>
-        <w:t xml:space="preserve"> is not n</w:t>
-      </w:r>
-      <w:bookmarkStart w:id="0" w:name="_GoBack"/>
-      <w:bookmarkEnd w:id="0"/>
-      <w:r>
-        <w:rPr>
-          <w:rFonts w:ascii="Palatino Linotype" w:hAnsi="Palatino Linotype"/>
-        </w:rPr>
-        <w:t>one %}</w:t>
+        <w:t xml:space="preserve"> is not </w:t>
+      </w:r>
+      <w:proofErr w:type="gramStart"/>
+      <w:r>
+        <w:rPr>
+          <w:rFonts w:ascii="Palatino Linotype" w:hAnsi="Palatino Linotype"/>
+        </w:rPr>
+        <w:t>n</w:t>
+      </w:r>
+      <w:r>
+        <w:rPr>
+          <w:rFonts w:ascii="Palatino Linotype" w:hAnsi="Palatino Linotype"/>
+        </w:rPr>
+        <w:t>one</w:t>
+      </w:r>
+      <w:proofErr w:type="gramEnd"/>
+      <w:r>
+        <w:rPr>
+          <w:rFonts w:ascii="Palatino Linotype" w:hAnsi="Palatino Linotype"/>
+        </w:rPr>
+        <w:t xml:space="preserve"> %}</w:t>
       </w:r>
     </w:p>
     <w:p>
@@ -690,22 +640,72 @@
         <w:rPr>
           <w:rFonts w:ascii="Palatino Linotype" w:hAnsi="Palatino Linotype"/>
         </w:rPr>
-        <w:t xml:space="preserve"> }} within the past 10 years. </w:t>
-      </w:r>
-    </w:p>
-    <w:p>
-      <w:pPr>
-        <w:rPr>
-          <w:rFonts w:ascii="Palatino Linotype" w:hAnsi="Palatino Linotype"/>
-        </w:rPr>
-      </w:pPr>
-    </w:p>
-    <w:p>
-      <w:pPr>
-        <w:rPr>
-          <w:rFonts w:ascii="Palatino Linotype" w:hAnsi="Palatino Linotype"/>
-        </w:rPr>
-      </w:pPr>
+        <w:t xml:space="preserve"> }} </w:t>
+      </w:r>
+      <w:r>
+        <w:rPr>
+          <w:rFonts w:ascii="Palatino Linotype" w:hAnsi="Palatino Linotype"/>
+        </w:rPr>
+        <w:t xml:space="preserve">OVI convictions </w:t>
+      </w:r>
+      <w:r>
+        <w:rPr>
+          <w:rFonts w:ascii="Palatino Linotype" w:hAnsi="Palatino Linotype"/>
+        </w:rPr>
+        <w:t>within the past 10 years.</w:t>
+      </w:r>
+    </w:p>
+    <w:p>
+      <w:pPr>
+        <w:rPr>
+          <w:rFonts w:ascii="Palatino Linotype" w:hAnsi="Palatino Linotype"/>
+        </w:rPr>
+      </w:pPr>
+      <w:r>
+        <w:rPr>
+          <w:rFonts w:ascii="Palatino Linotype" w:hAnsi="Palatino Linotype"/>
+        </w:rPr>
+        <w:t xml:space="preserve"> </w:t>
+      </w:r>
+    </w:p>
+    <w:p>
+      <w:pPr>
+        <w:rPr>
+          <w:rFonts w:ascii="Palatino Linotype" w:hAnsi="Palatino Linotype"/>
+        </w:rPr>
+      </w:pPr>
+      <w:r>
+        <w:rPr>
+          <w:rFonts w:ascii="Palatino Linotype" w:hAnsi="Palatino Linotype"/>
+        </w:rPr>
+        <w:t xml:space="preserve">{% if </w:t>
+      </w:r>
+      <w:proofErr w:type="spellStart"/>
+      <w:r>
+        <w:rPr>
+          <w:rFonts w:ascii="Palatino Linotype" w:hAnsi="Palatino Linotype"/>
+        </w:rPr>
+        <w:t>ovi_details.</w:t>
+      </w:r>
+      <w:r>
+        <w:rPr>
+          <w:rFonts w:ascii="Palatino Linotype" w:hAnsi="Palatino Linotype"/>
+        </w:rPr>
+        <w:t>ovi_high_bac_test</w:t>
+      </w:r>
+      <w:proofErr w:type="spellEnd"/>
+      <w:r>
+        <w:rPr>
+          <w:rFonts w:ascii="Palatino Linotype" w:hAnsi="Palatino Linotype"/>
+        </w:rPr>
+        <w:t xml:space="preserve"> is true %}The defendant had a high BAC test.</w:t>
+      </w:r>
+      <w:r>
+        <w:rPr>
+          <w:rFonts w:ascii="Palatino Linotype" w:hAnsi="Palatino Linotype"/>
+        </w:rPr>
+        <w:t xml:space="preserve"> </w:t>
+      </w:r>
       <w:r>
         <w:rPr>
           <w:rFonts w:ascii="Palatino Linotype" w:hAnsi="Palatino Linotype"/>
@@ -731,6 +731,194 @@
       <w:pPr>
         <w:rPr>
           <w:rFonts w:ascii="Palatino Linotype" w:hAnsi="Palatino Linotype"/>
+        </w:rPr>
+      </w:pPr>
+    </w:p>
+    <w:p>
+      <w:pPr>
+        <w:rPr>
+          <w:rFonts w:ascii="Palatino Linotype" w:hAnsi="Palatino Linotype"/>
+        </w:rPr>
+      </w:pPr>
+      <w:r>
+        <w:rPr>
+          <w:rFonts w:ascii="Palatino Linotype" w:hAnsi="Palatino Linotype"/>
+        </w:rPr>
+        <w:t xml:space="preserve">{% if </w:t>
+      </w:r>
+      <w:proofErr w:type="spellStart"/>
+      <w:r>
+        <w:rPr>
+          <w:rFonts w:ascii="Palatino Linotype" w:hAnsi="Palatino Linotype"/>
+        </w:rPr>
+        <w:t>ovi_details.</w:t>
+      </w:r>
+      <w:r>
+        <w:rPr>
+          <w:rFonts w:ascii="Palatino Linotype" w:hAnsi="Palatino Linotype"/>
+        </w:rPr>
+        <w:t>ovi_refused_breathylizer</w:t>
+      </w:r>
+      <w:proofErr w:type="spellEnd"/>
+      <w:r>
+        <w:rPr>
+          <w:rFonts w:ascii="Palatino Linotype" w:hAnsi="Palatino Linotype"/>
+        </w:rPr>
+        <w:t xml:space="preserve"> is true %}The defendant refused a </w:t>
+      </w:r>
+      <w:proofErr w:type="spellStart"/>
+      <w:r>
+        <w:rPr>
+          <w:rFonts w:ascii="Palatino Linotype" w:hAnsi="Palatino Linotype"/>
+        </w:rPr>
+        <w:t>breathylizer</w:t>
+      </w:r>
+      <w:proofErr w:type="spellEnd"/>
+      <w:r>
+        <w:rPr>
+          <w:rFonts w:ascii="Palatino Linotype" w:hAnsi="Palatino Linotype"/>
+        </w:rPr>
+        <w:t xml:space="preserve"> test and </w:t>
+      </w:r>
+      <w:r>
+        <w:rPr>
+          <w:rFonts w:ascii="Palatino Linotype" w:hAnsi="Palatino Linotype"/>
+        </w:rPr>
+        <w:t xml:space="preserve">the defendant has </w:t>
+      </w:r>
+      <w:r>
+        <w:rPr>
+          <w:rFonts w:ascii="Palatino Linotype" w:hAnsi="Palatino Linotype"/>
+        </w:rPr>
+        <w:t>{</w:t>
+      </w:r>
+      <w:proofErr w:type="gramStart"/>
+      <w:r>
+        <w:rPr>
+          <w:rFonts w:ascii="Palatino Linotype" w:hAnsi="Palatino Linotype"/>
+        </w:rPr>
+        <w:t xml:space="preserve">{ </w:t>
+      </w:r>
+      <w:proofErr w:type="spellStart"/>
+      <w:r>
+        <w:rPr>
+          <w:rFonts w:ascii="Palatino Linotype" w:hAnsi="Palatino Linotype"/>
+        </w:rPr>
+        <w:t>ovi</w:t>
+      </w:r>
+      <w:proofErr w:type="gramEnd"/>
+      <w:r>
+        <w:rPr>
+          <w:rFonts w:ascii="Palatino Linotype" w:hAnsi="Palatino Linotype"/>
+        </w:rPr>
+        <w:t>_details.ovi_offenses_within_twenty_years</w:t>
+      </w:r>
+      <w:proofErr w:type="spellEnd"/>
+      <w:r>
+        <w:rPr>
+          <w:rFonts w:ascii="Palatino Linotype" w:hAnsi="Palatino Linotype"/>
+        </w:rPr>
+        <w:t xml:space="preserve"> }} </w:t>
+      </w:r>
+      <w:r>
+        <w:rPr>
+          <w:rFonts w:ascii="Palatino Linotype" w:hAnsi="Palatino Linotype"/>
+        </w:rPr>
+        <w:t xml:space="preserve">OVI convictions </w:t>
+      </w:r>
+      <w:r>
+        <w:rPr>
+          <w:rFonts w:ascii="Palatino Linotype" w:hAnsi="Palatino Linotype"/>
+        </w:rPr>
+        <w:t>within the past 20 years.</w:t>
+      </w:r>
+      <w:r>
+        <w:rPr>
+          <w:rFonts w:ascii="Palatino Linotype" w:hAnsi="Palatino Linotype"/>
+        </w:rPr>
+        <w:t xml:space="preserve"> </w:t>
+      </w:r>
+      <w:r>
+        <w:rPr>
+          <w:rFonts w:ascii="Palatino Linotype" w:hAnsi="Palatino Linotype"/>
+        </w:rPr>
+        <w:t>{</w:t>
+      </w:r>
+      <w:r>
+        <w:rPr>
+          <w:rFonts w:ascii="Palatino Linotype" w:hAnsi="Palatino Linotype"/>
+        </w:rPr>
+        <w:t xml:space="preserve">% </w:t>
+      </w:r>
+      <w:proofErr w:type="spellStart"/>
+      <w:r>
+        <w:rPr>
+          <w:rFonts w:ascii="Palatino Linotype" w:hAnsi="Palatino Linotype"/>
+        </w:rPr>
+        <w:t>endif</w:t>
+      </w:r>
+      <w:proofErr w:type="spellEnd"/>
+      <w:r>
+        <w:rPr>
+          <w:rFonts w:ascii="Palatino Linotype" w:hAnsi="Palatino Linotype"/>
+        </w:rPr>
+        <w:t xml:space="preserve"> %}</w:t>
+      </w:r>
+    </w:p>
+    <w:p>
+      <w:pPr>
+        <w:rPr>
+          <w:rFonts w:ascii="Palatino Linotype" w:hAnsi="Palatino Linotype"/>
+        </w:rPr>
+      </w:pPr>
+    </w:p>
+    <w:p>
+      <w:pPr>
+        <w:rPr>
+          <w:rFonts w:ascii="Palatino Linotype" w:hAnsi="Palatino Linotype"/>
+        </w:rPr>
+      </w:pPr>
+      <w:r>
+        <w:rPr>
+          <w:rFonts w:ascii="Palatino Linotype" w:hAnsi="Palatino Linotype"/>
+        </w:rPr>
+        <w:t xml:space="preserve">{% </w:t>
+      </w:r>
+      <w:proofErr w:type="spellStart"/>
+      <w:r>
+        <w:rPr>
+          <w:rFonts w:ascii="Palatino Linotype" w:hAnsi="Palatino Linotype"/>
+        </w:rPr>
+        <w:t>endif</w:t>
+      </w:r>
+      <w:proofErr w:type="spellEnd"/>
+      <w:r>
+        <w:rPr>
+          <w:rFonts w:ascii="Palatino Linotype" w:hAnsi="Palatino Linotype"/>
+        </w:rPr>
+        <w:t xml:space="preserve"> %}</w:t>
+      </w:r>
+    </w:p>
+    <w:p>
+      <w:pPr>
+        <w:rPr>
+          <w:rFonts w:ascii="Palatino Linotype" w:hAnsi="Palatino Linotype"/>
+          <w:b/>
+        </w:rPr>
+      </w:pPr>
+      <w:r>
+        <w:rPr>
+          <w:rFonts w:ascii="Palatino Linotype" w:hAnsi="Palatino Linotype"/>
+          <w:b/>
+        </w:rPr>
+        <w:t>Sentencing</w:t>
+      </w:r>
+    </w:p>
+    <w:p>
+      <w:pPr>
+        <w:rPr>
+          <w:rFonts w:ascii="Palatino Linotype" w:hAnsi="Palatino Linotype"/>
+          <w:b/>
         </w:rPr>
       </w:pPr>
     </w:p>
@@ -1323,7 +1511,16 @@
                 <w:b/>
                 <w:bCs/>
               </w:rPr>
-              <w:t xml:space="preserve"> %}</w:t>
+              <w:t xml:space="preserve"> </w:t>
+            </w:r>
+            <w:r>
+              <w:rPr>
+                <w:rFonts w:ascii="Palatino Linotype" w:hAnsi="Palatino Linotype"/>
+                <w:b/>
+                <w:bCs/>
+              </w:rPr>
+              <w:lastRenderedPageBreak/>
+              <w:t>%}</w:t>
             </w:r>
           </w:p>
         </w:tc>
@@ -1357,6 +1554,7 @@
                 <w:b/>
                 <w:bCs/>
               </w:rPr>
+              <w:lastRenderedPageBreak/>
               <w:t xml:space="preserve">{{ </w:t>
             </w:r>
             <w:proofErr w:type="spellStart"/>
@@ -1481,6 +1679,7 @@
                 <w:b/>
                 <w:bCs/>
               </w:rPr>
+              <w:lastRenderedPageBreak/>
               <w:t>Finding</w:t>
             </w:r>
           </w:p>
@@ -1551,16 +1750,7 @@
                 <w:b/>
                 <w:bCs/>
               </w:rPr>
-              <w:t xml:space="preserve"> </w:t>
-            </w:r>
-            <w:r>
-              <w:rPr>
-                <w:rFonts w:ascii="Palatino Linotype" w:hAnsi="Palatino Linotype"/>
-                <w:b/>
-                <w:bCs/>
-              </w:rPr>
-              <w:lastRenderedPageBreak/>
-              <w:t>%}</w:t>
+              <w:t xml:space="preserve"> %}</w:t>
             </w:r>
           </w:p>
         </w:tc>
@@ -1594,7 +1784,6 @@
                 <w:b/>
                 <w:bCs/>
               </w:rPr>
-              <w:lastRenderedPageBreak/>
               <w:t xml:space="preserve">{{ </w:t>
             </w:r>
             <w:proofErr w:type="spellStart"/>
@@ -1719,7 +1908,6 @@
                 <w:b/>
                 <w:bCs/>
               </w:rPr>
-              <w:lastRenderedPageBreak/>
               <w:t>Fine Amount</w:t>
             </w:r>
           </w:p>

</xml_diff>

<commit_message>
Wired up most of Ability to Pay to template.
</commit_message>
<xml_diff>
--- a/Templates/Judgment_Entry_Green_Sheet.docx
+++ b/Templates/Judgment_Entry_Green_Sheet.docx
@@ -40,8 +40,6 @@
           <w:rFonts w:ascii="Palatino Linotype" w:hAnsi="Palatino Linotype"/>
         </w:rPr>
       </w:pPr>
-      <w:bookmarkStart w:id="0" w:name="_GoBack"/>
-      <w:bookmarkEnd w:id="0"/>
       <w:r>
         <w:rPr>
           <w:rFonts w:ascii="Palatino Linotype" w:hAnsi="Palatino Linotype"/>
@@ -2827,7 +2825,6 @@
           <w:tab w:val="left" w:pos="4680"/>
         </w:tabs>
         <w:ind w:left="4680" w:hanging="4680"/>
-        <w:jc w:val="center"/>
         <w:rPr>
           <w:rFonts w:ascii="Palatino Linotype" w:hAnsi="Palatino Linotype"/>
           <w:b/>
@@ -2857,11 +2854,167 @@
           <w:tab w:val="left" w:pos="4320"/>
           <w:tab w:val="left" w:pos="4680"/>
         </w:tabs>
-        <w:ind w:left="4680" w:hanging="4680"/>
-        <w:rPr>
-          <w:rFonts w:ascii="Palatino Linotype" w:hAnsi="Palatino Linotype"/>
-        </w:rPr>
-      </w:pPr>
+        <w:rPr>
+          <w:rFonts w:ascii="Palatino Linotype" w:hAnsi="Palatino Linotype"/>
+        </w:rPr>
+      </w:pPr>
+    </w:p>
+    <w:p>
+      <w:pPr>
+        <w:rPr>
+          <w:rFonts w:ascii="Palatino Linotype" w:hAnsi="Palatino Linotype"/>
+        </w:rPr>
+      </w:pPr>
+      <w:r>
+        <w:rPr>
+          <w:rFonts w:ascii="Palatino Linotype" w:hAnsi="Palatino Linotype"/>
+        </w:rPr>
+        <w:t>Defendant claimed the ability to pay in {</w:t>
+      </w:r>
+      <w:proofErr w:type="gramStart"/>
+      <w:r>
+        <w:rPr>
+          <w:rFonts w:ascii="Palatino Linotype" w:hAnsi="Palatino Linotype"/>
+        </w:rPr>
+        <w:t xml:space="preserve">{ </w:t>
+      </w:r>
+      <w:proofErr w:type="spellStart"/>
+      <w:r>
+        <w:rPr>
+          <w:rFonts w:ascii="Palatino Linotype" w:hAnsi="Palatino Linotype"/>
+        </w:rPr>
+        <w:t>ability</w:t>
+      </w:r>
+      <w:proofErr w:type="gramEnd"/>
+      <w:r>
+        <w:rPr>
+          <w:rFonts w:ascii="Palatino Linotype" w:hAnsi="Palatino Linotype"/>
+        </w:rPr>
+        <w:t>_to_pay_details.ability_to_pay_time</w:t>
+      </w:r>
+      <w:proofErr w:type="spellEnd"/>
+      <w:r>
+        <w:rPr>
+          <w:rFonts w:ascii="Palatino Linotype" w:hAnsi="Palatino Linotype"/>
+        </w:rPr>
+        <w:t xml:space="preserve"> }}</w:t>
+      </w:r>
+      <w:r>
+        <w:rPr>
+          <w:rFonts w:ascii="Palatino Linotype" w:hAnsi="Palatino Linotype"/>
+        </w:rPr>
+        <w:t xml:space="preserve"> </w:t>
+      </w:r>
+      <w:r>
+        <w:rPr>
+          <w:rFonts w:ascii="Palatino Linotype" w:hAnsi="Palatino Linotype"/>
+        </w:rPr>
+        <w:t xml:space="preserve">days. </w:t>
+      </w:r>
+      <w:r>
+        <w:rPr>
+          <w:rFonts w:ascii="Palatino Linotype" w:hAnsi="Palatino Linotype"/>
+        </w:rPr>
+        <w:t xml:space="preserve">{% if </w:t>
+      </w:r>
+      <w:proofErr w:type="spellStart"/>
+      <w:r>
+        <w:rPr>
+          <w:rFonts w:ascii="Palatino Linotype" w:hAnsi="Palatino Linotype"/>
+        </w:rPr>
+        <w:t>ability_to_pay_details.pretrial_jail_days_credit</w:t>
+      </w:r>
+      <w:proofErr w:type="spellEnd"/>
+      <w:r>
+        <w:rPr>
+          <w:rFonts w:ascii="Palatino Linotype" w:hAnsi="Palatino Linotype"/>
+        </w:rPr>
+        <w:t xml:space="preserve"> is true %}</w:t>
+      </w:r>
+      <w:r>
+        <w:rPr>
+          <w:rFonts w:ascii="Palatino Linotype" w:hAnsi="Palatino Linotype"/>
+        </w:rPr>
+        <w:t>All pretrial jail days served by defendant not credited to jail sentence shall be applied to fines at $50/day</w:t>
+      </w:r>
+      <w:r>
+        <w:rPr>
+          <w:rFonts w:ascii="Palatino Linotype" w:hAnsi="Palatino Linotype"/>
+        </w:rPr>
+        <w:t xml:space="preserve">. {% </w:t>
+      </w:r>
+      <w:proofErr w:type="spellStart"/>
+      <w:r>
+        <w:rPr>
+          <w:rFonts w:ascii="Palatino Linotype" w:hAnsi="Palatino Linotype"/>
+        </w:rPr>
+        <w:t>endif</w:t>
+      </w:r>
+      <w:proofErr w:type="spellEnd"/>
+      <w:r>
+        <w:rPr>
+          <w:rFonts w:ascii="Palatino Linotype" w:hAnsi="Palatino Linotype"/>
+        </w:rPr>
+        <w:t xml:space="preserve"> %}</w:t>
+      </w:r>
+      <w:r>
+        <w:rPr>
+          <w:rFonts w:ascii="Palatino Linotype" w:hAnsi="Palatino Linotype"/>
+        </w:rPr>
+        <w:t xml:space="preserve"> </w:t>
+      </w:r>
+      <w:r>
+        <w:rPr>
+          <w:rFonts w:ascii="Palatino Linotype" w:hAnsi="Palatino Linotype"/>
+        </w:rPr>
+        <w:t xml:space="preserve">{% if </w:t>
+      </w:r>
+      <w:proofErr w:type="spellStart"/>
+      <w:r>
+        <w:rPr>
+          <w:rFonts w:ascii="Palatino Linotype" w:hAnsi="Palatino Linotype"/>
+        </w:rPr>
+        <w:t>ability_to_pay_d</w:t>
+      </w:r>
+      <w:r>
+        <w:rPr>
+          <w:rFonts w:ascii="Palatino Linotype" w:hAnsi="Palatino Linotype"/>
+        </w:rPr>
+        <w:t>etails.community_service_for_fines</w:t>
+      </w:r>
+      <w:proofErr w:type="spellEnd"/>
+      <w:r>
+        <w:rPr>
+          <w:rFonts w:ascii="Palatino Linotype" w:hAnsi="Palatino Linotype"/>
+        </w:rPr>
+        <w:t xml:space="preserve"> is true %}</w:t>
+      </w:r>
+      <w:r>
+        <w:rPr>
+          <w:rFonts w:ascii="Palatino Linotype" w:hAnsi="Palatino Linotype"/>
+        </w:rPr>
+        <w:t>Community service in lieu of fines and costs is approved.</w:t>
+      </w:r>
+      <w:r>
+        <w:rPr>
+          <w:rFonts w:ascii="Palatino Linotype" w:hAnsi="Palatino Linotype"/>
+        </w:rPr>
+        <w:t xml:space="preserve"> {% </w:t>
+      </w:r>
+      <w:proofErr w:type="spellStart"/>
+      <w:r>
+        <w:rPr>
+          <w:rFonts w:ascii="Palatino Linotype" w:hAnsi="Palatino Linotype"/>
+        </w:rPr>
+        <w:t>endif</w:t>
+      </w:r>
+      <w:proofErr w:type="spellEnd"/>
+      <w:r>
+        <w:rPr>
+          <w:rFonts w:ascii="Palatino Linotype" w:hAnsi="Palatino Linotype"/>
+        </w:rPr>
+        <w:t xml:space="preserve"> %}</w:t>
+      </w:r>
     </w:p>
     <w:p>
       <w:pPr>
@@ -2877,45 +3030,30 @@
           <w:tab w:val="left" w:pos="4320"/>
           <w:tab w:val="left" w:pos="4680"/>
         </w:tabs>
-        <w:ind w:left="4680" w:hanging="4680"/>
-        <w:rPr>
-          <w:rFonts w:ascii="Palatino Linotype" w:hAnsi="Palatino Linotype"/>
-        </w:rPr>
-      </w:pPr>
-      <w:r>
-        <w:rPr>
-          <w:rFonts w:ascii="Palatino Linotype" w:hAnsi="Palatino Linotype"/>
-        </w:rPr>
-        <w:t>Defendant claimed the ability to pay in {</w:t>
-      </w:r>
-      <w:proofErr w:type="gramStart"/>
-      <w:r>
-        <w:rPr>
-          <w:rFonts w:ascii="Palatino Linotype" w:hAnsi="Palatino Linotype"/>
-        </w:rPr>
-        <w:t xml:space="preserve">{ </w:t>
-      </w:r>
-      <w:proofErr w:type="spellStart"/>
-      <w:r>
-        <w:rPr>
-          <w:rFonts w:ascii="Palatino Linotype" w:hAnsi="Palatino Linotype"/>
-        </w:rPr>
-        <w:t>days</w:t>
-      </w:r>
-      <w:proofErr w:type="gramEnd"/>
-      <w:r>
-        <w:rPr>
-          <w:rFonts w:ascii="Palatino Linotype" w:hAnsi="Palatino Linotype"/>
-        </w:rPr>
-        <w:t>_to_pay</w:t>
-      </w:r>
-      <w:proofErr w:type="spellEnd"/>
-      <w:r>
-        <w:rPr>
-          <w:rFonts w:ascii="Palatino Linotype" w:hAnsi="Palatino Linotype"/>
-        </w:rPr>
-        <w:t xml:space="preserve"> }}. </w:t>
-      </w:r>
+        <w:rPr>
+          <w:rFonts w:ascii="Palatino Linotype" w:hAnsi="Palatino Linotype"/>
+        </w:rPr>
+      </w:pPr>
+    </w:p>
+    <w:p>
+      <w:pPr>
+        <w:tabs>
+          <w:tab w:val="left" w:pos="-1080"/>
+          <w:tab w:val="left" w:pos="-720"/>
+          <w:tab w:val="left" w:pos="0"/>
+          <w:tab w:val="left" w:pos="720"/>
+          <w:tab w:val="left" w:pos="1440"/>
+          <w:tab w:val="left" w:pos="2160"/>
+          <w:tab w:val="left" w:pos="2880"/>
+          <w:tab w:val="left" w:pos="3600"/>
+          <w:tab w:val="left" w:pos="4320"/>
+          <w:tab w:val="left" w:pos="4680"/>
+        </w:tabs>
+        <w:jc w:val="both"/>
+        <w:rPr>
+          <w:rFonts w:ascii="Palatino Linotype" w:hAnsi="Palatino Linotype"/>
+        </w:rPr>
+      </w:pPr>
     </w:p>
     <w:p>
       <w:pPr>
@@ -2979,27 +3117,6 @@
           <w:rFonts w:ascii="Palatino Linotype" w:hAnsi="Palatino Linotype"/>
         </w:rPr>
       </w:pPr>
-    </w:p>
-    <w:p>
-      <w:pPr>
-        <w:tabs>
-          <w:tab w:val="left" w:pos="-1080"/>
-          <w:tab w:val="left" w:pos="-720"/>
-          <w:tab w:val="left" w:pos="0"/>
-          <w:tab w:val="left" w:pos="720"/>
-          <w:tab w:val="left" w:pos="1440"/>
-          <w:tab w:val="left" w:pos="2160"/>
-          <w:tab w:val="left" w:pos="2880"/>
-          <w:tab w:val="left" w:pos="3600"/>
-          <w:tab w:val="left" w:pos="4320"/>
-          <w:tab w:val="left" w:pos="4680"/>
-        </w:tabs>
-        <w:ind w:left="4680" w:hanging="4680"/>
-        <w:jc w:val="both"/>
-        <w:rPr>
-          <w:rFonts w:ascii="Palatino Linotype" w:hAnsi="Palatino Linotype"/>
-        </w:rPr>
-      </w:pPr>
       <w:r>
         <w:rPr>
           <w:rFonts w:ascii="Palatino Linotype" w:hAnsi="Palatino Linotype"/>
@@ -3236,6 +3353,7 @@
         <w:rPr>
           <w:rFonts w:ascii="Palatino Linotype" w:hAnsi="Palatino Linotype"/>
         </w:rPr>
+        <w:lastRenderedPageBreak/>
         <w:tab/>
       </w:r>
       <w:r>
@@ -3389,8 +3507,12 @@
       </w:pPr>
     </w:p>
     <w:sectPr>
-      <w:headerReference w:type="default" r:id="rId7"/>
-      <w:footerReference w:type="default" r:id="rId8"/>
+      <w:headerReference w:type="even" r:id="rId7"/>
+      <w:headerReference w:type="default" r:id="rId8"/>
+      <w:footerReference w:type="even" r:id="rId9"/>
+      <w:footerReference w:type="default" r:id="rId10"/>
+      <w:headerReference w:type="first" r:id="rId11"/>
+      <w:footerReference w:type="first" r:id="rId12"/>
       <w:pgSz w:w="12240" w:h="15840"/>
       <w:pgMar w:top="1296" w:right="1440" w:bottom="1152" w:left="1440" w:header="864" w:footer="720" w:gutter="0"/>
       <w:cols w:space="720"/>
@@ -3425,11 +3547,44 @@
   <w:p>
     <w:pPr>
       <w:pStyle w:val="Footer"/>
+    </w:pPr>
+  </w:p>
+</w:ftr>
+</file>
+
+<file path=word/footer2.xml><?xml version="1.0" encoding="utf-8"?>
+<w:ftr xmlns:wpc="http://schemas.microsoft.com/office/word/2010/wordprocessingCanvas" xmlns:mc="http://schemas.openxmlformats.org/markup-compatibility/2006" xmlns:o="urn:schemas-microsoft-com:office:office" xmlns:r="http://schemas.openxmlformats.org/officeDocument/2006/relationships" xmlns:m="http://schemas.openxmlformats.org/officeDocument/2006/math" xmlns:v="urn:schemas-microsoft-com:vml" xmlns:wp14="http://schemas.microsoft.com/office/word/2010/wordprocessingDrawing" xmlns:wp="http://schemas.openxmlformats.org/drawingml/2006/wordprocessingDrawing" xmlns:w10="urn:schemas-microsoft-com:office:word" xmlns:w="http://schemas.openxmlformats.org/wordprocessingml/2006/main" xmlns:w14="http://schemas.microsoft.com/office/word/2010/wordml" xmlns:wpg="http://schemas.microsoft.com/office/word/2010/wordprocessingGroup" xmlns:wpi="http://schemas.microsoft.com/office/word/2010/wordprocessingInk" xmlns:wne="http://schemas.microsoft.com/office/word/2006/wordml" xmlns:wps="http://schemas.microsoft.com/office/word/2010/wordprocessingShape" mc:Ignorable="w14 wp14">
+  <w:p>
+    <w:pPr>
+      <w:pStyle w:val="Footer"/>
       <w:jc w:val="right"/>
     </w:pPr>
     <w:r>
       <w:t>Final Judgment Entry</w:t>
     </w:r>
+    <w:r>
+      <w:t xml:space="preserve"> {{ </w:t>
+    </w:r>
+    <w:proofErr w:type="spellStart"/>
+    <w:r>
+      <w:t>case_number</w:t>
+    </w:r>
+    <w:proofErr w:type="spellEnd"/>
+    <w:r>
+      <w:t xml:space="preserve"> }}</w:t>
+    </w:r>
+    <w:bookmarkStart w:id="0" w:name="_GoBack"/>
+    <w:bookmarkEnd w:id="0"/>
+  </w:p>
+</w:ftr>
+</file>
+
+<file path=word/footer3.xml><?xml version="1.0" encoding="utf-8"?>
+<w:ftr xmlns:wpc="http://schemas.microsoft.com/office/word/2010/wordprocessingCanvas" xmlns:mc="http://schemas.openxmlformats.org/markup-compatibility/2006" xmlns:o="urn:schemas-microsoft-com:office:office" xmlns:r="http://schemas.openxmlformats.org/officeDocument/2006/relationships" xmlns:m="http://schemas.openxmlformats.org/officeDocument/2006/math" xmlns:v="urn:schemas-microsoft-com:vml" xmlns:wp14="http://schemas.microsoft.com/office/word/2010/wordprocessingDrawing" xmlns:wp="http://schemas.openxmlformats.org/drawingml/2006/wordprocessingDrawing" xmlns:w10="urn:schemas-microsoft-com:office:word" xmlns:w="http://schemas.openxmlformats.org/wordprocessingml/2006/main" xmlns:w14="http://schemas.microsoft.com/office/word/2010/wordml" xmlns:wpg="http://schemas.microsoft.com/office/word/2010/wordprocessingGroup" xmlns:wpi="http://schemas.microsoft.com/office/word/2010/wordprocessingInk" xmlns:wne="http://schemas.microsoft.com/office/word/2006/wordml" xmlns:wps="http://schemas.microsoft.com/office/word/2010/wordprocessingShape" mc:Ignorable="w14 wp14">
+  <w:p>
+    <w:pPr>
+      <w:pStyle w:val="Footer"/>
+    </w:pPr>
   </w:p>
 </w:ftr>
 </file>
@@ -3454,6 +3609,16 @@
 </file>
 
 <file path=word/header1.xml><?xml version="1.0" encoding="utf-8"?>
+<w:hdr xmlns:wpc="http://schemas.microsoft.com/office/word/2010/wordprocessingCanvas" xmlns:mc="http://schemas.openxmlformats.org/markup-compatibility/2006" xmlns:o="urn:schemas-microsoft-com:office:office" xmlns:r="http://schemas.openxmlformats.org/officeDocument/2006/relationships" xmlns:m="http://schemas.openxmlformats.org/officeDocument/2006/math" xmlns:v="urn:schemas-microsoft-com:vml" xmlns:wp14="http://schemas.microsoft.com/office/word/2010/wordprocessingDrawing" xmlns:wp="http://schemas.openxmlformats.org/drawingml/2006/wordprocessingDrawing" xmlns:w10="urn:schemas-microsoft-com:office:word" xmlns:w="http://schemas.openxmlformats.org/wordprocessingml/2006/main" xmlns:w14="http://schemas.microsoft.com/office/word/2010/wordml" xmlns:wpg="http://schemas.microsoft.com/office/word/2010/wordprocessingGroup" xmlns:wpi="http://schemas.microsoft.com/office/word/2010/wordprocessingInk" xmlns:wne="http://schemas.microsoft.com/office/word/2006/wordml" xmlns:wps="http://schemas.microsoft.com/office/word/2010/wordprocessingShape" mc:Ignorable="w14 wp14">
+  <w:p>
+    <w:pPr>
+      <w:pStyle w:val="Header"/>
+    </w:pPr>
+  </w:p>
+</w:hdr>
+</file>
+
+<file path=word/header2.xml><?xml version="1.0" encoding="utf-8"?>
 <w:hdr xmlns:wpc="http://schemas.microsoft.com/office/word/2010/wordprocessingCanvas" xmlns:mc="http://schemas.openxmlformats.org/markup-compatibility/2006" xmlns:o="urn:schemas-microsoft-com:office:office" xmlns:r="http://schemas.openxmlformats.org/officeDocument/2006/relationships" xmlns:m="http://schemas.openxmlformats.org/officeDocument/2006/math" xmlns:v="urn:schemas-microsoft-com:vml" xmlns:wp14="http://schemas.microsoft.com/office/word/2010/wordprocessingDrawing" xmlns:wp="http://schemas.openxmlformats.org/drawingml/2006/wordprocessingDrawing" xmlns:w10="urn:schemas-microsoft-com:office:word" xmlns:w="http://schemas.openxmlformats.org/wordprocessingml/2006/main" xmlns:w14="http://schemas.microsoft.com/office/word/2010/wordml" xmlns:wpg="http://schemas.microsoft.com/office/word/2010/wordprocessingGroup" xmlns:wpi="http://schemas.microsoft.com/office/word/2010/wordprocessingInk" xmlns:wne="http://schemas.microsoft.com/office/word/2006/wordml" xmlns:wps="http://schemas.microsoft.com/office/word/2010/wordprocessingShape" mc:Ignorable="w14 wp14">
   <w:p>
     <w:pPr>
@@ -3473,6 +3638,16 @@
       </w:rPr>
       <w:t>IN THE DELAWARE MUNICIPAL COURT</w:t>
     </w:r>
+  </w:p>
+</w:hdr>
+</file>
+
+<file path=word/header3.xml><?xml version="1.0" encoding="utf-8"?>
+<w:hdr xmlns:wpc="http://schemas.microsoft.com/office/word/2010/wordprocessingCanvas" xmlns:mc="http://schemas.openxmlformats.org/markup-compatibility/2006" xmlns:o="urn:schemas-microsoft-com:office:office" xmlns:r="http://schemas.openxmlformats.org/officeDocument/2006/relationships" xmlns:m="http://schemas.openxmlformats.org/officeDocument/2006/math" xmlns:v="urn:schemas-microsoft-com:vml" xmlns:wp14="http://schemas.microsoft.com/office/word/2010/wordprocessingDrawing" xmlns:wp="http://schemas.openxmlformats.org/drawingml/2006/wordprocessingDrawing" xmlns:w10="urn:schemas-microsoft-com:office:word" xmlns:w="http://schemas.openxmlformats.org/wordprocessingml/2006/main" xmlns:w14="http://schemas.microsoft.com/office/word/2010/wordml" xmlns:wpg="http://schemas.microsoft.com/office/word/2010/wordprocessingGroup" xmlns:wpi="http://schemas.microsoft.com/office/word/2010/wordprocessingInk" xmlns:wne="http://schemas.microsoft.com/office/word/2006/wordml" xmlns:wps="http://schemas.microsoft.com/office/word/2010/wordprocessingShape" mc:Ignorable="w14 wp14">
+  <w:p>
+    <w:pPr>
+      <w:pStyle w:val="Header"/>
+    </w:pPr>
   </w:p>
 </w:hdr>
 </file>

</xml_diff>

<commit_message>
Fixed corrupt word document issue.
</commit_message>
<xml_diff>
--- a/Templates/Judgment_Entry_Green_Sheet.docx
+++ b/Templates/Judgment_Entry_Green_Sheet.docx
@@ -3016,26 +3016,14 @@
         <w:rPr>
           <w:rFonts w:ascii="Palatino Linotype" w:hAnsi="Palatino Linotype"/>
         </w:rPr>
-        <w:t>community_control_terms</w:t>
-      </w:r>
-      <w:r>
-        <w:rPr>
-          <w:rFonts w:ascii="Palatino Linotype" w:hAnsi="Palatino Linotype"/>
-        </w:rPr>
-        <w:t>.</w:t>
-      </w:r>
-      <w:r>
-        <w:rPr>
-          <w:rFonts w:ascii="Palatino Linotype" w:hAnsi="Palatino Linotype"/>
-        </w:rPr>
-        <w:t>community_control_required</w:t>
+        <w:t>community_control_terms.community_control_required</w:t>
       </w:r>
       <w:proofErr w:type="spellEnd"/>
       <w:r>
         <w:rPr>
           <w:rFonts w:ascii="Palatino Linotype" w:hAnsi="Palatino Linotype"/>
         </w:rPr>
-        <w:t xml:space="preserve"> is true %} </w:t>
+        <w:t xml:space="preserve"> is true %}</w:t>
       </w:r>
     </w:p>
     <w:p>
@@ -3152,7 +3140,13 @@
         <w:rPr>
           <w:rFonts w:ascii="Palatino Linotype" w:hAnsi="Palatino Linotype"/>
         </w:rPr>
-        <w:t xml:space="preserve"> }}. {% </w:t>
+        <w:t xml:space="preserve"> }}.</w:t>
+      </w:r>
+      <w:r>
+        <w:rPr>
+          <w:rFonts w:ascii="Palatino Linotype" w:hAnsi="Palatino Linotype"/>
+        </w:rPr>
+        <w:t xml:space="preserve"> {% </w:t>
       </w:r>
       <w:proofErr w:type="spellStart"/>
       <w:r>
@@ -3176,6 +3170,25 @@
         </w:rPr>
         <w:t xml:space="preserve"> </w:t>
       </w:r>
+    </w:p>
+    <w:p>
+      <w:pPr>
+        <w:tabs>
+          <w:tab w:val="left" w:pos="-1080"/>
+          <w:tab w:val="left" w:pos="-720"/>
+          <w:tab w:val="left" w:pos="0"/>
+          <w:tab w:val="left" w:pos="720"/>
+          <w:tab w:val="left" w:pos="1440"/>
+          <w:tab w:val="left" w:pos="2160"/>
+          <w:tab w:val="left" w:pos="2880"/>
+          <w:tab w:val="left" w:pos="3600"/>
+          <w:tab w:val="left" w:pos="4320"/>
+          <w:tab w:val="left" w:pos="4680"/>
+        </w:tabs>
+        <w:rPr>
+          <w:rFonts w:ascii="Palatino Linotype" w:hAnsi="Palatino Linotype"/>
+        </w:rPr>
+      </w:pPr>
     </w:p>
     <w:p>
       <w:pPr>
@@ -3333,6 +3346,7 @@
         <w:rPr>
           <w:rFonts w:ascii="Palatino Linotype" w:hAnsi="Palatino Linotype"/>
         </w:rPr>
+        <w:lastRenderedPageBreak/>
         <w:tab/>
       </w:r>
       <w:proofErr w:type="gramStart"/>

</xml_diff>

<commit_message>
Added citizenship code and tags to template.
</commit_message>
<xml_diff>
--- a/Templates/Judgment_Entry_Green_Sheet.docx
+++ b/Templates/Judgment_Entry_Green_Sheet.docx
@@ -530,6 +530,113 @@
         </w:rPr>
         <w:t xml:space="preserve"> }}.</w:t>
       </w:r>
+    </w:p>
+    <w:p>
+      <w:pPr>
+        <w:rPr>
+          <w:rFonts w:ascii="Palatino Linotype" w:hAnsi="Palatino Linotype"/>
+        </w:rPr>
+      </w:pPr>
+    </w:p>
+    <w:p>
+      <w:pPr>
+        <w:rPr>
+          <w:rFonts w:ascii="Palatino Linotype" w:hAnsi="Palatino Linotype"/>
+        </w:rPr>
+      </w:pPr>
+      <w:r>
+        <w:rPr>
+          <w:rFonts w:ascii="Palatino Linotype" w:hAnsi="Palatino Linotype"/>
+        </w:rPr>
+        <w:t xml:space="preserve">{% if </w:t>
+      </w:r>
+      <w:proofErr w:type="spellStart"/>
+      <w:r>
+        <w:rPr>
+          <w:rFonts w:ascii="Palatino Linotype" w:hAnsi="Palatino Linotype"/>
+        </w:rPr>
+        <w:t>is_citizen</w:t>
+      </w:r>
+      <w:proofErr w:type="spellEnd"/>
+      <w:r>
+        <w:rPr>
+          <w:rFonts w:ascii="Palatino Linotype" w:hAnsi="Palatino Linotype"/>
+        </w:rPr>
+        <w:t xml:space="preserve"> is t</w:t>
+      </w:r>
+      <w:bookmarkStart w:id="0" w:name="_GoBack"/>
+      <w:bookmarkEnd w:id="0"/>
+      <w:r>
+        <w:rPr>
+          <w:rFonts w:ascii="Palatino Linotype" w:hAnsi="Palatino Linotype"/>
+        </w:rPr>
+        <w:t>rue %}</w:t>
+      </w:r>
+    </w:p>
+    <w:p>
+      <w:pPr>
+        <w:rPr>
+          <w:rFonts w:ascii="Palatino Linotype" w:hAnsi="Palatino Linotype"/>
+        </w:rPr>
+      </w:pPr>
+      <w:r>
+        <w:rPr>
+          <w:rFonts w:ascii="Palatino Linotype" w:hAnsi="Palatino Linotype"/>
+        </w:rPr>
+        <w:t>The defendant indicated U.S. c</w:t>
+      </w:r>
+      <w:r>
+        <w:rPr>
+          <w:rFonts w:ascii="Palatino Linotype" w:hAnsi="Palatino Linotype"/>
+        </w:rPr>
+        <w:t>itizen</w:t>
+      </w:r>
+      <w:r>
+        <w:rPr>
+          <w:rFonts w:ascii="Palatino Linotype" w:hAnsi="Palatino Linotype"/>
+        </w:rPr>
+        <w:t>ship</w:t>
+      </w:r>
+      <w:r>
+        <w:rPr>
+          <w:rFonts w:ascii="Palatino Linotype" w:hAnsi="Palatino Linotype"/>
+        </w:rPr>
+        <w:t>.</w:t>
+      </w:r>
+    </w:p>
+    <w:p>
+      <w:pPr>
+        <w:rPr>
+          <w:rFonts w:ascii="Palatino Linotype" w:hAnsi="Palatino Linotype"/>
+        </w:rPr>
+      </w:pPr>
+      <w:r>
+        <w:rPr>
+          <w:rFonts w:ascii="Palatino Linotype" w:hAnsi="Palatino Linotype"/>
+        </w:rPr>
+        <w:t xml:space="preserve">{% </w:t>
+      </w:r>
+      <w:proofErr w:type="spellStart"/>
+      <w:r>
+        <w:rPr>
+          <w:rFonts w:ascii="Palatino Linotype" w:hAnsi="Palatino Linotype"/>
+        </w:rPr>
+        <w:t>endif</w:t>
+      </w:r>
+      <w:proofErr w:type="spellEnd"/>
+      <w:r>
+        <w:rPr>
+          <w:rFonts w:ascii="Palatino Linotype" w:hAnsi="Palatino Linotype"/>
+        </w:rPr>
+        <w:t xml:space="preserve"> %}</w:t>
+      </w:r>
+    </w:p>
+    <w:p>
+      <w:pPr>
+        <w:rPr>
+          <w:rFonts w:ascii="Palatino Linotype" w:hAnsi="Palatino Linotype"/>
+        </w:rPr>
+      </w:pPr>
     </w:p>
     <w:p>
       <w:pPr>
@@ -1272,6 +1379,7 @@
                 <w:b/>
                 <w:bCs/>
               </w:rPr>
+              <w:lastRenderedPageBreak/>
               <w:t>charges_list</w:t>
             </w:r>
             <w:proofErr w:type="spellEnd"/>
@@ -1315,6 +1423,7 @@
                 <w:b/>
                 <w:bCs/>
               </w:rPr>
+              <w:lastRenderedPageBreak/>
               <w:t xml:space="preserve">{{ </w:t>
             </w:r>
             <w:proofErr w:type="spellStart"/>
@@ -1439,6 +1548,7 @@
                 <w:b/>
                 <w:bCs/>
               </w:rPr>
+              <w:lastRenderedPageBreak/>
               <w:t>Plea</w:t>
             </w:r>
           </w:p>
@@ -1509,16 +1619,7 @@
                 <w:b/>
                 <w:bCs/>
               </w:rPr>
-              <w:t xml:space="preserve"> </w:t>
-            </w:r>
-            <w:r>
-              <w:rPr>
-                <w:rFonts w:ascii="Palatino Linotype" w:hAnsi="Palatino Linotype"/>
-                <w:b/>
-                <w:bCs/>
-              </w:rPr>
-              <w:lastRenderedPageBreak/>
-              <w:t>%}</w:t>
+              <w:t xml:space="preserve"> %}</w:t>
             </w:r>
           </w:p>
         </w:tc>
@@ -1552,7 +1653,6 @@
                 <w:b/>
                 <w:bCs/>
               </w:rPr>
-              <w:lastRenderedPageBreak/>
               <w:t xml:space="preserve">{{ </w:t>
             </w:r>
             <w:proofErr w:type="spellStart"/>
@@ -1677,7 +1777,6 @@
                 <w:b/>
                 <w:bCs/>
               </w:rPr>
-              <w:lastRenderedPageBreak/>
               <w:t>Finding</w:t>
             </w:r>
           </w:p>
@@ -3162,8 +3261,6 @@
         </w:rPr>
         <w:t xml:space="preserve"> %}</w:t>
       </w:r>
-      <w:bookmarkStart w:id="0" w:name="_GoBack"/>
-      <w:bookmarkEnd w:id="0"/>
       <w:r>
         <w:rPr>
           <w:rFonts w:ascii="Palatino Linotype" w:hAnsi="Palatino Linotype"/>
@@ -3346,7 +3443,6 @@
         <w:rPr>
           <w:rFonts w:ascii="Palatino Linotype" w:hAnsi="Palatino Linotype"/>
         </w:rPr>
-        <w:lastRenderedPageBreak/>
         <w:tab/>
       </w:r>
       <w:proofErr w:type="gramStart"/>

</xml_diff>

<commit_message>
Cleaned up case information and added OVI button to CI dialog.
</commit_message>
<xml_diff>
--- a/Templates/Judgment_Entry_Green_Sheet.docx
+++ b/Templates/Judgment_Entry_Green_Sheet.docx
@@ -530,20 +530,12 @@
         </w:rPr>
         <w:t xml:space="preserve"> }}.</w:t>
       </w:r>
-    </w:p>
-    <w:p>
-      <w:pPr>
-        <w:rPr>
-          <w:rFonts w:ascii="Palatino Linotype" w:hAnsi="Palatino Linotype"/>
-        </w:rPr>
-      </w:pPr>
-    </w:p>
-    <w:p>
-      <w:pPr>
-        <w:rPr>
-          <w:rFonts w:ascii="Palatino Linotype" w:hAnsi="Palatino Linotype"/>
-        </w:rPr>
-      </w:pPr>
+      <w:r>
+        <w:rPr>
+          <w:rFonts w:ascii="Palatino Linotype" w:hAnsi="Palatino Linotype"/>
+        </w:rPr>
+        <w:t xml:space="preserve"> </w:t>
+      </w:r>
       <w:r>
         <w:rPr>
           <w:rFonts w:ascii="Palatino Linotype" w:hAnsi="Palatino Linotype"/>
@@ -555,13 +547,138 @@
         <w:rPr>
           <w:rFonts w:ascii="Palatino Linotype" w:hAnsi="Palatino Linotype"/>
         </w:rPr>
-        <w:t>is_citizen</w:t>
+        <w:t>waived_counsel</w:t>
       </w:r>
       <w:proofErr w:type="spellEnd"/>
       <w:r>
         <w:rPr>
           <w:rFonts w:ascii="Palatino Linotype" w:hAnsi="Palatino Linotype"/>
         </w:rPr>
+        <w:t xml:space="preserve"> </w:t>
+      </w:r>
+      <w:r>
+        <w:rPr>
+          <w:rFonts w:ascii="Palatino Linotype" w:hAnsi="Palatino Linotype"/>
+        </w:rPr>
+        <w:t>is true %}</w:t>
+      </w:r>
+    </w:p>
+    <w:p>
+      <w:pPr>
+        <w:rPr>
+          <w:rFonts w:ascii="Palatino Linotype" w:hAnsi="Palatino Linotype"/>
+        </w:rPr>
+      </w:pPr>
+      <w:r>
+        <w:rPr>
+          <w:rFonts w:ascii="Palatino Linotype" w:hAnsi="Palatino Linotype"/>
+        </w:rPr>
+        <w:t xml:space="preserve">The defendant </w:t>
+      </w:r>
+      <w:r>
+        <w:rPr>
+          <w:rFonts w:ascii="Palatino Linotype" w:hAnsi="Palatino Linotype"/>
+        </w:rPr>
+        <w:t>waived right to counsel</w:t>
+      </w:r>
+      <w:r>
+        <w:rPr>
+          <w:rFonts w:ascii="Palatino Linotype" w:hAnsi="Palatino Linotype"/>
+        </w:rPr>
+        <w:t>.</w:t>
+      </w:r>
+      <w:r>
+        <w:rPr>
+          <w:rFonts w:ascii="Palatino Linotype" w:hAnsi="Palatino Linotype"/>
+        </w:rPr>
+        <w:t xml:space="preserve"> </w:t>
+      </w:r>
+      <w:r>
+        <w:rPr>
+          <w:rFonts w:ascii="Palatino Linotype" w:hAnsi="Palatino Linotype"/>
+        </w:rPr>
+        <w:t>{% else %}{</w:t>
+      </w:r>
+      <w:proofErr w:type="gramStart"/>
+      <w:r>
+        <w:rPr>
+          <w:rFonts w:ascii="Palatino Linotype" w:hAnsi="Palatino Linotype"/>
+        </w:rPr>
+        <w:t xml:space="preserve">{ </w:t>
+      </w:r>
+      <w:proofErr w:type="spellStart"/>
+      <w:r>
+        <w:rPr>
+          <w:rFonts w:ascii="Palatino Linotype" w:hAnsi="Palatino Linotype"/>
+        </w:rPr>
+        <w:t>defendant</w:t>
+      </w:r>
+      <w:proofErr w:type="gramEnd"/>
+      <w:r>
+        <w:rPr>
+          <w:rFonts w:ascii="Palatino Linotype" w:hAnsi="Palatino Linotype"/>
+        </w:rPr>
+        <w:t>_attorney_name</w:t>
+      </w:r>
+      <w:proofErr w:type="spellEnd"/>
+      <w:r>
+        <w:rPr>
+          <w:rFonts w:ascii="Palatino Linotype" w:hAnsi="Palatino Linotype"/>
+        </w:rPr>
+        <w:t xml:space="preserve"> }} appeared as counsel for the defendant.</w:t>
+      </w:r>
+      <w:r>
+        <w:rPr>
+          <w:rFonts w:ascii="Palatino Linotype" w:hAnsi="Palatino Linotype"/>
+        </w:rPr>
+        <w:t xml:space="preserve">{% </w:t>
+      </w:r>
+      <w:proofErr w:type="spellStart"/>
+      <w:r>
+        <w:rPr>
+          <w:rFonts w:ascii="Palatino Linotype" w:hAnsi="Palatino Linotype"/>
+        </w:rPr>
+        <w:t>endif</w:t>
+      </w:r>
+      <w:proofErr w:type="spellEnd"/>
+      <w:r>
+        <w:rPr>
+          <w:rFonts w:ascii="Palatino Linotype" w:hAnsi="Palatino Linotype"/>
+        </w:rPr>
+        <w:t xml:space="preserve"> %}</w:t>
+      </w:r>
+    </w:p>
+    <w:p>
+      <w:pPr>
+        <w:rPr>
+          <w:rFonts w:ascii="Palatino Linotype" w:hAnsi="Palatino Linotype"/>
+        </w:rPr>
+      </w:pPr>
+    </w:p>
+    <w:p>
+      <w:pPr>
+        <w:rPr>
+          <w:rFonts w:ascii="Palatino Linotype" w:hAnsi="Palatino Linotype"/>
+        </w:rPr>
+      </w:pPr>
+      <w:r>
+        <w:rPr>
+          <w:rFonts w:ascii="Palatino Linotype" w:hAnsi="Palatino Linotype"/>
+        </w:rPr>
+        <w:t xml:space="preserve">{% if </w:t>
+      </w:r>
+      <w:proofErr w:type="spellStart"/>
+      <w:r>
+        <w:rPr>
+          <w:rFonts w:ascii="Palatino Linotype" w:hAnsi="Palatino Linotype"/>
+        </w:rPr>
+        <w:t>citizen_deportation</w:t>
+      </w:r>
+      <w:proofErr w:type="spellEnd"/>
+      <w:r>
+        <w:rPr>
+          <w:rFonts w:ascii="Palatino Linotype" w:hAnsi="Palatino Linotype"/>
+        </w:rPr>
         <w:t xml:space="preserve"> is t</w:t>
       </w:r>
       <w:r>
@@ -570,130 +687,103 @@
         </w:rPr>
         <w:t>rue %}</w:t>
       </w:r>
-    </w:p>
-    <w:p>
-      <w:pPr>
-        <w:rPr>
-          <w:rFonts w:ascii="Palatino Linotype" w:hAnsi="Palatino Linotype"/>
-        </w:rPr>
-      </w:pPr>
-      <w:r>
-        <w:rPr>
-          <w:rFonts w:ascii="Palatino Linotype" w:hAnsi="Palatino Linotype"/>
-        </w:rPr>
-        <w:t>The defendant indicated U.S. c</w:t>
-      </w:r>
-      <w:r>
-        <w:rPr>
-          <w:rFonts w:ascii="Palatino Linotype" w:hAnsi="Palatino Linotype"/>
-        </w:rPr>
-        <w:t>itizen</w:t>
-      </w:r>
-      <w:r>
-        <w:rPr>
-          <w:rFonts w:ascii="Palatino Linotype" w:hAnsi="Palatino Linotype"/>
-        </w:rPr>
-        <w:t>ship</w:t>
-      </w:r>
-      <w:r>
-        <w:rPr>
-          <w:rFonts w:ascii="Palatino Linotype" w:hAnsi="Palatino Linotype"/>
-        </w:rPr>
-        <w:t>.</w:t>
-      </w:r>
-    </w:p>
-    <w:p>
-      <w:pPr>
-        <w:rPr>
-          <w:rFonts w:ascii="Palatino Linotype" w:hAnsi="Palatino Linotype"/>
-        </w:rPr>
-      </w:pPr>
-      <w:r>
-        <w:rPr>
-          <w:rFonts w:ascii="Palatino Linotype" w:hAnsi="Palatino Linotype"/>
-        </w:rPr>
-        <w:t xml:space="preserve">{% </w:t>
-      </w:r>
-      <w:proofErr w:type="spellStart"/>
-      <w:r>
-        <w:rPr>
-          <w:rFonts w:ascii="Palatino Linotype" w:hAnsi="Palatino Linotype"/>
-        </w:rPr>
-        <w:t>endif</w:t>
-      </w:r>
-      <w:proofErr w:type="spellEnd"/>
-      <w:r>
-        <w:rPr>
-          <w:rFonts w:ascii="Palatino Linotype" w:hAnsi="Palatino Linotype"/>
-        </w:rPr>
-        <w:t xml:space="preserve"> %}</w:t>
-      </w:r>
-    </w:p>
-    <w:p>
-      <w:pPr>
-        <w:rPr>
-          <w:rFonts w:ascii="Palatino Linotype" w:hAnsi="Palatino Linotype"/>
-        </w:rPr>
-      </w:pPr>
-      <w:r>
-        <w:rPr>
-          <w:rFonts w:ascii="Palatino Linotype" w:hAnsi="Palatino Linotype"/>
-        </w:rPr>
-        <w:t xml:space="preserve">{% if </w:t>
-      </w:r>
-      <w:proofErr w:type="spellStart"/>
-      <w:r>
-        <w:rPr>
-          <w:rFonts w:ascii="Palatino Linotype" w:hAnsi="Palatino Linotype"/>
-        </w:rPr>
-        <w:t>citizen_deportation</w:t>
-      </w:r>
-      <w:proofErr w:type="spellEnd"/>
+      <w:r>
+        <w:rPr>
+          <w:rFonts w:ascii="Palatino Linotype" w:hAnsi="Palatino Linotype"/>
+        </w:rPr>
+        <w:t>The defendant was advised that a conviction on a guilty or no contest plea may lead to deportation, exclusion from admission to the U.S. and/or denial of naturalization.</w:t>
+      </w:r>
       <w:r>
         <w:rPr>
           <w:rFonts w:ascii="Palatino Linotype" w:hAnsi="Palatino Linotype"/>
         </w:rPr>
         <w:t xml:space="preserve"> </w:t>
-      </w:r>
-      <w:r>
-        <w:rPr>
-          <w:rFonts w:ascii="Palatino Linotype" w:hAnsi="Palatino Linotype"/>
-        </w:rPr>
-        <w:t>is true %}</w:t>
-      </w:r>
-    </w:p>
-    <w:p>
-      <w:pPr>
-        <w:rPr>
-          <w:rFonts w:ascii="Palatino Linotype" w:hAnsi="Palatino Linotype"/>
-        </w:rPr>
-      </w:pPr>
-      <w:r>
-        <w:rPr>
-          <w:rFonts w:ascii="Palatino Linotype" w:hAnsi="Palatino Linotype"/>
-        </w:rPr>
-        <w:t xml:space="preserve">The </w:t>
-      </w:r>
-      <w:r>
-        <w:rPr>
-          <w:rFonts w:ascii="Palatino Linotype" w:hAnsi="Palatino Linotype"/>
-        </w:rPr>
-        <w:t>defendant was advised that a conviction on a guilty or no contest plea may lead to deportation, exclusion from admission to the U.S. and/or denial of naturalization.</w:t>
       </w:r>
       <w:bookmarkStart w:id="0" w:name="_GoBack"/>
       <w:bookmarkEnd w:id="0"/>
-    </w:p>
-    <w:p>
-      <w:pPr>
-        <w:rPr>
-          <w:rFonts w:ascii="Palatino Linotype" w:hAnsi="Palatino Linotype"/>
-        </w:rPr>
-      </w:pPr>
       <w:r>
         <w:rPr>
           <w:rFonts w:ascii="Palatino Linotype" w:hAnsi="Palatino Linotype"/>
         </w:rPr>
         <w:t xml:space="preserve">{% </w:t>
+      </w:r>
+      <w:proofErr w:type="spellStart"/>
+      <w:r>
+        <w:rPr>
+          <w:rFonts w:ascii="Palatino Linotype" w:hAnsi="Palatino Linotype"/>
+        </w:rPr>
+        <w:t>endif</w:t>
+      </w:r>
+      <w:proofErr w:type="spellEnd"/>
+      <w:r>
+        <w:rPr>
+          <w:rFonts w:ascii="Palatino Linotype" w:hAnsi="Palatino Linotype"/>
+        </w:rPr>
+        <w:t xml:space="preserve"> %}</w:t>
+      </w:r>
+      <w:r>
+        <w:rPr>
+          <w:rFonts w:ascii="Palatino Linotype" w:hAnsi="Palatino Linotype"/>
+        </w:rPr>
+        <w:t xml:space="preserve">{% if </w:t>
+      </w:r>
+      <w:proofErr w:type="spellStart"/>
+      <w:r>
+        <w:rPr>
+          <w:rFonts w:ascii="Palatino Linotype" w:hAnsi="Palatino Linotype"/>
+        </w:rPr>
+        <w:t>is_citizen</w:t>
+      </w:r>
+      <w:proofErr w:type="spellEnd"/>
+      <w:r>
+        <w:rPr>
+          <w:rFonts w:ascii="Palatino Linotype" w:hAnsi="Palatino Linotype"/>
+        </w:rPr>
+        <w:t xml:space="preserve"> is t</w:t>
+      </w:r>
+      <w:r>
+        <w:rPr>
+          <w:rFonts w:ascii="Palatino Linotype" w:hAnsi="Palatino Linotype"/>
+        </w:rPr>
+        <w:t>rue %}</w:t>
+      </w:r>
+      <w:r>
+        <w:rPr>
+          <w:rFonts w:ascii="Palatino Linotype" w:hAnsi="Palatino Linotype"/>
+        </w:rPr>
+        <w:t>The defendant indicated U.S. c</w:t>
+      </w:r>
+      <w:r>
+        <w:rPr>
+          <w:rFonts w:ascii="Palatino Linotype" w:hAnsi="Palatino Linotype"/>
+        </w:rPr>
+        <w:t>itizen</w:t>
+      </w:r>
+      <w:r>
+        <w:rPr>
+          <w:rFonts w:ascii="Palatino Linotype" w:hAnsi="Palatino Linotype"/>
+        </w:rPr>
+        <w:t>ship</w:t>
+      </w:r>
+      <w:proofErr w:type="gramStart"/>
+      <w:r>
+        <w:rPr>
+          <w:rFonts w:ascii="Palatino Linotype" w:hAnsi="Palatino Linotype"/>
+        </w:rPr>
+        <w:t>.</w:t>
+      </w:r>
+      <w:r>
+        <w:rPr>
+          <w:rFonts w:ascii="Palatino Linotype" w:hAnsi="Palatino Linotype"/>
+        </w:rPr>
+        <w:t>{</w:t>
+      </w:r>
+      <w:proofErr w:type="gramEnd"/>
+      <w:r>
+        <w:rPr>
+          <w:rFonts w:ascii="Palatino Linotype" w:hAnsi="Palatino Linotype"/>
+        </w:rPr>
+        <w:t xml:space="preserve">% </w:t>
       </w:r>
       <w:proofErr w:type="spellStart"/>
       <w:r>
@@ -1228,8 +1318,9 @@
                 <w:b/>
                 <w:bCs/>
               </w:rPr>
-              <w:t xml:space="preserve"> for </w:t>
-            </w:r>
+              <w:t xml:space="preserve"> for charge in </w:t>
+            </w:r>
+            <w:proofErr w:type="spellStart"/>
             <w:r>
               <w:rPr>
                 <w:rFonts w:ascii="Palatino Linotype" w:hAnsi="Palatino Linotype"/>
@@ -1237,15 +1328,6 @@
                 <w:bCs/>
               </w:rPr>
               <w:lastRenderedPageBreak/>
-              <w:t xml:space="preserve">charge in </w:t>
-            </w:r>
-            <w:proofErr w:type="spellStart"/>
-            <w:r>
-              <w:rPr>
-                <w:rFonts w:ascii="Palatino Linotype" w:hAnsi="Palatino Linotype"/>
-                <w:b/>
-                <w:bCs/>
-              </w:rPr>
               <w:t>charges_list</w:t>
             </w:r>
             <w:proofErr w:type="spellEnd"/>
@@ -1378,16 +1460,7 @@
                 <w:b/>
                 <w:bCs/>
               </w:rPr>
-              <w:t xml:space="preserve"> </w:t>
-            </w:r>
-            <w:r>
-              <w:rPr>
-                <w:rFonts w:ascii="Palatino Linotype" w:hAnsi="Palatino Linotype"/>
-                <w:b/>
-                <w:bCs/>
-              </w:rPr>
-              <w:lastRenderedPageBreak/>
-              <w:t>%}</w:t>
+              <w:t xml:space="preserve"> %}</w:t>
             </w:r>
           </w:p>
         </w:tc>
@@ -3255,7 +3328,6 @@
           <w:b/>
           <w:bCs/>
         </w:rPr>
-        <w:lastRenderedPageBreak/>
         <w:t>Community Control Terms</w:t>
       </w:r>
     </w:p>

</xml_diff>

<commit_message>
Updated case information dialog.
</commit_message>
<xml_diff>
--- a/Templates/Judgment_Entry_Green_Sheet.docx
+++ b/Templates/Judgment_Entry_Green_Sheet.docx
@@ -1,6 +1,6 @@
 
 <file path=word/document.xml><?xml version="1.0" encoding="utf-8"?>
-<w:document xmlns:wpc="http://schemas.microsoft.com/office/word/2010/wordprocessingCanvas" xmlns:mc="http://schemas.openxmlformats.org/markup-compatibility/2006" xmlns:o="urn:schemas-microsoft-com:office:office" xmlns:r="http://schemas.openxmlformats.org/officeDocument/2006/relationships" xmlns:m="http://schemas.openxmlformats.org/officeDocument/2006/math" xmlns:v="urn:schemas-microsoft-com:vml" xmlns:wp14="http://schemas.microsoft.com/office/word/2010/wordprocessingDrawing" xmlns:wp="http://schemas.openxmlformats.org/drawingml/2006/wordprocessingDrawing" xmlns:w10="urn:schemas-microsoft-com:office:word" xmlns:w="http://schemas.openxmlformats.org/wordprocessingml/2006/main" xmlns:w14="http://schemas.microsoft.com/office/word/2010/wordml" xmlns:wpg="http://schemas.microsoft.com/office/word/2010/wordprocessingGroup" xmlns:wpi="http://schemas.microsoft.com/office/word/2010/wordprocessingInk" xmlns:wne="http://schemas.microsoft.com/office/word/2006/wordml" xmlns:wps="http://schemas.microsoft.com/office/word/2010/wordprocessingShape" mc:Ignorable="w14 wp14">
+<w:document xmlns:wpc="http://schemas.microsoft.com/office/word/2010/wordprocessingCanvas" xmlns:cx="http://schemas.microsoft.com/office/drawing/2014/chartex" xmlns:cx1="http://schemas.microsoft.com/office/drawing/2015/9/8/chartex" xmlns:cx2="http://schemas.microsoft.com/office/drawing/2015/10/21/chartex" xmlns:cx3="http://schemas.microsoft.com/office/drawing/2016/5/9/chartex" xmlns:cx4="http://schemas.microsoft.com/office/drawing/2016/5/10/chartex" xmlns:cx5="http://schemas.microsoft.com/office/drawing/2016/5/11/chartex" xmlns:cx6="http://schemas.microsoft.com/office/drawing/2016/5/12/chartex" xmlns:cx7="http://schemas.microsoft.com/office/drawing/2016/5/13/chartex" xmlns:cx8="http://schemas.microsoft.com/office/drawing/2016/5/14/chartex" xmlns:mc="http://schemas.openxmlformats.org/markup-compatibility/2006" xmlns:aink="http://schemas.microsoft.com/office/drawing/2016/ink" xmlns:am3d="http://schemas.microsoft.com/office/drawing/2017/model3d" xmlns:o="urn:schemas-microsoft-com:office:office" xmlns:r="http://schemas.openxmlformats.org/officeDocument/2006/relationships" xmlns:m="http://schemas.openxmlformats.org/officeDocument/2006/math" xmlns:v="urn:schemas-microsoft-com:vml" xmlns:wp14="http://schemas.microsoft.com/office/word/2010/wordprocessingDrawing" xmlns:wp="http://schemas.openxmlformats.org/drawingml/2006/wordprocessingDrawing" xmlns:w10="urn:schemas-microsoft-com:office:word" xmlns:w="http://schemas.openxmlformats.org/wordprocessingml/2006/main" xmlns:w14="http://schemas.microsoft.com/office/word/2010/wordml" xmlns:w15="http://schemas.microsoft.com/office/word/2012/wordml" xmlns:w16cex="http://schemas.microsoft.com/office/word/2018/wordml/cex" xmlns:w16cid="http://schemas.microsoft.com/office/word/2016/wordml/cid" xmlns:w16="http://schemas.microsoft.com/office/word/2018/wordml" xmlns:w16se="http://schemas.microsoft.com/office/word/2015/wordml/symex" xmlns:wpg="http://schemas.microsoft.com/office/word/2010/wordprocessingGroup" xmlns:wpi="http://schemas.microsoft.com/office/word/2010/wordprocessingInk" xmlns:wne="http://schemas.microsoft.com/office/word/2006/wordml" xmlns:wps="http://schemas.microsoft.com/office/word/2010/wordprocessingShape" mc:Ignorable="w14 w15 w16se w16cid w16 w16cex wp14">
   <w:body>
     <w:p>
       <w:pPr>
@@ -153,19 +153,11 @@
           <w:rFonts w:ascii="Palatino Linotype" w:hAnsi="Palatino Linotype"/>
         </w:rPr>
       </w:pPr>
-      <w:proofErr w:type="gramStart"/>
-      <w:r>
-        <w:rPr>
-          <w:rFonts w:ascii="Palatino Linotype" w:hAnsi="Palatino Linotype"/>
-        </w:rPr>
-        <w:t>vs</w:t>
-      </w:r>
-      <w:proofErr w:type="gramEnd"/>
-      <w:r>
-        <w:rPr>
-          <w:rFonts w:ascii="Palatino Linotype" w:hAnsi="Palatino Linotype"/>
-        </w:rPr>
-        <w:t>.</w:t>
+      <w:r>
+        <w:rPr>
+          <w:rFonts w:ascii="Palatino Linotype" w:hAnsi="Palatino Linotype"/>
+        </w:rPr>
+        <w:t>vs.</w:t>
       </w:r>
       <w:r>
         <w:rPr>
@@ -204,18 +196,12 @@
         </w:rPr>
         <w:t xml:space="preserve">.  </w:t>
       </w:r>
-      <w:r>
-        <w:rPr>
-          <w:rFonts w:ascii="Palatino Linotype" w:hAnsi="Palatino Linotype"/>
-        </w:rPr>
-        <w:t>{</w:t>
-      </w:r>
       <w:proofErr w:type="gramStart"/>
       <w:r>
         <w:rPr>
           <w:rFonts w:ascii="Palatino Linotype" w:hAnsi="Palatino Linotype"/>
         </w:rPr>
-        <w:t xml:space="preserve">{ </w:t>
+        <w:t xml:space="preserve">{{ </w:t>
       </w:r>
       <w:proofErr w:type="spellStart"/>
       <w:r>
@@ -295,18 +281,12 @@
           <w:rFonts w:ascii="Palatino Linotype" w:hAnsi="Palatino Linotype"/>
         </w:rPr>
       </w:pPr>
-      <w:r>
-        <w:rPr>
-          <w:rFonts w:ascii="Palatino Linotype" w:hAnsi="Palatino Linotype"/>
-        </w:rPr>
-        <w:t>{</w:t>
-      </w:r>
       <w:proofErr w:type="gramStart"/>
       <w:r>
         <w:rPr>
           <w:rFonts w:ascii="Palatino Linotype" w:hAnsi="Palatino Linotype"/>
         </w:rPr>
-        <w:t xml:space="preserve">{ </w:t>
+        <w:t xml:space="preserve">{{ </w:t>
       </w:r>
       <w:proofErr w:type="spellStart"/>
       <w:r>
@@ -379,14 +359,12 @@
           <w:rFonts w:ascii="Palatino Linotype" w:hAnsi="Palatino Linotype"/>
         </w:rPr>
       </w:pPr>
-      <w:proofErr w:type="gramStart"/>
       <w:r>
         <w:rPr>
           <w:rFonts w:ascii="Palatino Linotype" w:hAnsi="Palatino Linotype"/>
         </w:rPr>
         <w:t>Defendant.</w:t>
       </w:r>
-      <w:proofErr w:type="gramEnd"/>
       <w:r>
         <w:rPr>
           <w:rFonts w:ascii="Palatino Linotype" w:hAnsi="Palatino Linotype"/>
@@ -500,13 +478,105 @@
         <w:rPr>
           <w:rFonts w:ascii="Palatino Linotype" w:hAnsi="Palatino Linotype"/>
         </w:rPr>
-        <w:t xml:space="preserve"> on {</w:t>
+        <w:t xml:space="preserve"> on </w:t>
       </w:r>
       <w:proofErr w:type="gramStart"/>
       <w:r>
         <w:rPr>
           <w:rFonts w:ascii="Palatino Linotype" w:hAnsi="Palatino Linotype"/>
         </w:rPr>
+        <w:t xml:space="preserve">{{ </w:t>
+      </w:r>
+      <w:proofErr w:type="spellStart"/>
+      <w:r>
+        <w:rPr>
+          <w:rFonts w:ascii="Palatino Linotype" w:hAnsi="Palatino Linotype"/>
+        </w:rPr>
+        <w:t>plea</w:t>
+      </w:r>
+      <w:proofErr w:type="gramEnd"/>
+      <w:r>
+        <w:rPr>
+          <w:rFonts w:ascii="Palatino Linotype" w:hAnsi="Palatino Linotype"/>
+        </w:rPr>
+        <w:t>_trial_date</w:t>
+      </w:r>
+      <w:proofErr w:type="spellEnd"/>
+      <w:r>
+        <w:rPr>
+          <w:rFonts w:ascii="Palatino Linotype" w:hAnsi="Palatino Linotype"/>
+        </w:rPr>
+        <w:t xml:space="preserve"> }}.</w:t>
+      </w:r>
+      <w:r>
+        <w:rPr>
+          <w:rFonts w:ascii="Palatino Linotype" w:hAnsi="Palatino Linotype"/>
+        </w:rPr>
+        <w:t xml:space="preserve"> </w:t>
+      </w:r>
+      <w:r>
+        <w:rPr>
+          <w:rFonts w:ascii="Palatino Linotype" w:hAnsi="Palatino Linotype"/>
+        </w:rPr>
+        <w:t xml:space="preserve">{% if </w:t>
+      </w:r>
+      <w:proofErr w:type="spellStart"/>
+      <w:r>
+        <w:rPr>
+          <w:rFonts w:ascii="Palatino Linotype" w:hAnsi="Palatino Linotype"/>
+        </w:rPr>
+        <w:t>waived_counsel</w:t>
+      </w:r>
+      <w:proofErr w:type="spellEnd"/>
+      <w:r>
+        <w:rPr>
+          <w:rFonts w:ascii="Palatino Linotype" w:hAnsi="Palatino Linotype"/>
+        </w:rPr>
+        <w:t xml:space="preserve"> is true %}</w:t>
+      </w:r>
+    </w:p>
+    <w:p>
+      <w:pPr>
+        <w:rPr>
+          <w:rFonts w:ascii="Palatino Linotype" w:hAnsi="Palatino Linotype"/>
+        </w:rPr>
+      </w:pPr>
+      <w:r>
+        <w:rPr>
+          <w:rFonts w:ascii="Palatino Linotype" w:hAnsi="Palatino Linotype"/>
+        </w:rPr>
+        <w:t>The defendant waived right to counsel</w:t>
+      </w:r>
+      <w:r>
+        <w:rPr>
+          <w:rFonts w:ascii="Palatino Linotype" w:hAnsi="Palatino Linotype"/>
+        </w:rPr>
+        <w:t>.</w:t>
+      </w:r>
+      <w:r>
+        <w:rPr>
+          <w:rFonts w:ascii="Palatino Linotype" w:hAnsi="Palatino Linotype"/>
+        </w:rPr>
+        <w:t xml:space="preserve"> </w:t>
+      </w:r>
+      <w:r>
+        <w:rPr>
+          <w:rFonts w:ascii="Palatino Linotype" w:hAnsi="Palatino Linotype"/>
+        </w:rPr>
+        <w:t xml:space="preserve">{% else </w:t>
+      </w:r>
+      <w:proofErr w:type="gramStart"/>
+      <w:r>
+        <w:rPr>
+          <w:rFonts w:ascii="Palatino Linotype" w:hAnsi="Palatino Linotype"/>
+        </w:rPr>
+        <w:t>%}{</w:t>
+      </w:r>
+      <w:proofErr w:type="gramEnd"/>
+      <w:r>
+        <w:rPr>
+          <w:rFonts w:ascii="Palatino Linotype" w:hAnsi="Palatino Linotype"/>
+        </w:rPr>
         <w:t xml:space="preserve">{ </w:t>
       </w:r>
       <w:proofErr w:type="spellStart"/>
@@ -514,28 +584,365 @@
         <w:rPr>
           <w:rFonts w:ascii="Palatino Linotype" w:hAnsi="Palatino Linotype"/>
         </w:rPr>
-        <w:t>plea</w:t>
+        <w:t>defendant_attorney_name</w:t>
+      </w:r>
+      <w:proofErr w:type="spellEnd"/>
+      <w:r>
+        <w:rPr>
+          <w:rFonts w:ascii="Palatino Linotype" w:hAnsi="Palatino Linotype"/>
+        </w:rPr>
+        <w:t xml:space="preserve"> }} appeared as counsel for the defendant.</w:t>
+      </w:r>
+      <w:r>
+        <w:rPr>
+          <w:rFonts w:ascii="Palatino Linotype" w:hAnsi="Palatino Linotype"/>
+        </w:rPr>
+        <w:t>{% endif %}</w:t>
+      </w:r>
+      <w:r>
+        <w:rPr>
+          <w:rFonts w:ascii="Palatino Linotype" w:hAnsi="Palatino Linotype"/>
+        </w:rPr>
+        <w:t xml:space="preserve">{% if </w:t>
+      </w:r>
+      <w:proofErr w:type="spellStart"/>
+      <w:r>
+        <w:rPr>
+          <w:rFonts w:ascii="Palatino Linotype" w:hAnsi="Palatino Linotype"/>
+        </w:rPr>
+        <w:t>understood_rights</w:t>
+      </w:r>
+      <w:proofErr w:type="spellEnd"/>
+      <w:r>
+        <w:rPr>
+          <w:rFonts w:ascii="Palatino Linotype" w:hAnsi="Palatino Linotype"/>
+        </w:rPr>
+        <w:t xml:space="preserve"> is true %}</w:t>
+      </w:r>
+    </w:p>
+    <w:p>
+      <w:pPr>
+        <w:rPr>
+          <w:rFonts w:ascii="Palatino Linotype" w:hAnsi="Palatino Linotype"/>
+        </w:rPr>
+      </w:pPr>
+      <w:r>
+        <w:rPr>
+          <w:rFonts w:ascii="Palatino Linotype" w:hAnsi="Palatino Linotype"/>
+        </w:rPr>
+        <w:t xml:space="preserve">The defendant </w:t>
+      </w:r>
+      <w:r>
+        <w:rPr>
+          <w:rFonts w:ascii="Palatino Linotype" w:hAnsi="Palatino Linotype"/>
+        </w:rPr>
+        <w:t>was advised and understood the charge(s) and effects of a plea</w:t>
+      </w:r>
+      <w:r>
+        <w:rPr>
+          <w:rFonts w:ascii="Palatino Linotype" w:hAnsi="Palatino Linotype"/>
+        </w:rPr>
+        <w:t>.</w:t>
+      </w:r>
+      <w:r>
+        <w:rPr>
+          <w:rFonts w:ascii="Palatino Linotype" w:hAnsi="Palatino Linotype"/>
+        </w:rPr>
+        <w:t xml:space="preserve"> </w:t>
+      </w:r>
+      <w:proofErr w:type="gramStart"/>
+      <w:r>
+        <w:rPr>
+          <w:rFonts w:ascii="Palatino Linotype" w:hAnsi="Palatino Linotype"/>
+        </w:rPr>
+        <w:t>{</w:t>
       </w:r>
       <w:proofErr w:type="gramEnd"/>
       <w:r>
         <w:rPr>
           <w:rFonts w:ascii="Palatino Linotype" w:hAnsi="Palatino Linotype"/>
         </w:rPr>
-        <w:t>_trial_date</w:t>
+        <w:t>% endif %}</w:t>
+      </w:r>
+    </w:p>
+    <w:p>
+      <w:pPr>
+        <w:rPr>
+          <w:rFonts w:ascii="Palatino Linotype" w:hAnsi="Palatino Linotype"/>
+        </w:rPr>
+      </w:pPr>
+    </w:p>
+    <w:p>
+      <w:pPr>
+        <w:rPr>
+          <w:rFonts w:ascii="Palatino Linotype" w:hAnsi="Palatino Linotype"/>
+        </w:rPr>
+      </w:pPr>
+    </w:p>
+    <w:p>
+      <w:pPr>
+        <w:rPr>
+          <w:rFonts w:ascii="Palatino Linotype" w:hAnsi="Palatino Linotype"/>
+        </w:rPr>
+      </w:pPr>
+      <w:r>
+        <w:rPr>
+          <w:rFonts w:ascii="Palatino Linotype" w:hAnsi="Palatino Linotype"/>
+        </w:rPr>
+        <w:t xml:space="preserve">{% if </w:t>
+      </w:r>
+      <w:proofErr w:type="spellStart"/>
+      <w:r>
+        <w:rPr>
+          <w:rFonts w:ascii="Palatino Linotype" w:hAnsi="Palatino Linotype"/>
+        </w:rPr>
+        <w:t>citizen_deportation</w:t>
       </w:r>
       <w:proofErr w:type="spellEnd"/>
       <w:r>
         <w:rPr>
           <w:rFonts w:ascii="Palatino Linotype" w:hAnsi="Palatino Linotype"/>
         </w:rPr>
-        <w:t xml:space="preserve"> }}.</w:t>
-      </w:r>
+        <w:t xml:space="preserve"> is t</w:t>
+      </w:r>
+      <w:r>
+        <w:rPr>
+          <w:rFonts w:ascii="Palatino Linotype" w:hAnsi="Palatino Linotype"/>
+        </w:rPr>
+        <w:t>rue %}</w:t>
+      </w:r>
+      <w:r>
+        <w:rPr>
+          <w:rFonts w:ascii="Palatino Linotype" w:hAnsi="Palatino Linotype"/>
+        </w:rPr>
+        <w:t xml:space="preserve">The defendant was advised that a conviction on a guilty or no contest plea may lead to deportation, exclusion from admission to the U.S. and/or denial of naturalization. {% endif </w:t>
+      </w:r>
+      <w:proofErr w:type="gramStart"/>
+      <w:r>
+        <w:rPr>
+          <w:rFonts w:ascii="Palatino Linotype" w:hAnsi="Palatino Linotype"/>
+        </w:rPr>
+        <w:t>%}</w:t>
+      </w:r>
+      <w:r>
+        <w:rPr>
+          <w:rFonts w:ascii="Palatino Linotype" w:hAnsi="Palatino Linotype"/>
+        </w:rPr>
+        <w:t>{</w:t>
+      </w:r>
+      <w:proofErr w:type="gramEnd"/>
+      <w:r>
+        <w:rPr>
+          <w:rFonts w:ascii="Palatino Linotype" w:hAnsi="Palatino Linotype"/>
+        </w:rPr>
+        <w:t xml:space="preserve">% if </w:t>
+      </w:r>
+      <w:proofErr w:type="spellStart"/>
+      <w:r>
+        <w:rPr>
+          <w:rFonts w:ascii="Palatino Linotype" w:hAnsi="Palatino Linotype"/>
+        </w:rPr>
+        <w:t>is_citizen</w:t>
+      </w:r>
+      <w:proofErr w:type="spellEnd"/>
+      <w:r>
+        <w:rPr>
+          <w:rFonts w:ascii="Palatino Linotype" w:hAnsi="Palatino Linotype"/>
+        </w:rPr>
+        <w:t xml:space="preserve"> is t</w:t>
+      </w:r>
+      <w:r>
+        <w:rPr>
+          <w:rFonts w:ascii="Palatino Linotype" w:hAnsi="Palatino Linotype"/>
+        </w:rPr>
+        <w:t>rue %}</w:t>
+      </w:r>
+      <w:r>
+        <w:rPr>
+          <w:rFonts w:ascii="Palatino Linotype" w:hAnsi="Palatino Linotype"/>
+        </w:rPr>
+        <w:t>The defendant indicated U.S. c</w:t>
+      </w:r>
+      <w:r>
+        <w:rPr>
+          <w:rFonts w:ascii="Palatino Linotype" w:hAnsi="Palatino Linotype"/>
+        </w:rPr>
+        <w:t>itizen</w:t>
+      </w:r>
+      <w:r>
+        <w:rPr>
+          <w:rFonts w:ascii="Palatino Linotype" w:hAnsi="Palatino Linotype"/>
+        </w:rPr>
+        <w:t>ship</w:t>
+      </w:r>
+      <w:r>
+        <w:rPr>
+          <w:rFonts w:ascii="Palatino Linotype" w:hAnsi="Palatino Linotype"/>
+        </w:rPr>
+        <w:t>.</w:t>
+      </w:r>
+      <w:r>
+        <w:rPr>
+          <w:rFonts w:ascii="Palatino Linotype" w:hAnsi="Palatino Linotype"/>
+        </w:rPr>
+        <w:t>{% endif %}</w:t>
+      </w:r>
+    </w:p>
+    <w:p>
+      <w:pPr>
+        <w:rPr>
+          <w:rFonts w:ascii="Palatino Linotype" w:hAnsi="Palatino Linotype"/>
+        </w:rPr>
+      </w:pPr>
+    </w:p>
+    <w:p>
+      <w:pPr>
+        <w:rPr>
+          <w:rFonts w:ascii="Palatino Linotype" w:hAnsi="Palatino Linotype"/>
+        </w:rPr>
+      </w:pPr>
+    </w:p>
+    <w:p>
+      <w:pPr>
+        <w:rPr>
+          <w:rFonts w:ascii="Palatino Linotype" w:hAnsi="Palatino Linotype"/>
+        </w:rPr>
+      </w:pPr>
+      <w:r>
+        <w:rPr>
+          <w:rFonts w:ascii="Palatino Linotype" w:hAnsi="Palatino Linotype"/>
+        </w:rPr>
+        <w:t xml:space="preserve">{% if </w:t>
+      </w:r>
+      <w:proofErr w:type="spellStart"/>
+      <w:r>
+        <w:rPr>
+          <w:rFonts w:ascii="Palatino Linotype" w:hAnsi="Palatino Linotype"/>
+        </w:rPr>
+        <w:t>ovi_details</w:t>
+      </w:r>
+      <w:proofErr w:type="spellEnd"/>
       <w:r>
         <w:rPr>
           <w:rFonts w:ascii="Palatino Linotype" w:hAnsi="Palatino Linotype"/>
         </w:rPr>
         <w:t xml:space="preserve"> </w:t>
       </w:r>
+      <w:proofErr w:type="gramStart"/>
+      <w:r>
+        <w:rPr>
+          <w:rFonts w:ascii="Palatino Linotype" w:hAnsi="Palatino Linotype"/>
+        </w:rPr>
+        <w:t>is</w:t>
+      </w:r>
+      <w:proofErr w:type="gramEnd"/>
+      <w:r>
+        <w:rPr>
+          <w:rFonts w:ascii="Palatino Linotype" w:hAnsi="Palatino Linotype"/>
+        </w:rPr>
+        <w:t xml:space="preserve"> not n</w:t>
+      </w:r>
+      <w:r>
+        <w:rPr>
+          <w:rFonts w:ascii="Palatino Linotype" w:hAnsi="Palatino Linotype"/>
+        </w:rPr>
+        <w:t>one %}</w:t>
+      </w:r>
+    </w:p>
+    <w:p>
+      <w:pPr>
+        <w:rPr>
+          <w:rFonts w:ascii="Palatino Linotype" w:hAnsi="Palatino Linotype"/>
+          <w:b/>
+        </w:rPr>
+      </w:pPr>
+      <w:r>
+        <w:rPr>
+          <w:rFonts w:ascii="Palatino Linotype" w:hAnsi="Palatino Linotype"/>
+          <w:b/>
+        </w:rPr>
+        <w:t>OVI Details</w:t>
+      </w:r>
+    </w:p>
+    <w:p>
+      <w:pPr>
+        <w:rPr>
+          <w:rFonts w:ascii="Palatino Linotype" w:hAnsi="Palatino Linotype"/>
+        </w:rPr>
+      </w:pPr>
+    </w:p>
+    <w:p>
+      <w:pPr>
+        <w:rPr>
+          <w:rFonts w:ascii="Palatino Linotype" w:hAnsi="Palatino Linotype"/>
+        </w:rPr>
+      </w:pPr>
+      <w:r>
+        <w:rPr>
+          <w:rFonts w:ascii="Palatino Linotype" w:hAnsi="Palatino Linotype"/>
+        </w:rPr>
+        <w:t xml:space="preserve">The defendant has </w:t>
+      </w:r>
+      <w:proofErr w:type="gramStart"/>
+      <w:r>
+        <w:rPr>
+          <w:rFonts w:ascii="Palatino Linotype" w:hAnsi="Palatino Linotype"/>
+        </w:rPr>
+        <w:t xml:space="preserve">{{ </w:t>
+      </w:r>
+      <w:proofErr w:type="spellStart"/>
+      <w:r>
+        <w:rPr>
+          <w:rFonts w:ascii="Palatino Linotype" w:hAnsi="Palatino Linotype"/>
+        </w:rPr>
+        <w:t>ovi_details.ovi</w:t>
+      </w:r>
+      <w:proofErr w:type="gramEnd"/>
+      <w:r>
+        <w:rPr>
+          <w:rFonts w:ascii="Palatino Linotype" w:hAnsi="Palatino Linotype"/>
+        </w:rPr>
+        <w:t>_offenses_within_ten_years</w:t>
+      </w:r>
+      <w:proofErr w:type="spellEnd"/>
+      <w:r>
+        <w:rPr>
+          <w:rFonts w:ascii="Palatino Linotype" w:hAnsi="Palatino Linotype"/>
+        </w:rPr>
+        <w:t xml:space="preserve"> }} </w:t>
+      </w:r>
+      <w:r>
+        <w:rPr>
+          <w:rFonts w:ascii="Palatino Linotype" w:hAnsi="Palatino Linotype"/>
+        </w:rPr>
+        <w:t xml:space="preserve">OVI convictions </w:t>
+      </w:r>
+      <w:r>
+        <w:rPr>
+          <w:rFonts w:ascii="Palatino Linotype" w:hAnsi="Palatino Linotype"/>
+        </w:rPr>
+        <w:t>within the past 10 years.</w:t>
+      </w:r>
+    </w:p>
+    <w:p>
+      <w:pPr>
+        <w:rPr>
+          <w:rFonts w:ascii="Palatino Linotype" w:hAnsi="Palatino Linotype"/>
+        </w:rPr>
+      </w:pPr>
+      <w:r>
+        <w:rPr>
+          <w:rFonts w:ascii="Palatino Linotype" w:hAnsi="Palatino Linotype"/>
+        </w:rPr>
+        <w:t xml:space="preserve"> </w:t>
+      </w:r>
+    </w:p>
+    <w:p>
+      <w:pPr>
+        <w:rPr>
+          <w:rFonts w:ascii="Palatino Linotype" w:hAnsi="Palatino Linotype"/>
+        </w:rPr>
+      </w:pPr>
       <w:r>
         <w:rPr>
           <w:rFonts w:ascii="Palatino Linotype" w:hAnsi="Palatino Linotype"/>
@@ -547,45 +954,138 @@
         <w:rPr>
           <w:rFonts w:ascii="Palatino Linotype" w:hAnsi="Palatino Linotype"/>
         </w:rPr>
-        <w:t>waived_counsel</w:t>
+        <w:t>ovi_details.</w:t>
+      </w:r>
+      <w:r>
+        <w:rPr>
+          <w:rFonts w:ascii="Palatino Linotype" w:hAnsi="Palatino Linotype"/>
+        </w:rPr>
+        <w:t>ovi_high_bac_test</w:t>
       </w:r>
       <w:proofErr w:type="spellEnd"/>
       <w:r>
         <w:rPr>
           <w:rFonts w:ascii="Palatino Linotype" w:hAnsi="Palatino Linotype"/>
         </w:rPr>
+        <w:t xml:space="preserve"> is true %}The defendant had a high BAC test.</w:t>
+      </w:r>
+      <w:r>
+        <w:rPr>
+          <w:rFonts w:ascii="Palatino Linotype" w:hAnsi="Palatino Linotype"/>
+        </w:rPr>
         <w:t xml:space="preserve"> </w:t>
       </w:r>
       <w:r>
         <w:rPr>
           <w:rFonts w:ascii="Palatino Linotype" w:hAnsi="Palatino Linotype"/>
         </w:rPr>
-        <w:t>is true %}</w:t>
-      </w:r>
-    </w:p>
-    <w:p>
-      <w:pPr>
-        <w:rPr>
-          <w:rFonts w:ascii="Palatino Linotype" w:hAnsi="Palatino Linotype"/>
-        </w:rPr>
-      </w:pPr>
-      <w:r>
-        <w:rPr>
-          <w:rFonts w:ascii="Palatino Linotype" w:hAnsi="Palatino Linotype"/>
-        </w:rPr>
-        <w:t xml:space="preserve">The defendant </w:t>
-      </w:r>
-      <w:r>
-        <w:rPr>
-          <w:rFonts w:ascii="Palatino Linotype" w:hAnsi="Palatino Linotype"/>
-        </w:rPr>
-        <w:t>waived right to counsel</w:t>
-      </w:r>
-      <w:r>
-        <w:rPr>
-          <w:rFonts w:ascii="Palatino Linotype" w:hAnsi="Palatino Linotype"/>
-        </w:rPr>
-        <w:t>.</w:t>
+        <w:t>{% endif %}</w:t>
+      </w:r>
+    </w:p>
+    <w:p>
+      <w:pPr>
+        <w:rPr>
+          <w:rFonts w:ascii="Palatino Linotype" w:hAnsi="Palatino Linotype"/>
+        </w:rPr>
+      </w:pPr>
+    </w:p>
+    <w:p>
+      <w:pPr>
+        <w:rPr>
+          <w:rFonts w:ascii="Palatino Linotype" w:hAnsi="Palatino Linotype"/>
+        </w:rPr>
+      </w:pPr>
+      <w:r>
+        <w:rPr>
+          <w:rFonts w:ascii="Palatino Linotype" w:hAnsi="Palatino Linotype"/>
+        </w:rPr>
+        <w:t xml:space="preserve">{% if </w:t>
+      </w:r>
+      <w:proofErr w:type="spellStart"/>
+      <w:r>
+        <w:rPr>
+          <w:rFonts w:ascii="Palatino Linotype" w:hAnsi="Palatino Linotype"/>
+        </w:rPr>
+        <w:t>ovi_details.</w:t>
+      </w:r>
+      <w:r>
+        <w:rPr>
+          <w:rFonts w:ascii="Palatino Linotype" w:hAnsi="Palatino Linotype"/>
+        </w:rPr>
+        <w:t>ovi_refused_breathylizer</w:t>
+      </w:r>
+      <w:proofErr w:type="spellEnd"/>
+      <w:r>
+        <w:rPr>
+          <w:rFonts w:ascii="Palatino Linotype" w:hAnsi="Palatino Linotype"/>
+        </w:rPr>
+        <w:t xml:space="preserve"> is true </w:t>
+      </w:r>
+      <w:proofErr w:type="gramStart"/>
+      <w:r>
+        <w:rPr>
+          <w:rFonts w:ascii="Palatino Linotype" w:hAnsi="Palatino Linotype"/>
+        </w:rPr>
+        <w:t>%}The</w:t>
+      </w:r>
+      <w:proofErr w:type="gramEnd"/>
+      <w:r>
+        <w:rPr>
+          <w:rFonts w:ascii="Palatino Linotype" w:hAnsi="Palatino Linotype"/>
+        </w:rPr>
+        <w:t xml:space="preserve"> defendant refused a </w:t>
+      </w:r>
+      <w:proofErr w:type="spellStart"/>
+      <w:r>
+        <w:rPr>
+          <w:rFonts w:ascii="Palatino Linotype" w:hAnsi="Palatino Linotype"/>
+        </w:rPr>
+        <w:t>breathylizer</w:t>
+      </w:r>
+      <w:proofErr w:type="spellEnd"/>
+      <w:r>
+        <w:rPr>
+          <w:rFonts w:ascii="Palatino Linotype" w:hAnsi="Palatino Linotype"/>
+        </w:rPr>
+        <w:t xml:space="preserve"> test and </w:t>
+      </w:r>
+      <w:r>
+        <w:rPr>
+          <w:rFonts w:ascii="Palatino Linotype" w:hAnsi="Palatino Linotype"/>
+        </w:rPr>
+        <w:t xml:space="preserve">the defendant has </w:t>
+      </w:r>
+      <w:r>
+        <w:rPr>
+          <w:rFonts w:ascii="Palatino Linotype" w:hAnsi="Palatino Linotype"/>
+        </w:rPr>
+        <w:t xml:space="preserve">{{ </w:t>
+      </w:r>
+      <w:proofErr w:type="spellStart"/>
+      <w:r>
+        <w:rPr>
+          <w:rFonts w:ascii="Palatino Linotype" w:hAnsi="Palatino Linotype"/>
+        </w:rPr>
+        <w:t>ovi_details.ovi_offenses_within_twenty_years</w:t>
+      </w:r>
+      <w:proofErr w:type="spellEnd"/>
+      <w:r>
+        <w:rPr>
+          <w:rFonts w:ascii="Palatino Linotype" w:hAnsi="Palatino Linotype"/>
+        </w:rPr>
+        <w:t xml:space="preserve"> }} </w:t>
+      </w:r>
+      <w:r>
+        <w:rPr>
+          <w:rFonts w:ascii="Palatino Linotype" w:hAnsi="Palatino Linotype"/>
+        </w:rPr>
+        <w:t xml:space="preserve">OVI convictions </w:t>
+      </w:r>
+      <w:r>
+        <w:rPr>
+          <w:rFonts w:ascii="Palatino Linotype" w:hAnsi="Palatino Linotype"/>
+        </w:rPr>
+        <w:t>within the past 20 years.</w:t>
       </w:r>
       <w:r>
         <w:rPr>
@@ -597,587 +1097,33 @@
         <w:rPr>
           <w:rFonts w:ascii="Palatino Linotype" w:hAnsi="Palatino Linotype"/>
         </w:rPr>
-        <w:t>{% else %}{</w:t>
-      </w:r>
-      <w:proofErr w:type="gramStart"/>
-      <w:r>
-        <w:rPr>
-          <w:rFonts w:ascii="Palatino Linotype" w:hAnsi="Palatino Linotype"/>
-        </w:rPr>
-        <w:t xml:space="preserve">{ </w:t>
-      </w:r>
-      <w:proofErr w:type="spellStart"/>
-      <w:r>
-        <w:rPr>
-          <w:rFonts w:ascii="Palatino Linotype" w:hAnsi="Palatino Linotype"/>
-        </w:rPr>
-        <w:t>defendant</w:t>
-      </w:r>
-      <w:proofErr w:type="gramEnd"/>
-      <w:r>
-        <w:rPr>
-          <w:rFonts w:ascii="Palatino Linotype" w:hAnsi="Palatino Linotype"/>
-        </w:rPr>
-        <w:t>_attorney_name</w:t>
-      </w:r>
-      <w:proofErr w:type="spellEnd"/>
-      <w:r>
-        <w:rPr>
-          <w:rFonts w:ascii="Palatino Linotype" w:hAnsi="Palatino Linotype"/>
-        </w:rPr>
-        <w:t xml:space="preserve"> }} appeared as counsel for the defendant.</w:t>
-      </w:r>
-      <w:r>
-        <w:rPr>
-          <w:rFonts w:ascii="Palatino Linotype" w:hAnsi="Palatino Linotype"/>
-        </w:rPr>
-        <w:t xml:space="preserve">{% </w:t>
-      </w:r>
-      <w:proofErr w:type="spellStart"/>
-      <w:r>
-        <w:rPr>
-          <w:rFonts w:ascii="Palatino Linotype" w:hAnsi="Palatino Linotype"/>
-        </w:rPr>
-        <w:t>endif</w:t>
-      </w:r>
-      <w:proofErr w:type="spellEnd"/>
-      <w:r>
-        <w:rPr>
-          <w:rFonts w:ascii="Palatino Linotype" w:hAnsi="Palatino Linotype"/>
-        </w:rPr>
-        <w:t xml:space="preserve"> %}</w:t>
-      </w:r>
-    </w:p>
-    <w:p>
-      <w:pPr>
-        <w:rPr>
-          <w:rFonts w:ascii="Palatino Linotype" w:hAnsi="Palatino Linotype"/>
-        </w:rPr>
-      </w:pPr>
-    </w:p>
-    <w:p>
-      <w:pPr>
-        <w:rPr>
-          <w:rFonts w:ascii="Palatino Linotype" w:hAnsi="Palatino Linotype"/>
-        </w:rPr>
-      </w:pPr>
-      <w:r>
-        <w:rPr>
-          <w:rFonts w:ascii="Palatino Linotype" w:hAnsi="Palatino Linotype"/>
-        </w:rPr>
-        <w:t xml:space="preserve">{% if </w:t>
-      </w:r>
-      <w:proofErr w:type="spellStart"/>
-      <w:r>
-        <w:rPr>
-          <w:rFonts w:ascii="Palatino Linotype" w:hAnsi="Palatino Linotype"/>
-        </w:rPr>
-        <w:t>citizen_deportation</w:t>
-      </w:r>
-      <w:proofErr w:type="spellEnd"/>
-      <w:r>
-        <w:rPr>
-          <w:rFonts w:ascii="Palatino Linotype" w:hAnsi="Palatino Linotype"/>
-        </w:rPr>
-        <w:t xml:space="preserve"> is t</w:t>
-      </w:r>
-      <w:r>
-        <w:rPr>
-          <w:rFonts w:ascii="Palatino Linotype" w:hAnsi="Palatino Linotype"/>
-        </w:rPr>
-        <w:t>rue %}</w:t>
-      </w:r>
-      <w:r>
-        <w:rPr>
-          <w:rFonts w:ascii="Palatino Linotype" w:hAnsi="Palatino Linotype"/>
-        </w:rPr>
-        <w:t>The defendant was advised that a conviction on a guilty or no contest plea may lead to deportation, exclusion from admission to the U.S. and/or denial of naturalization.</w:t>
-      </w:r>
-      <w:r>
-        <w:rPr>
-          <w:rFonts w:ascii="Palatino Linotype" w:hAnsi="Palatino Linotype"/>
-        </w:rPr>
-        <w:t xml:space="preserve"> </w:t>
-      </w:r>
-      <w:bookmarkStart w:id="0" w:name="_GoBack"/>
-      <w:bookmarkEnd w:id="0"/>
-      <w:r>
-        <w:rPr>
-          <w:rFonts w:ascii="Palatino Linotype" w:hAnsi="Palatino Linotype"/>
-        </w:rPr>
-        <w:t xml:space="preserve">{% </w:t>
-      </w:r>
-      <w:proofErr w:type="spellStart"/>
-      <w:r>
-        <w:rPr>
-          <w:rFonts w:ascii="Palatino Linotype" w:hAnsi="Palatino Linotype"/>
-        </w:rPr>
-        <w:t>endif</w:t>
-      </w:r>
-      <w:proofErr w:type="spellEnd"/>
-      <w:r>
-        <w:rPr>
-          <w:rFonts w:ascii="Palatino Linotype" w:hAnsi="Palatino Linotype"/>
-        </w:rPr>
-        <w:t xml:space="preserve"> %}</w:t>
-      </w:r>
-      <w:r>
-        <w:rPr>
-          <w:rFonts w:ascii="Palatino Linotype" w:hAnsi="Palatino Linotype"/>
-        </w:rPr>
-        <w:t xml:space="preserve">{% if </w:t>
-      </w:r>
-      <w:proofErr w:type="spellStart"/>
-      <w:r>
-        <w:rPr>
-          <w:rFonts w:ascii="Palatino Linotype" w:hAnsi="Palatino Linotype"/>
-        </w:rPr>
-        <w:t>is_citizen</w:t>
-      </w:r>
-      <w:proofErr w:type="spellEnd"/>
-      <w:r>
-        <w:rPr>
-          <w:rFonts w:ascii="Palatino Linotype" w:hAnsi="Palatino Linotype"/>
-        </w:rPr>
-        <w:t xml:space="preserve"> is t</w:t>
-      </w:r>
-      <w:r>
-        <w:rPr>
-          <w:rFonts w:ascii="Palatino Linotype" w:hAnsi="Palatino Linotype"/>
-        </w:rPr>
-        <w:t>rue %}</w:t>
-      </w:r>
-      <w:r>
-        <w:rPr>
-          <w:rFonts w:ascii="Palatino Linotype" w:hAnsi="Palatino Linotype"/>
-        </w:rPr>
-        <w:t>The defendant indicated U.S. c</w:t>
-      </w:r>
-      <w:r>
-        <w:rPr>
-          <w:rFonts w:ascii="Palatino Linotype" w:hAnsi="Palatino Linotype"/>
-        </w:rPr>
-        <w:t>itizen</w:t>
-      </w:r>
-      <w:r>
-        <w:rPr>
-          <w:rFonts w:ascii="Palatino Linotype" w:hAnsi="Palatino Linotype"/>
-        </w:rPr>
-        <w:t>ship</w:t>
-      </w:r>
-      <w:proofErr w:type="gramStart"/>
-      <w:r>
-        <w:rPr>
-          <w:rFonts w:ascii="Palatino Linotype" w:hAnsi="Palatino Linotype"/>
-        </w:rPr>
-        <w:t>.</w:t>
-      </w:r>
-      <w:r>
-        <w:rPr>
-          <w:rFonts w:ascii="Palatino Linotype" w:hAnsi="Palatino Linotype"/>
-        </w:rPr>
         <w:t>{</w:t>
       </w:r>
-      <w:proofErr w:type="gramEnd"/>
-      <w:r>
-        <w:rPr>
-          <w:rFonts w:ascii="Palatino Linotype" w:hAnsi="Palatino Linotype"/>
-        </w:rPr>
-        <w:t xml:space="preserve">% </w:t>
-      </w:r>
-      <w:proofErr w:type="spellStart"/>
-      <w:r>
-        <w:rPr>
-          <w:rFonts w:ascii="Palatino Linotype" w:hAnsi="Palatino Linotype"/>
-        </w:rPr>
-        <w:t>endif</w:t>
-      </w:r>
-      <w:proofErr w:type="spellEnd"/>
-      <w:r>
-        <w:rPr>
-          <w:rFonts w:ascii="Palatino Linotype" w:hAnsi="Palatino Linotype"/>
-        </w:rPr>
-        <w:t xml:space="preserve"> %}</w:t>
-      </w:r>
-    </w:p>
-    <w:p>
-      <w:pPr>
-        <w:rPr>
-          <w:rFonts w:ascii="Palatino Linotype" w:hAnsi="Palatino Linotype"/>
-        </w:rPr>
-      </w:pPr>
-    </w:p>
-    <w:p>
-      <w:pPr>
-        <w:rPr>
-          <w:rFonts w:ascii="Palatino Linotype" w:hAnsi="Palatino Linotype"/>
-        </w:rPr>
-      </w:pPr>
-    </w:p>
-    <w:p>
-      <w:pPr>
-        <w:rPr>
-          <w:rFonts w:ascii="Palatino Linotype" w:hAnsi="Palatino Linotype"/>
-        </w:rPr>
-      </w:pPr>
-      <w:r>
-        <w:rPr>
-          <w:rFonts w:ascii="Palatino Linotype" w:hAnsi="Palatino Linotype"/>
-        </w:rPr>
-        <w:t xml:space="preserve">{% if </w:t>
-      </w:r>
-      <w:proofErr w:type="spellStart"/>
-      <w:r>
-        <w:rPr>
-          <w:rFonts w:ascii="Palatino Linotype" w:hAnsi="Palatino Linotype"/>
-        </w:rPr>
-        <w:t>ovi_details</w:t>
-      </w:r>
-      <w:proofErr w:type="spellEnd"/>
-      <w:r>
-        <w:rPr>
-          <w:rFonts w:ascii="Palatino Linotype" w:hAnsi="Palatino Linotype"/>
-        </w:rPr>
-        <w:t xml:space="preserve"> is not </w:t>
-      </w:r>
-      <w:proofErr w:type="gramStart"/>
-      <w:r>
-        <w:rPr>
-          <w:rFonts w:ascii="Palatino Linotype" w:hAnsi="Palatino Linotype"/>
-        </w:rPr>
-        <w:t>n</w:t>
-      </w:r>
-      <w:r>
-        <w:rPr>
-          <w:rFonts w:ascii="Palatino Linotype" w:hAnsi="Palatino Linotype"/>
-        </w:rPr>
-        <w:t>one</w:t>
-      </w:r>
-      <w:proofErr w:type="gramEnd"/>
-      <w:r>
-        <w:rPr>
-          <w:rFonts w:ascii="Palatino Linotype" w:hAnsi="Palatino Linotype"/>
-        </w:rPr>
-        <w:t xml:space="preserve"> %}</w:t>
-      </w:r>
-    </w:p>
-    <w:p>
-      <w:pPr>
-        <w:rPr>
-          <w:rFonts w:ascii="Palatino Linotype" w:hAnsi="Palatino Linotype"/>
-          <w:b/>
-        </w:rPr>
-      </w:pPr>
-      <w:r>
-        <w:rPr>
-          <w:rFonts w:ascii="Palatino Linotype" w:hAnsi="Palatino Linotype"/>
-          <w:b/>
-        </w:rPr>
-        <w:t>OVI Details</w:t>
-      </w:r>
-    </w:p>
-    <w:p>
-      <w:pPr>
-        <w:rPr>
-          <w:rFonts w:ascii="Palatino Linotype" w:hAnsi="Palatino Linotype"/>
-        </w:rPr>
-      </w:pPr>
-    </w:p>
-    <w:p>
-      <w:pPr>
-        <w:rPr>
-          <w:rFonts w:ascii="Palatino Linotype" w:hAnsi="Palatino Linotype"/>
-        </w:rPr>
-      </w:pPr>
-      <w:r>
-        <w:rPr>
-          <w:rFonts w:ascii="Palatino Linotype" w:hAnsi="Palatino Linotype"/>
-        </w:rPr>
-        <w:t>The defendant has {</w:t>
-      </w:r>
-      <w:proofErr w:type="gramStart"/>
-      <w:r>
-        <w:rPr>
-          <w:rFonts w:ascii="Palatino Linotype" w:hAnsi="Palatino Linotype"/>
-        </w:rPr>
-        <w:t xml:space="preserve">{ </w:t>
-      </w:r>
-      <w:proofErr w:type="spellStart"/>
-      <w:r>
-        <w:rPr>
-          <w:rFonts w:ascii="Palatino Linotype" w:hAnsi="Palatino Linotype"/>
-        </w:rPr>
-        <w:t>ovi</w:t>
-      </w:r>
-      <w:proofErr w:type="gramEnd"/>
-      <w:r>
-        <w:rPr>
-          <w:rFonts w:ascii="Palatino Linotype" w:hAnsi="Palatino Linotype"/>
-        </w:rPr>
-        <w:t>_details.ovi_offenses_within_ten_years</w:t>
-      </w:r>
-      <w:proofErr w:type="spellEnd"/>
-      <w:r>
-        <w:rPr>
-          <w:rFonts w:ascii="Palatino Linotype" w:hAnsi="Palatino Linotype"/>
-        </w:rPr>
-        <w:t xml:space="preserve"> }} </w:t>
-      </w:r>
-      <w:r>
-        <w:rPr>
-          <w:rFonts w:ascii="Palatino Linotype" w:hAnsi="Palatino Linotype"/>
-        </w:rPr>
-        <w:t xml:space="preserve">OVI convictions </w:t>
-      </w:r>
-      <w:r>
-        <w:rPr>
-          <w:rFonts w:ascii="Palatino Linotype" w:hAnsi="Palatino Linotype"/>
-        </w:rPr>
-        <w:t>within the past 10 years.</w:t>
-      </w:r>
-    </w:p>
-    <w:p>
-      <w:pPr>
-        <w:rPr>
-          <w:rFonts w:ascii="Palatino Linotype" w:hAnsi="Palatino Linotype"/>
-        </w:rPr>
-      </w:pPr>
-      <w:r>
-        <w:rPr>
-          <w:rFonts w:ascii="Palatino Linotype" w:hAnsi="Palatino Linotype"/>
-        </w:rPr>
-        <w:t xml:space="preserve"> </w:t>
-      </w:r>
-    </w:p>
-    <w:p>
-      <w:pPr>
-        <w:rPr>
-          <w:rFonts w:ascii="Palatino Linotype" w:hAnsi="Palatino Linotype"/>
-        </w:rPr>
-      </w:pPr>
-      <w:r>
-        <w:rPr>
-          <w:rFonts w:ascii="Palatino Linotype" w:hAnsi="Palatino Linotype"/>
-        </w:rPr>
-        <w:t xml:space="preserve">{% if </w:t>
-      </w:r>
-      <w:proofErr w:type="spellStart"/>
-      <w:r>
-        <w:rPr>
-          <w:rFonts w:ascii="Palatino Linotype" w:hAnsi="Palatino Linotype"/>
-        </w:rPr>
-        <w:t>ovi_details.</w:t>
-      </w:r>
-      <w:r>
-        <w:rPr>
-          <w:rFonts w:ascii="Palatino Linotype" w:hAnsi="Palatino Linotype"/>
-        </w:rPr>
-        <w:t>ovi_high_bac_test</w:t>
-      </w:r>
-      <w:proofErr w:type="spellEnd"/>
-      <w:r>
-        <w:rPr>
-          <w:rFonts w:ascii="Palatino Linotype" w:hAnsi="Palatino Linotype"/>
-        </w:rPr>
-        <w:t xml:space="preserve"> is true %}The defendant had a high BAC test.</w:t>
-      </w:r>
-      <w:r>
-        <w:rPr>
-          <w:rFonts w:ascii="Palatino Linotype" w:hAnsi="Palatino Linotype"/>
-        </w:rPr>
-        <w:t xml:space="preserve"> </w:t>
-      </w:r>
-      <w:r>
-        <w:rPr>
-          <w:rFonts w:ascii="Palatino Linotype" w:hAnsi="Palatino Linotype"/>
-        </w:rPr>
-        <w:t xml:space="preserve">{% </w:t>
-      </w:r>
-      <w:proofErr w:type="spellStart"/>
-      <w:r>
-        <w:rPr>
-          <w:rFonts w:ascii="Palatino Linotype" w:hAnsi="Palatino Linotype"/>
-        </w:rPr>
-        <w:t>endif</w:t>
-      </w:r>
-      <w:proofErr w:type="spellEnd"/>
-      <w:r>
-        <w:rPr>
-          <w:rFonts w:ascii="Palatino Linotype" w:hAnsi="Palatino Linotype"/>
-        </w:rPr>
-        <w:t xml:space="preserve"> %}</w:t>
-      </w:r>
-    </w:p>
-    <w:p>
-      <w:pPr>
-        <w:rPr>
-          <w:rFonts w:ascii="Palatino Linotype" w:hAnsi="Palatino Linotype"/>
-        </w:rPr>
-      </w:pPr>
-    </w:p>
-    <w:p>
-      <w:pPr>
-        <w:rPr>
-          <w:rFonts w:ascii="Palatino Linotype" w:hAnsi="Palatino Linotype"/>
-        </w:rPr>
-      </w:pPr>
-      <w:r>
-        <w:rPr>
-          <w:rFonts w:ascii="Palatino Linotype" w:hAnsi="Palatino Linotype"/>
-        </w:rPr>
-        <w:t xml:space="preserve">{% if </w:t>
-      </w:r>
-      <w:proofErr w:type="spellStart"/>
-      <w:r>
-        <w:rPr>
-          <w:rFonts w:ascii="Palatino Linotype" w:hAnsi="Palatino Linotype"/>
-        </w:rPr>
-        <w:t>ovi_details.</w:t>
-      </w:r>
-      <w:r>
-        <w:rPr>
-          <w:rFonts w:ascii="Palatino Linotype" w:hAnsi="Palatino Linotype"/>
-        </w:rPr>
-        <w:t>ovi_refused_breathylizer</w:t>
-      </w:r>
-      <w:proofErr w:type="spellEnd"/>
-      <w:r>
-        <w:rPr>
-          <w:rFonts w:ascii="Palatino Linotype" w:hAnsi="Palatino Linotype"/>
-        </w:rPr>
-        <w:t xml:space="preserve"> is true %}The defendant refused a </w:t>
-      </w:r>
-      <w:proofErr w:type="spellStart"/>
-      <w:r>
-        <w:rPr>
-          <w:rFonts w:ascii="Palatino Linotype" w:hAnsi="Palatino Linotype"/>
-        </w:rPr>
-        <w:t>breathylizer</w:t>
-      </w:r>
-      <w:proofErr w:type="spellEnd"/>
-      <w:r>
-        <w:rPr>
-          <w:rFonts w:ascii="Palatino Linotype" w:hAnsi="Palatino Linotype"/>
-        </w:rPr>
-        <w:t xml:space="preserve"> test and </w:t>
-      </w:r>
-      <w:r>
-        <w:rPr>
-          <w:rFonts w:ascii="Palatino Linotype" w:hAnsi="Palatino Linotype"/>
-        </w:rPr>
-        <w:t xml:space="preserve">the defendant has </w:t>
-      </w:r>
-      <w:r>
-        <w:rPr>
-          <w:rFonts w:ascii="Palatino Linotype" w:hAnsi="Palatino Linotype"/>
-        </w:rPr>
-        <w:t>{</w:t>
-      </w:r>
-      <w:proofErr w:type="gramStart"/>
-      <w:r>
-        <w:rPr>
-          <w:rFonts w:ascii="Palatino Linotype" w:hAnsi="Palatino Linotype"/>
-        </w:rPr>
-        <w:t xml:space="preserve">{ </w:t>
-      </w:r>
-      <w:proofErr w:type="spellStart"/>
-      <w:r>
-        <w:rPr>
-          <w:rFonts w:ascii="Palatino Linotype" w:hAnsi="Palatino Linotype"/>
-        </w:rPr>
-        <w:t>ovi</w:t>
-      </w:r>
-      <w:proofErr w:type="gramEnd"/>
-      <w:r>
-        <w:rPr>
-          <w:rFonts w:ascii="Palatino Linotype" w:hAnsi="Palatino Linotype"/>
-        </w:rPr>
-        <w:t>_details.ovi_offenses_within_twenty_years</w:t>
-      </w:r>
-      <w:proofErr w:type="spellEnd"/>
-      <w:r>
-        <w:rPr>
-          <w:rFonts w:ascii="Palatino Linotype" w:hAnsi="Palatino Linotype"/>
-        </w:rPr>
-        <w:t xml:space="preserve"> }} </w:t>
-      </w:r>
-      <w:r>
-        <w:rPr>
-          <w:rFonts w:ascii="Palatino Linotype" w:hAnsi="Palatino Linotype"/>
-        </w:rPr>
-        <w:t xml:space="preserve">OVI convictions </w:t>
-      </w:r>
-      <w:r>
-        <w:rPr>
-          <w:rFonts w:ascii="Palatino Linotype" w:hAnsi="Palatino Linotype"/>
-        </w:rPr>
-        <w:t>within the past 20 years.</w:t>
-      </w:r>
-      <w:r>
-        <w:rPr>
-          <w:rFonts w:ascii="Palatino Linotype" w:hAnsi="Palatino Linotype"/>
-        </w:rPr>
-        <w:t xml:space="preserve"> </w:t>
-      </w:r>
-      <w:r>
-        <w:rPr>
-          <w:rFonts w:ascii="Palatino Linotype" w:hAnsi="Palatino Linotype"/>
-        </w:rPr>
-        <w:t>{</w:t>
-      </w:r>
-      <w:r>
-        <w:rPr>
-          <w:rFonts w:ascii="Palatino Linotype" w:hAnsi="Palatino Linotype"/>
-        </w:rPr>
-        <w:t xml:space="preserve">% </w:t>
-      </w:r>
-      <w:proofErr w:type="spellStart"/>
-      <w:r>
-        <w:rPr>
-          <w:rFonts w:ascii="Palatino Linotype" w:hAnsi="Palatino Linotype"/>
-        </w:rPr>
-        <w:t>endif</w:t>
-      </w:r>
-      <w:proofErr w:type="spellEnd"/>
-      <w:r>
-        <w:rPr>
-          <w:rFonts w:ascii="Palatino Linotype" w:hAnsi="Palatino Linotype"/>
-        </w:rPr>
-        <w:t xml:space="preserve"> %}</w:t>
-      </w:r>
-    </w:p>
-    <w:p>
-      <w:pPr>
-        <w:rPr>
-          <w:rFonts w:ascii="Palatino Linotype" w:hAnsi="Palatino Linotype"/>
-        </w:rPr>
-      </w:pPr>
-    </w:p>
-    <w:p>
-      <w:pPr>
-        <w:rPr>
-          <w:rFonts w:ascii="Palatino Linotype" w:hAnsi="Palatino Linotype"/>
-        </w:rPr>
-      </w:pPr>
-      <w:r>
-        <w:rPr>
-          <w:rFonts w:ascii="Palatino Linotype" w:hAnsi="Palatino Linotype"/>
-        </w:rPr>
-        <w:t xml:space="preserve">{% </w:t>
-      </w:r>
-      <w:proofErr w:type="spellStart"/>
-      <w:r>
-        <w:rPr>
-          <w:rFonts w:ascii="Palatino Linotype" w:hAnsi="Palatino Linotype"/>
-        </w:rPr>
-        <w:t>endif</w:t>
-      </w:r>
-      <w:proofErr w:type="spellEnd"/>
-      <w:r>
-        <w:rPr>
-          <w:rFonts w:ascii="Palatino Linotype" w:hAnsi="Palatino Linotype"/>
-        </w:rPr>
-        <w:t xml:space="preserve"> %}</w:t>
+      <w:r>
+        <w:rPr>
+          <w:rFonts w:ascii="Palatino Linotype" w:hAnsi="Palatino Linotype"/>
+        </w:rPr>
+        <w:t>% endif %}</w:t>
+      </w:r>
+    </w:p>
+    <w:p>
+      <w:pPr>
+        <w:rPr>
+          <w:rFonts w:ascii="Palatino Linotype" w:hAnsi="Palatino Linotype"/>
+        </w:rPr>
+      </w:pPr>
+    </w:p>
+    <w:p>
+      <w:pPr>
+        <w:rPr>
+          <w:rFonts w:ascii="Palatino Linotype" w:hAnsi="Palatino Linotype"/>
+        </w:rPr>
+      </w:pPr>
+      <w:r>
+        <w:rPr>
+          <w:rFonts w:ascii="Palatino Linotype" w:hAnsi="Palatino Linotype"/>
+        </w:rPr>
+        <w:t>{% endif %}</w:t>
       </w:r>
     </w:p>
     <w:p>
@@ -1327,7 +1273,6 @@
                 <w:b/>
                 <w:bCs/>
               </w:rPr>
-              <w:lastRenderedPageBreak/>
               <w:t>charges_list</w:t>
             </w:r>
             <w:proofErr w:type="spellEnd"/>
@@ -1371,7 +1316,6 @@
                 <w:b/>
                 <w:bCs/>
               </w:rPr>
-              <w:lastRenderedPageBreak/>
               <w:t xml:space="preserve">{{ </w:t>
             </w:r>
             <w:proofErr w:type="spellStart"/>
@@ -1496,7 +1440,6 @@
                 <w:b/>
                 <w:bCs/>
               </w:rPr>
-              <w:lastRenderedPageBreak/>
               <w:t>Degree</w:t>
             </w:r>
           </w:p>
@@ -3144,14 +3087,14 @@
         <w:rPr>
           <w:rFonts w:ascii="Palatino Linotype" w:hAnsi="Palatino Linotype"/>
         </w:rPr>
-        <w:t>Defendant claimed the ability to pay in {</w:t>
+        <w:t xml:space="preserve">Defendant claimed the ability to pay in </w:t>
       </w:r>
       <w:proofErr w:type="gramStart"/>
       <w:r>
         <w:rPr>
           <w:rFonts w:ascii="Palatino Linotype" w:hAnsi="Palatino Linotype"/>
         </w:rPr>
-        <w:t xml:space="preserve">{ </w:t>
+        <w:t xml:space="preserve">{{ </w:t>
       </w:r>
       <w:proofErr w:type="spellStart"/>
       <w:r>
@@ -3192,55 +3135,27 @@
         <w:rPr>
           <w:rFonts w:ascii="Palatino Linotype" w:hAnsi="Palatino Linotype"/>
         </w:rPr>
-        <w:t xml:space="preserve"> is true %}All pretrial jail days served by defendant not credited to jail sentence shall be applied to fines at $50/day. {% </w:t>
+        <w:t xml:space="preserve"> is true %}All pretrial jail days served by defendant not credited to jail sentence shall be applied to fines at $50/day. {% endif %}</w:t>
+      </w:r>
+      <w:r>
+        <w:rPr>
+          <w:rFonts w:ascii="Palatino Linotype" w:hAnsi="Palatino Linotype"/>
+        </w:rPr>
+        <w:t xml:space="preserve">{% if </w:t>
       </w:r>
       <w:proofErr w:type="spellStart"/>
       <w:r>
         <w:rPr>
           <w:rFonts w:ascii="Palatino Linotype" w:hAnsi="Palatino Linotype"/>
         </w:rPr>
-        <w:t>endif</w:t>
+        <w:t>ability_to_pay_details.community_service_for_fines</w:t>
       </w:r>
       <w:proofErr w:type="spellEnd"/>
       <w:r>
         <w:rPr>
           <w:rFonts w:ascii="Palatino Linotype" w:hAnsi="Palatino Linotype"/>
         </w:rPr>
-        <w:t xml:space="preserve"> %}</w:t>
-      </w:r>
-      <w:r>
-        <w:rPr>
-          <w:rFonts w:ascii="Palatino Linotype" w:hAnsi="Palatino Linotype"/>
-        </w:rPr>
-        <w:t xml:space="preserve">{% if </w:t>
-      </w:r>
-      <w:proofErr w:type="spellStart"/>
-      <w:r>
-        <w:rPr>
-          <w:rFonts w:ascii="Palatino Linotype" w:hAnsi="Palatino Linotype"/>
-        </w:rPr>
-        <w:t>ability_to_pay_details.community_service_for_fines</w:t>
-      </w:r>
-      <w:proofErr w:type="spellEnd"/>
-      <w:r>
-        <w:rPr>
-          <w:rFonts w:ascii="Palatino Linotype" w:hAnsi="Palatino Linotype"/>
-        </w:rPr>
-        <w:t xml:space="preserve"> is true %}Community service in lieu of fines and costs is approved. {% </w:t>
-      </w:r>
-      <w:proofErr w:type="spellStart"/>
-      <w:r>
-        <w:rPr>
-          <w:rFonts w:ascii="Palatino Linotype" w:hAnsi="Palatino Linotype"/>
-        </w:rPr>
-        <w:t>endif</w:t>
-      </w:r>
-      <w:proofErr w:type="spellEnd"/>
-      <w:r>
-        <w:rPr>
-          <w:rFonts w:ascii="Palatino Linotype" w:hAnsi="Palatino Linotype"/>
-        </w:rPr>
-        <w:t xml:space="preserve"> %}</w:t>
+        <w:t xml:space="preserve"> is true %}Community service in lieu of fines and costs is approved. {% endif %}</w:t>
       </w:r>
     </w:p>
     <w:p>
@@ -3373,14 +3288,14 @@
         <w:rPr>
           <w:rFonts w:ascii="Palatino Linotype" w:hAnsi="Palatino Linotype"/>
         </w:rPr>
-        <w:t>Defendant is required to be under the supervision of the Office of Community Control for {</w:t>
+        <w:t xml:space="preserve">Defendant is required to be under the supervision of the Office of Community Control for </w:t>
       </w:r>
       <w:proofErr w:type="gramStart"/>
       <w:r>
         <w:rPr>
           <w:rFonts w:ascii="Palatino Linotype" w:hAnsi="Palatino Linotype"/>
         </w:rPr>
-        <w:t xml:space="preserve">{ </w:t>
+        <w:t xml:space="preserve">{{ </w:t>
       </w:r>
       <w:proofErr w:type="spellStart"/>
       <w:r>
@@ -3421,21 +3336,7 @@
         <w:rPr>
           <w:rFonts w:ascii="Palatino Linotype" w:hAnsi="Palatino Linotype"/>
         </w:rPr>
-        <w:t xml:space="preserve"> {% </w:t>
-      </w:r>
-      <w:proofErr w:type="spellStart"/>
-      <w:r>
-        <w:rPr>
-          <w:rFonts w:ascii="Palatino Linotype" w:hAnsi="Palatino Linotype"/>
-        </w:rPr>
-        <w:t>endif</w:t>
-      </w:r>
-      <w:proofErr w:type="spellEnd"/>
-      <w:r>
-        <w:rPr>
-          <w:rFonts w:ascii="Palatino Linotype" w:hAnsi="Palatino Linotype"/>
-        </w:rPr>
-        <w:t xml:space="preserve"> %}</w:t>
+        <w:t xml:space="preserve"> {% endif %}</w:t>
       </w:r>
       <w:r>
         <w:rPr>
@@ -3620,15 +3521,8 @@
           <w:rFonts w:ascii="Palatino Linotype" w:hAnsi="Palatino Linotype"/>
         </w:rPr>
         <w:tab/>
-      </w:r>
-      <w:proofErr w:type="gramStart"/>
-      <w:r>
-        <w:rPr>
-          <w:rFonts w:ascii="Palatino Linotype" w:hAnsi="Palatino Linotype"/>
-        </w:rPr>
         <w:t>ADMINISTRATIVE JUDGE.</w:t>
       </w:r>
-      <w:proofErr w:type="gramEnd"/>
     </w:p>
     <w:p>
       <w:pPr>
@@ -3770,18 +3664,12 @@
         <w:tab/>
         <w:t xml:space="preserve">  </w:t>
       </w:r>
-      <w:r>
-        <w:rPr>
-          <w:rFonts w:ascii="Palatino Linotype" w:hAnsi="Palatino Linotype"/>
-        </w:rPr>
-        <w:t>{</w:t>
-      </w:r>
       <w:proofErr w:type="gramStart"/>
       <w:r>
         <w:rPr>
           <w:rFonts w:ascii="Palatino Linotype" w:hAnsi="Palatino Linotype"/>
         </w:rPr>
-        <w:t xml:space="preserve">{ </w:t>
+        <w:t xml:space="preserve">{{ </w:t>
       </w:r>
       <w:proofErr w:type="spellStart"/>
       <w:r>
@@ -3814,23 +3702,7 @@
         <w:rPr>
           <w:rFonts w:ascii="Palatino Linotype" w:hAnsi="Palatino Linotype"/>
         </w:rPr>
-        <w:t>(</w:t>
-      </w:r>
-      <w:proofErr w:type="spellStart"/>
-      <w:proofErr w:type="gramStart"/>
-      <w:r>
-        <w:rPr>
-          <w:rFonts w:ascii="Palatino Linotype" w:hAnsi="Palatino Linotype"/>
-        </w:rPr>
-        <w:t>pd</w:t>
-      </w:r>
-      <w:proofErr w:type="spellEnd"/>
-      <w:proofErr w:type="gramEnd"/>
-      <w:r>
-        <w:rPr>
-          <w:rFonts w:ascii="Palatino Linotype" w:hAnsi="Palatino Linotype"/>
-        </w:rPr>
-        <w:t>)</w:t>
+        <w:t>(pd)</w:t>
       </w:r>
     </w:p>
     <w:p>
@@ -3914,12 +3786,12 @@
       </w:pPr>
     </w:p>
     <w:sectPr>
-      <w:headerReference w:type="even" r:id="rId7"/>
-      <w:headerReference w:type="default" r:id="rId8"/>
-      <w:footerReference w:type="even" r:id="rId9"/>
-      <w:footerReference w:type="default" r:id="rId10"/>
-      <w:headerReference w:type="first" r:id="rId11"/>
-      <w:footerReference w:type="first" r:id="rId12"/>
+      <w:headerReference w:type="even" r:id="rId6"/>
+      <w:headerReference w:type="default" r:id="rId7"/>
+      <w:footerReference w:type="even" r:id="rId8"/>
+      <w:footerReference w:type="default" r:id="rId9"/>
+      <w:headerReference w:type="first" r:id="rId10"/>
+      <w:footerReference w:type="first" r:id="rId11"/>
       <w:pgSz w:w="12240" w:h="15840"/>
       <w:pgMar w:top="1296" w:right="1440" w:bottom="1152" w:left="1440" w:header="864" w:footer="720" w:gutter="0"/>
       <w:cols w:space="720"/>
@@ -3931,7 +3803,7 @@
 </file>
 
 <file path=word/endnotes.xml><?xml version="1.0" encoding="utf-8"?>
-<w:endnotes xmlns:wpc="http://schemas.microsoft.com/office/word/2010/wordprocessingCanvas" xmlns:mc="http://schemas.openxmlformats.org/markup-compatibility/2006" xmlns:o="urn:schemas-microsoft-com:office:office" xmlns:r="http://schemas.openxmlformats.org/officeDocument/2006/relationships" xmlns:m="http://schemas.openxmlformats.org/officeDocument/2006/math" xmlns:v="urn:schemas-microsoft-com:vml" xmlns:wp14="http://schemas.microsoft.com/office/word/2010/wordprocessingDrawing" xmlns:wp="http://schemas.openxmlformats.org/drawingml/2006/wordprocessingDrawing" xmlns:w10="urn:schemas-microsoft-com:office:word" xmlns:w="http://schemas.openxmlformats.org/wordprocessingml/2006/main" xmlns:w14="http://schemas.microsoft.com/office/word/2010/wordml" xmlns:wpg="http://schemas.microsoft.com/office/word/2010/wordprocessingGroup" xmlns:wpi="http://schemas.microsoft.com/office/word/2010/wordprocessingInk" xmlns:wne="http://schemas.microsoft.com/office/word/2006/wordml" xmlns:wps="http://schemas.microsoft.com/office/word/2010/wordprocessingShape" mc:Ignorable="w14 wp14">
+<w:endnotes xmlns:wpc="http://schemas.microsoft.com/office/word/2010/wordprocessingCanvas" xmlns:cx="http://schemas.microsoft.com/office/drawing/2014/chartex" xmlns:cx1="http://schemas.microsoft.com/office/drawing/2015/9/8/chartex" xmlns:cx2="http://schemas.microsoft.com/office/drawing/2015/10/21/chartex" xmlns:cx3="http://schemas.microsoft.com/office/drawing/2016/5/9/chartex" xmlns:cx4="http://schemas.microsoft.com/office/drawing/2016/5/10/chartex" xmlns:cx5="http://schemas.microsoft.com/office/drawing/2016/5/11/chartex" xmlns:cx6="http://schemas.microsoft.com/office/drawing/2016/5/12/chartex" xmlns:cx7="http://schemas.microsoft.com/office/drawing/2016/5/13/chartex" xmlns:cx8="http://schemas.microsoft.com/office/drawing/2016/5/14/chartex" xmlns:mc="http://schemas.openxmlformats.org/markup-compatibility/2006" xmlns:aink="http://schemas.microsoft.com/office/drawing/2016/ink" xmlns:am3d="http://schemas.microsoft.com/office/drawing/2017/model3d" xmlns:o="urn:schemas-microsoft-com:office:office" xmlns:r="http://schemas.openxmlformats.org/officeDocument/2006/relationships" xmlns:m="http://schemas.openxmlformats.org/officeDocument/2006/math" xmlns:v="urn:schemas-microsoft-com:vml" xmlns:wp14="http://schemas.microsoft.com/office/word/2010/wordprocessingDrawing" xmlns:wp="http://schemas.openxmlformats.org/drawingml/2006/wordprocessingDrawing" xmlns:w10="urn:schemas-microsoft-com:office:word" xmlns:w="http://schemas.openxmlformats.org/wordprocessingml/2006/main" xmlns:w14="http://schemas.microsoft.com/office/word/2010/wordml" xmlns:w15="http://schemas.microsoft.com/office/word/2012/wordml" xmlns:w16cex="http://schemas.microsoft.com/office/word/2018/wordml/cex" xmlns:w16cid="http://schemas.microsoft.com/office/word/2016/wordml/cid" xmlns:w16="http://schemas.microsoft.com/office/word/2018/wordml" xmlns:w16se="http://schemas.microsoft.com/office/word/2015/wordml/symex" xmlns:wpg="http://schemas.microsoft.com/office/word/2010/wordprocessingGroup" xmlns:wpi="http://schemas.microsoft.com/office/word/2010/wordprocessingInk" xmlns:wne="http://schemas.microsoft.com/office/word/2006/wordml" xmlns:wps="http://schemas.microsoft.com/office/word/2010/wordprocessingShape" mc:Ignorable="w14 w15 w16se w16cid w16 w16cex wp14">
   <w:endnote w:type="separator" w:id="-1">
     <w:p>
       <w:r>
@@ -3950,7 +3822,7 @@
 </file>
 
 <file path=word/footer1.xml><?xml version="1.0" encoding="utf-8"?>
-<w:ftr xmlns:wpc="http://schemas.microsoft.com/office/word/2010/wordprocessingCanvas" xmlns:mc="http://schemas.openxmlformats.org/markup-compatibility/2006" xmlns:o="urn:schemas-microsoft-com:office:office" xmlns:r="http://schemas.openxmlformats.org/officeDocument/2006/relationships" xmlns:m="http://schemas.openxmlformats.org/officeDocument/2006/math" xmlns:v="urn:schemas-microsoft-com:vml" xmlns:wp14="http://schemas.microsoft.com/office/word/2010/wordprocessingDrawing" xmlns:wp="http://schemas.openxmlformats.org/drawingml/2006/wordprocessingDrawing" xmlns:w10="urn:schemas-microsoft-com:office:word" xmlns:w="http://schemas.openxmlformats.org/wordprocessingml/2006/main" xmlns:w14="http://schemas.microsoft.com/office/word/2010/wordml" xmlns:wpg="http://schemas.microsoft.com/office/word/2010/wordprocessingGroup" xmlns:wpi="http://schemas.microsoft.com/office/word/2010/wordprocessingInk" xmlns:wne="http://schemas.microsoft.com/office/word/2006/wordml" xmlns:wps="http://schemas.microsoft.com/office/word/2010/wordprocessingShape" mc:Ignorable="w14 wp14">
+<w:ftr xmlns:wpc="http://schemas.microsoft.com/office/word/2010/wordprocessingCanvas" xmlns:cx="http://schemas.microsoft.com/office/drawing/2014/chartex" xmlns:cx1="http://schemas.microsoft.com/office/drawing/2015/9/8/chartex" xmlns:cx2="http://schemas.microsoft.com/office/drawing/2015/10/21/chartex" xmlns:cx3="http://schemas.microsoft.com/office/drawing/2016/5/9/chartex" xmlns:cx4="http://schemas.microsoft.com/office/drawing/2016/5/10/chartex" xmlns:cx5="http://schemas.microsoft.com/office/drawing/2016/5/11/chartex" xmlns:cx6="http://schemas.microsoft.com/office/drawing/2016/5/12/chartex" xmlns:cx7="http://schemas.microsoft.com/office/drawing/2016/5/13/chartex" xmlns:cx8="http://schemas.microsoft.com/office/drawing/2016/5/14/chartex" xmlns:mc="http://schemas.openxmlformats.org/markup-compatibility/2006" xmlns:aink="http://schemas.microsoft.com/office/drawing/2016/ink" xmlns:am3d="http://schemas.microsoft.com/office/drawing/2017/model3d" xmlns:o="urn:schemas-microsoft-com:office:office" xmlns:r="http://schemas.openxmlformats.org/officeDocument/2006/relationships" xmlns:m="http://schemas.openxmlformats.org/officeDocument/2006/math" xmlns:v="urn:schemas-microsoft-com:vml" xmlns:wp14="http://schemas.microsoft.com/office/word/2010/wordprocessingDrawing" xmlns:wp="http://schemas.openxmlformats.org/drawingml/2006/wordprocessingDrawing" xmlns:w10="urn:schemas-microsoft-com:office:word" xmlns:w="http://schemas.openxmlformats.org/wordprocessingml/2006/main" xmlns:w14="http://schemas.microsoft.com/office/word/2010/wordml" xmlns:w15="http://schemas.microsoft.com/office/word/2012/wordml" xmlns:w16cex="http://schemas.microsoft.com/office/word/2018/wordml/cex" xmlns:w16cid="http://schemas.microsoft.com/office/word/2016/wordml/cid" xmlns:w16="http://schemas.microsoft.com/office/word/2018/wordml" xmlns:w16se="http://schemas.microsoft.com/office/word/2015/wordml/symex" xmlns:wpg="http://schemas.microsoft.com/office/word/2010/wordprocessingGroup" xmlns:wpi="http://schemas.microsoft.com/office/word/2010/wordprocessingInk" xmlns:wne="http://schemas.microsoft.com/office/word/2006/wordml" xmlns:wps="http://schemas.microsoft.com/office/word/2010/wordprocessingShape" mc:Ignorable="w14 w15 w16se w16cid w16 w16cex wp14">
   <w:p>
     <w:pPr>
       <w:pStyle w:val="Footer"/>
@@ -3960,7 +3832,7 @@
 </file>
 
 <file path=word/footer2.xml><?xml version="1.0" encoding="utf-8"?>
-<w:ftr xmlns:wpc="http://schemas.microsoft.com/office/word/2010/wordprocessingCanvas" xmlns:mc="http://schemas.openxmlformats.org/markup-compatibility/2006" xmlns:o="urn:schemas-microsoft-com:office:office" xmlns:r="http://schemas.openxmlformats.org/officeDocument/2006/relationships" xmlns:m="http://schemas.openxmlformats.org/officeDocument/2006/math" xmlns:v="urn:schemas-microsoft-com:vml" xmlns:wp14="http://schemas.microsoft.com/office/word/2010/wordprocessingDrawing" xmlns:wp="http://schemas.openxmlformats.org/drawingml/2006/wordprocessingDrawing" xmlns:w10="urn:schemas-microsoft-com:office:word" xmlns:w="http://schemas.openxmlformats.org/wordprocessingml/2006/main" xmlns:w14="http://schemas.microsoft.com/office/word/2010/wordml" xmlns:wpg="http://schemas.microsoft.com/office/word/2010/wordprocessingGroup" xmlns:wpi="http://schemas.microsoft.com/office/word/2010/wordprocessingInk" xmlns:wne="http://schemas.microsoft.com/office/word/2006/wordml" xmlns:wps="http://schemas.microsoft.com/office/word/2010/wordprocessingShape" mc:Ignorable="w14 wp14">
+<w:ftr xmlns:wpc="http://schemas.microsoft.com/office/word/2010/wordprocessingCanvas" xmlns:cx="http://schemas.microsoft.com/office/drawing/2014/chartex" xmlns:cx1="http://schemas.microsoft.com/office/drawing/2015/9/8/chartex" xmlns:cx2="http://schemas.microsoft.com/office/drawing/2015/10/21/chartex" xmlns:cx3="http://schemas.microsoft.com/office/drawing/2016/5/9/chartex" xmlns:cx4="http://schemas.microsoft.com/office/drawing/2016/5/10/chartex" xmlns:cx5="http://schemas.microsoft.com/office/drawing/2016/5/11/chartex" xmlns:cx6="http://schemas.microsoft.com/office/drawing/2016/5/12/chartex" xmlns:cx7="http://schemas.microsoft.com/office/drawing/2016/5/13/chartex" xmlns:cx8="http://schemas.microsoft.com/office/drawing/2016/5/14/chartex" xmlns:mc="http://schemas.openxmlformats.org/markup-compatibility/2006" xmlns:aink="http://schemas.microsoft.com/office/drawing/2016/ink" xmlns:am3d="http://schemas.microsoft.com/office/drawing/2017/model3d" xmlns:o="urn:schemas-microsoft-com:office:office" xmlns:r="http://schemas.openxmlformats.org/officeDocument/2006/relationships" xmlns:m="http://schemas.openxmlformats.org/officeDocument/2006/math" xmlns:v="urn:schemas-microsoft-com:vml" xmlns:wp14="http://schemas.microsoft.com/office/word/2010/wordprocessingDrawing" xmlns:wp="http://schemas.openxmlformats.org/drawingml/2006/wordprocessingDrawing" xmlns:w10="urn:schemas-microsoft-com:office:word" xmlns:w="http://schemas.openxmlformats.org/wordprocessingml/2006/main" xmlns:w14="http://schemas.microsoft.com/office/word/2010/wordml" xmlns:w15="http://schemas.microsoft.com/office/word/2012/wordml" xmlns:w16cex="http://schemas.microsoft.com/office/word/2018/wordml/cex" xmlns:w16cid="http://schemas.microsoft.com/office/word/2016/wordml/cid" xmlns:w16="http://schemas.microsoft.com/office/word/2018/wordml" xmlns:w16se="http://schemas.microsoft.com/office/word/2015/wordml/symex" xmlns:wpg="http://schemas.microsoft.com/office/word/2010/wordprocessingGroup" xmlns:wpi="http://schemas.microsoft.com/office/word/2010/wordprocessingInk" xmlns:wne="http://schemas.microsoft.com/office/word/2006/wordml" xmlns:wps="http://schemas.microsoft.com/office/word/2010/wordprocessingShape" mc:Ignorable="w14 w15 w16se w16cid w16 w16cex wp14">
   <w:p>
     <w:pPr>
       <w:pStyle w:val="Footer"/>
@@ -3985,7 +3857,7 @@
 </file>
 
 <file path=word/footer3.xml><?xml version="1.0" encoding="utf-8"?>
-<w:ftr xmlns:wpc="http://schemas.microsoft.com/office/word/2010/wordprocessingCanvas" xmlns:mc="http://schemas.openxmlformats.org/markup-compatibility/2006" xmlns:o="urn:schemas-microsoft-com:office:office" xmlns:r="http://schemas.openxmlformats.org/officeDocument/2006/relationships" xmlns:m="http://schemas.openxmlformats.org/officeDocument/2006/math" xmlns:v="urn:schemas-microsoft-com:vml" xmlns:wp14="http://schemas.microsoft.com/office/word/2010/wordprocessingDrawing" xmlns:wp="http://schemas.openxmlformats.org/drawingml/2006/wordprocessingDrawing" xmlns:w10="urn:schemas-microsoft-com:office:word" xmlns:w="http://schemas.openxmlformats.org/wordprocessingml/2006/main" xmlns:w14="http://schemas.microsoft.com/office/word/2010/wordml" xmlns:wpg="http://schemas.microsoft.com/office/word/2010/wordprocessingGroup" xmlns:wpi="http://schemas.microsoft.com/office/word/2010/wordprocessingInk" xmlns:wne="http://schemas.microsoft.com/office/word/2006/wordml" xmlns:wps="http://schemas.microsoft.com/office/word/2010/wordprocessingShape" mc:Ignorable="w14 wp14">
+<w:ftr xmlns:wpc="http://schemas.microsoft.com/office/word/2010/wordprocessingCanvas" xmlns:cx="http://schemas.microsoft.com/office/drawing/2014/chartex" xmlns:cx1="http://schemas.microsoft.com/office/drawing/2015/9/8/chartex" xmlns:cx2="http://schemas.microsoft.com/office/drawing/2015/10/21/chartex" xmlns:cx3="http://schemas.microsoft.com/office/drawing/2016/5/9/chartex" xmlns:cx4="http://schemas.microsoft.com/office/drawing/2016/5/10/chartex" xmlns:cx5="http://schemas.microsoft.com/office/drawing/2016/5/11/chartex" xmlns:cx6="http://schemas.microsoft.com/office/drawing/2016/5/12/chartex" xmlns:cx7="http://schemas.microsoft.com/office/drawing/2016/5/13/chartex" xmlns:cx8="http://schemas.microsoft.com/office/drawing/2016/5/14/chartex" xmlns:mc="http://schemas.openxmlformats.org/markup-compatibility/2006" xmlns:aink="http://schemas.microsoft.com/office/drawing/2016/ink" xmlns:am3d="http://schemas.microsoft.com/office/drawing/2017/model3d" xmlns:o="urn:schemas-microsoft-com:office:office" xmlns:r="http://schemas.openxmlformats.org/officeDocument/2006/relationships" xmlns:m="http://schemas.openxmlformats.org/officeDocument/2006/math" xmlns:v="urn:schemas-microsoft-com:vml" xmlns:wp14="http://schemas.microsoft.com/office/word/2010/wordprocessingDrawing" xmlns:wp="http://schemas.openxmlformats.org/drawingml/2006/wordprocessingDrawing" xmlns:w10="urn:schemas-microsoft-com:office:word" xmlns:w="http://schemas.openxmlformats.org/wordprocessingml/2006/main" xmlns:w14="http://schemas.microsoft.com/office/word/2010/wordml" xmlns:w15="http://schemas.microsoft.com/office/word/2012/wordml" xmlns:w16cex="http://schemas.microsoft.com/office/word/2018/wordml/cex" xmlns:w16cid="http://schemas.microsoft.com/office/word/2016/wordml/cid" xmlns:w16="http://schemas.microsoft.com/office/word/2018/wordml" xmlns:w16se="http://schemas.microsoft.com/office/word/2015/wordml/symex" xmlns:wpg="http://schemas.microsoft.com/office/word/2010/wordprocessingGroup" xmlns:wpi="http://schemas.microsoft.com/office/word/2010/wordprocessingInk" xmlns:wne="http://schemas.microsoft.com/office/word/2006/wordml" xmlns:wps="http://schemas.microsoft.com/office/word/2010/wordprocessingShape" mc:Ignorable="w14 w15 w16se w16cid w16 w16cex wp14">
   <w:p>
     <w:pPr>
       <w:pStyle w:val="Footer"/>
@@ -3995,7 +3867,7 @@
 </file>
 
 <file path=word/footnotes.xml><?xml version="1.0" encoding="utf-8"?>
-<w:footnotes xmlns:wpc="http://schemas.microsoft.com/office/word/2010/wordprocessingCanvas" xmlns:mc="http://schemas.openxmlformats.org/markup-compatibility/2006" xmlns:o="urn:schemas-microsoft-com:office:office" xmlns:r="http://schemas.openxmlformats.org/officeDocument/2006/relationships" xmlns:m="http://schemas.openxmlformats.org/officeDocument/2006/math" xmlns:v="urn:schemas-microsoft-com:vml" xmlns:wp14="http://schemas.microsoft.com/office/word/2010/wordprocessingDrawing" xmlns:wp="http://schemas.openxmlformats.org/drawingml/2006/wordprocessingDrawing" xmlns:w10="urn:schemas-microsoft-com:office:word" xmlns:w="http://schemas.openxmlformats.org/wordprocessingml/2006/main" xmlns:w14="http://schemas.microsoft.com/office/word/2010/wordml" xmlns:wpg="http://schemas.microsoft.com/office/word/2010/wordprocessingGroup" xmlns:wpi="http://schemas.microsoft.com/office/word/2010/wordprocessingInk" xmlns:wne="http://schemas.microsoft.com/office/word/2006/wordml" xmlns:wps="http://schemas.microsoft.com/office/word/2010/wordprocessingShape" mc:Ignorable="w14 wp14">
+<w:footnotes xmlns:wpc="http://schemas.microsoft.com/office/word/2010/wordprocessingCanvas" xmlns:cx="http://schemas.microsoft.com/office/drawing/2014/chartex" xmlns:cx1="http://schemas.microsoft.com/office/drawing/2015/9/8/chartex" xmlns:cx2="http://schemas.microsoft.com/office/drawing/2015/10/21/chartex" xmlns:cx3="http://schemas.microsoft.com/office/drawing/2016/5/9/chartex" xmlns:cx4="http://schemas.microsoft.com/office/drawing/2016/5/10/chartex" xmlns:cx5="http://schemas.microsoft.com/office/drawing/2016/5/11/chartex" xmlns:cx6="http://schemas.microsoft.com/office/drawing/2016/5/12/chartex" xmlns:cx7="http://schemas.microsoft.com/office/drawing/2016/5/13/chartex" xmlns:cx8="http://schemas.microsoft.com/office/drawing/2016/5/14/chartex" xmlns:mc="http://schemas.openxmlformats.org/markup-compatibility/2006" xmlns:aink="http://schemas.microsoft.com/office/drawing/2016/ink" xmlns:am3d="http://schemas.microsoft.com/office/drawing/2017/model3d" xmlns:o="urn:schemas-microsoft-com:office:office" xmlns:r="http://schemas.openxmlformats.org/officeDocument/2006/relationships" xmlns:m="http://schemas.openxmlformats.org/officeDocument/2006/math" xmlns:v="urn:schemas-microsoft-com:vml" xmlns:wp14="http://schemas.microsoft.com/office/word/2010/wordprocessingDrawing" xmlns:wp="http://schemas.openxmlformats.org/drawingml/2006/wordprocessingDrawing" xmlns:w10="urn:schemas-microsoft-com:office:word" xmlns:w="http://schemas.openxmlformats.org/wordprocessingml/2006/main" xmlns:w14="http://schemas.microsoft.com/office/word/2010/wordml" xmlns:w15="http://schemas.microsoft.com/office/word/2012/wordml" xmlns:w16cex="http://schemas.microsoft.com/office/word/2018/wordml/cex" xmlns:w16cid="http://schemas.microsoft.com/office/word/2016/wordml/cid" xmlns:w16="http://schemas.microsoft.com/office/word/2018/wordml" xmlns:w16se="http://schemas.microsoft.com/office/word/2015/wordml/symex" xmlns:wpg="http://schemas.microsoft.com/office/word/2010/wordprocessingGroup" xmlns:wpi="http://schemas.microsoft.com/office/word/2010/wordprocessingInk" xmlns:wne="http://schemas.microsoft.com/office/word/2006/wordml" xmlns:wps="http://schemas.microsoft.com/office/word/2010/wordprocessingShape" mc:Ignorable="w14 w15 w16se w16cid w16 w16cex wp14">
   <w:footnote w:type="separator" w:id="-1">
     <w:p>
       <w:r>
@@ -4014,7 +3886,7 @@
 </file>
 
 <file path=word/header1.xml><?xml version="1.0" encoding="utf-8"?>
-<w:hdr xmlns:wpc="http://schemas.microsoft.com/office/word/2010/wordprocessingCanvas" xmlns:mc="http://schemas.openxmlformats.org/markup-compatibility/2006" xmlns:o="urn:schemas-microsoft-com:office:office" xmlns:r="http://schemas.openxmlformats.org/officeDocument/2006/relationships" xmlns:m="http://schemas.openxmlformats.org/officeDocument/2006/math" xmlns:v="urn:schemas-microsoft-com:vml" xmlns:wp14="http://schemas.microsoft.com/office/word/2010/wordprocessingDrawing" xmlns:wp="http://schemas.openxmlformats.org/drawingml/2006/wordprocessingDrawing" xmlns:w10="urn:schemas-microsoft-com:office:word" xmlns:w="http://schemas.openxmlformats.org/wordprocessingml/2006/main" xmlns:w14="http://schemas.microsoft.com/office/word/2010/wordml" xmlns:wpg="http://schemas.microsoft.com/office/word/2010/wordprocessingGroup" xmlns:wpi="http://schemas.microsoft.com/office/word/2010/wordprocessingInk" xmlns:wne="http://schemas.microsoft.com/office/word/2006/wordml" xmlns:wps="http://schemas.microsoft.com/office/word/2010/wordprocessingShape" mc:Ignorable="w14 wp14">
+<w:hdr xmlns:wpc="http://schemas.microsoft.com/office/word/2010/wordprocessingCanvas" xmlns:cx="http://schemas.microsoft.com/office/drawing/2014/chartex" xmlns:cx1="http://schemas.microsoft.com/office/drawing/2015/9/8/chartex" xmlns:cx2="http://schemas.microsoft.com/office/drawing/2015/10/21/chartex" xmlns:cx3="http://schemas.microsoft.com/office/drawing/2016/5/9/chartex" xmlns:cx4="http://schemas.microsoft.com/office/drawing/2016/5/10/chartex" xmlns:cx5="http://schemas.microsoft.com/office/drawing/2016/5/11/chartex" xmlns:cx6="http://schemas.microsoft.com/office/drawing/2016/5/12/chartex" xmlns:cx7="http://schemas.microsoft.com/office/drawing/2016/5/13/chartex" xmlns:cx8="http://schemas.microsoft.com/office/drawing/2016/5/14/chartex" xmlns:mc="http://schemas.openxmlformats.org/markup-compatibility/2006" xmlns:aink="http://schemas.microsoft.com/office/drawing/2016/ink" xmlns:am3d="http://schemas.microsoft.com/office/drawing/2017/model3d" xmlns:o="urn:schemas-microsoft-com:office:office" xmlns:r="http://schemas.openxmlformats.org/officeDocument/2006/relationships" xmlns:m="http://schemas.openxmlformats.org/officeDocument/2006/math" xmlns:v="urn:schemas-microsoft-com:vml" xmlns:wp14="http://schemas.microsoft.com/office/word/2010/wordprocessingDrawing" xmlns:wp="http://schemas.openxmlformats.org/drawingml/2006/wordprocessingDrawing" xmlns:w10="urn:schemas-microsoft-com:office:word" xmlns:w="http://schemas.openxmlformats.org/wordprocessingml/2006/main" xmlns:w14="http://schemas.microsoft.com/office/word/2010/wordml" xmlns:w15="http://schemas.microsoft.com/office/word/2012/wordml" xmlns:w16cex="http://schemas.microsoft.com/office/word/2018/wordml/cex" xmlns:w16cid="http://schemas.microsoft.com/office/word/2016/wordml/cid" xmlns:w16="http://schemas.microsoft.com/office/word/2018/wordml" xmlns:w16se="http://schemas.microsoft.com/office/word/2015/wordml/symex" xmlns:wpg="http://schemas.microsoft.com/office/word/2010/wordprocessingGroup" xmlns:wpi="http://schemas.microsoft.com/office/word/2010/wordprocessingInk" xmlns:wne="http://schemas.microsoft.com/office/word/2006/wordml" xmlns:wps="http://schemas.microsoft.com/office/word/2010/wordprocessingShape" mc:Ignorable="w14 w15 w16se w16cid w16 w16cex wp14">
   <w:p>
     <w:pPr>
       <w:pStyle w:val="Header"/>
@@ -4024,7 +3896,7 @@
 </file>
 
 <file path=word/header2.xml><?xml version="1.0" encoding="utf-8"?>
-<w:hdr xmlns:wpc="http://schemas.microsoft.com/office/word/2010/wordprocessingCanvas" xmlns:mc="http://schemas.openxmlformats.org/markup-compatibility/2006" xmlns:o="urn:schemas-microsoft-com:office:office" xmlns:r="http://schemas.openxmlformats.org/officeDocument/2006/relationships" xmlns:m="http://schemas.openxmlformats.org/officeDocument/2006/math" xmlns:v="urn:schemas-microsoft-com:vml" xmlns:wp14="http://schemas.microsoft.com/office/word/2010/wordprocessingDrawing" xmlns:wp="http://schemas.openxmlformats.org/drawingml/2006/wordprocessingDrawing" xmlns:w10="urn:schemas-microsoft-com:office:word" xmlns:w="http://schemas.openxmlformats.org/wordprocessingml/2006/main" xmlns:w14="http://schemas.microsoft.com/office/word/2010/wordml" xmlns:wpg="http://schemas.microsoft.com/office/word/2010/wordprocessingGroup" xmlns:wpi="http://schemas.microsoft.com/office/word/2010/wordprocessingInk" xmlns:wne="http://schemas.microsoft.com/office/word/2006/wordml" xmlns:wps="http://schemas.microsoft.com/office/word/2010/wordprocessingShape" mc:Ignorable="w14 wp14">
+<w:hdr xmlns:wpc="http://schemas.microsoft.com/office/word/2010/wordprocessingCanvas" xmlns:cx="http://schemas.microsoft.com/office/drawing/2014/chartex" xmlns:cx1="http://schemas.microsoft.com/office/drawing/2015/9/8/chartex" xmlns:cx2="http://schemas.microsoft.com/office/drawing/2015/10/21/chartex" xmlns:cx3="http://schemas.microsoft.com/office/drawing/2016/5/9/chartex" xmlns:cx4="http://schemas.microsoft.com/office/drawing/2016/5/10/chartex" xmlns:cx5="http://schemas.microsoft.com/office/drawing/2016/5/11/chartex" xmlns:cx6="http://schemas.microsoft.com/office/drawing/2016/5/12/chartex" xmlns:cx7="http://schemas.microsoft.com/office/drawing/2016/5/13/chartex" xmlns:cx8="http://schemas.microsoft.com/office/drawing/2016/5/14/chartex" xmlns:mc="http://schemas.openxmlformats.org/markup-compatibility/2006" xmlns:aink="http://schemas.microsoft.com/office/drawing/2016/ink" xmlns:am3d="http://schemas.microsoft.com/office/drawing/2017/model3d" xmlns:o="urn:schemas-microsoft-com:office:office" xmlns:r="http://schemas.openxmlformats.org/officeDocument/2006/relationships" xmlns:m="http://schemas.openxmlformats.org/officeDocument/2006/math" xmlns:v="urn:schemas-microsoft-com:vml" xmlns:wp14="http://schemas.microsoft.com/office/word/2010/wordprocessingDrawing" xmlns:wp="http://schemas.openxmlformats.org/drawingml/2006/wordprocessingDrawing" xmlns:w10="urn:schemas-microsoft-com:office:word" xmlns:w="http://schemas.openxmlformats.org/wordprocessingml/2006/main" xmlns:w14="http://schemas.microsoft.com/office/word/2010/wordml" xmlns:w15="http://schemas.microsoft.com/office/word/2012/wordml" xmlns:w16cex="http://schemas.microsoft.com/office/word/2018/wordml/cex" xmlns:w16cid="http://schemas.microsoft.com/office/word/2016/wordml/cid" xmlns:w16="http://schemas.microsoft.com/office/word/2018/wordml" xmlns:w16se="http://schemas.microsoft.com/office/word/2015/wordml/symex" xmlns:wpg="http://schemas.microsoft.com/office/word/2010/wordprocessingGroup" xmlns:wpi="http://schemas.microsoft.com/office/word/2010/wordprocessingInk" xmlns:wne="http://schemas.microsoft.com/office/word/2006/wordml" xmlns:wps="http://schemas.microsoft.com/office/word/2010/wordprocessingShape" mc:Ignorable="w14 w15 w16se w16cid w16 w16cex wp14">
   <w:p>
     <w:pPr>
       <w:pStyle w:val="Header"/>
@@ -4048,7 +3920,7 @@
 </file>
 
 <file path=word/header3.xml><?xml version="1.0" encoding="utf-8"?>
-<w:hdr xmlns:wpc="http://schemas.microsoft.com/office/word/2010/wordprocessingCanvas" xmlns:mc="http://schemas.openxmlformats.org/markup-compatibility/2006" xmlns:o="urn:schemas-microsoft-com:office:office" xmlns:r="http://schemas.openxmlformats.org/officeDocument/2006/relationships" xmlns:m="http://schemas.openxmlformats.org/officeDocument/2006/math" xmlns:v="urn:schemas-microsoft-com:vml" xmlns:wp14="http://schemas.microsoft.com/office/word/2010/wordprocessingDrawing" xmlns:wp="http://schemas.openxmlformats.org/drawingml/2006/wordprocessingDrawing" xmlns:w10="urn:schemas-microsoft-com:office:word" xmlns:w="http://schemas.openxmlformats.org/wordprocessingml/2006/main" xmlns:w14="http://schemas.microsoft.com/office/word/2010/wordml" xmlns:wpg="http://schemas.microsoft.com/office/word/2010/wordprocessingGroup" xmlns:wpi="http://schemas.microsoft.com/office/word/2010/wordprocessingInk" xmlns:wne="http://schemas.microsoft.com/office/word/2006/wordml" xmlns:wps="http://schemas.microsoft.com/office/word/2010/wordprocessingShape" mc:Ignorable="w14 wp14">
+<w:hdr xmlns:wpc="http://schemas.microsoft.com/office/word/2010/wordprocessingCanvas" xmlns:cx="http://schemas.microsoft.com/office/drawing/2014/chartex" xmlns:cx1="http://schemas.microsoft.com/office/drawing/2015/9/8/chartex" xmlns:cx2="http://schemas.microsoft.com/office/drawing/2015/10/21/chartex" xmlns:cx3="http://schemas.microsoft.com/office/drawing/2016/5/9/chartex" xmlns:cx4="http://schemas.microsoft.com/office/drawing/2016/5/10/chartex" xmlns:cx5="http://schemas.microsoft.com/office/drawing/2016/5/11/chartex" xmlns:cx6="http://schemas.microsoft.com/office/drawing/2016/5/12/chartex" xmlns:cx7="http://schemas.microsoft.com/office/drawing/2016/5/13/chartex" xmlns:cx8="http://schemas.microsoft.com/office/drawing/2016/5/14/chartex" xmlns:mc="http://schemas.openxmlformats.org/markup-compatibility/2006" xmlns:aink="http://schemas.microsoft.com/office/drawing/2016/ink" xmlns:am3d="http://schemas.microsoft.com/office/drawing/2017/model3d" xmlns:o="urn:schemas-microsoft-com:office:office" xmlns:r="http://schemas.openxmlformats.org/officeDocument/2006/relationships" xmlns:m="http://schemas.openxmlformats.org/officeDocument/2006/math" xmlns:v="urn:schemas-microsoft-com:vml" xmlns:wp14="http://schemas.microsoft.com/office/word/2010/wordprocessingDrawing" xmlns:wp="http://schemas.openxmlformats.org/drawingml/2006/wordprocessingDrawing" xmlns:w10="urn:schemas-microsoft-com:office:word" xmlns:w="http://schemas.openxmlformats.org/wordprocessingml/2006/main" xmlns:w14="http://schemas.microsoft.com/office/word/2010/wordml" xmlns:w15="http://schemas.microsoft.com/office/word/2012/wordml" xmlns:w16cex="http://schemas.microsoft.com/office/word/2018/wordml/cex" xmlns:w16cid="http://schemas.microsoft.com/office/word/2016/wordml/cid" xmlns:w16="http://schemas.microsoft.com/office/word/2018/wordml" xmlns:w16se="http://schemas.microsoft.com/office/word/2015/wordml/symex" xmlns:wpg="http://schemas.microsoft.com/office/word/2010/wordprocessingGroup" xmlns:wpi="http://schemas.microsoft.com/office/word/2010/wordprocessingInk" xmlns:wne="http://schemas.microsoft.com/office/word/2006/wordml" xmlns:wps="http://schemas.microsoft.com/office/word/2010/wordprocessingShape" mc:Ignorable="w14 w15 w16se w16cid w16 w16cex wp14">
   <w:p>
     <w:pPr>
       <w:pStyle w:val="Header"/>
@@ -4058,7 +3930,7 @@
 </file>
 
 <file path=word/styles.xml><?xml version="1.0" encoding="utf-8"?>
-<w:styles xmlns:mc="http://schemas.openxmlformats.org/markup-compatibility/2006" xmlns:r="http://schemas.openxmlformats.org/officeDocument/2006/relationships" xmlns:w="http://schemas.openxmlformats.org/wordprocessingml/2006/main" xmlns:w14="http://schemas.microsoft.com/office/word/2010/wordml" mc:Ignorable="w14">
+<w:styles xmlns:mc="http://schemas.openxmlformats.org/markup-compatibility/2006" xmlns:r="http://schemas.openxmlformats.org/officeDocument/2006/relationships" xmlns:w="http://schemas.openxmlformats.org/wordprocessingml/2006/main" xmlns:w14="http://schemas.microsoft.com/office/word/2010/wordml" xmlns:w15="http://schemas.microsoft.com/office/word/2012/wordml" xmlns:w16cex="http://schemas.microsoft.com/office/word/2018/wordml/cex" xmlns:w16cid="http://schemas.microsoft.com/office/word/2016/wordml/cid" xmlns:w16="http://schemas.microsoft.com/office/word/2018/wordml" xmlns:w16se="http://schemas.microsoft.com/office/word/2015/wordml/symex" mc:Ignorable="w14 w15 w16se w16cid w16 w16cex">
   <w:docDefaults>
     <w:rPrDefault>
       <w:rPr>
@@ -4074,451 +3946,383 @@
       </w:pPr>
     </w:pPrDefault>
   </w:docDefaults>
-  <w:latentStyles w:defLockedState="0" w:defUIPriority="99" w:defSemiHidden="1" w:defUnhideWhenUsed="1" w:defQFormat="0" w:count="267">
-    <w:lsdException w:name="Normal" w:semiHidden="0" w:uiPriority="0" w:unhideWhenUsed="0" w:qFormat="1"/>
-    <w:lsdException w:name="heading 1" w:semiHidden="0" w:uiPriority="9" w:unhideWhenUsed="0" w:qFormat="1"/>
-    <w:lsdException w:name="heading 2" w:uiPriority="9" w:qFormat="1"/>
-    <w:lsdException w:name="heading 3" w:uiPriority="9" w:qFormat="1"/>
-    <w:lsdException w:name="heading 4" w:uiPriority="9" w:qFormat="1"/>
-    <w:lsdException w:name="heading 5" w:uiPriority="9" w:qFormat="1"/>
-    <w:lsdException w:name="heading 6" w:uiPriority="9" w:qFormat="1"/>
-    <w:lsdException w:name="heading 7" w:uiPriority="9" w:qFormat="1"/>
-    <w:lsdException w:name="heading 8" w:uiPriority="9" w:qFormat="1"/>
-    <w:lsdException w:name="heading 9" w:uiPriority="9" w:qFormat="1"/>
-    <w:lsdException w:name="toc 1" w:uiPriority="39"/>
-    <w:lsdException w:name="toc 2" w:uiPriority="39"/>
-    <w:lsdException w:name="toc 3" w:uiPriority="39"/>
-    <w:lsdException w:name="toc 4" w:uiPriority="39"/>
-    <w:lsdException w:name="toc 5" w:uiPriority="39"/>
-    <w:lsdException w:name="toc 6" w:uiPriority="39"/>
-    <w:lsdException w:name="toc 7" w:uiPriority="39"/>
-    <w:lsdException w:name="toc 8" w:uiPriority="39"/>
-    <w:lsdException w:name="toc 9" w:uiPriority="39"/>
-    <w:lsdException w:name="caption" w:uiPriority="35" w:qFormat="1"/>
-    <w:lsdException w:name="footnote reference" w:unhideWhenUsed="0"/>
-    <w:lsdException w:name="Title" w:semiHidden="0" w:uiPriority="10" w:unhideWhenUsed="0" w:qFormat="1"/>
-    <w:lsdException w:name="Default Paragraph Font" w:uiPriority="1"/>
-    <w:lsdException w:name="Subtitle" w:semiHidden="0" w:uiPriority="11" w:unhideWhenUsed="0" w:qFormat="1"/>
-    <w:lsdException w:name="Strong" w:semiHidden="0" w:uiPriority="22" w:unhideWhenUsed="0" w:qFormat="1"/>
-    <w:lsdException w:name="Emphasis" w:semiHidden="0" w:uiPriority="20" w:unhideWhenUsed="0" w:qFormat="1"/>
-    <w:lsdException w:name="Table Grid" w:uiPriority="59"/>
-    <w:lsdException w:name="Placeholder Text" w:unhideWhenUsed="0"/>
-    <w:lsdException w:name="No Spacing" w:semiHidden="0" w:uiPriority="1" w:unhideWhenUsed="0" w:qFormat="1"/>
-    <w:lsdException w:name="Light Shading" w:semiHidden="0" w:uiPriority="60" w:unhideWhenUsed="0"/>
-    <w:lsdException w:name="Light List" w:semiHidden="0" w:uiPriority="61" w:unhideWhenUsed="0"/>
-    <w:lsdException w:name="Light Grid" w:semiHidden="0" w:uiPriority="62" w:unhideWhenUsed="0"/>
-    <w:lsdException w:name="Medium Shading 1" w:semiHidden="0" w:uiPriority="63" w:unhideWhenUsed="0"/>
-    <w:lsdException w:name="Medium Shading 2" w:semiHidden="0" w:uiPriority="64" w:unhideWhenUsed="0"/>
-    <w:lsdException w:name="Medium List 1" w:semiHidden="0" w:uiPriority="65" w:unhideWhenUsed="0"/>
-    <w:lsdException w:name="Medium List 2" w:semiHidden="0" w:uiPriority="66" w:unhideWhenUsed="0"/>
-    <w:lsdException w:name="Medium Grid 1" w:semiHidden="0" w:uiPriority="67" w:unhideWhenUsed="0"/>
-    <w:lsdException w:name="Medium Grid 2" w:semiHidden="0" w:uiPriority="68" w:unhideWhenUsed="0"/>
-    <w:lsdException w:name="Medium Grid 3" w:semiHidden="0" w:uiPriority="69" w:unhideWhenUsed="0"/>
-    <w:lsdException w:name="Dark List" w:semiHidden="0" w:uiPriority="70" w:unhideWhenUsed="0"/>
-    <w:lsdException w:name="Colorful Shading" w:semiHidden="0" w:uiPriority="71" w:unhideWhenUsed="0"/>
-    <w:lsdException w:name="Colorful List" w:semiHidden="0" w:uiPriority="72" w:unhideWhenUsed="0"/>
-    <w:lsdException w:name="Colorful Grid" w:semiHidden="0" w:uiPriority="73" w:unhideWhenUsed="0"/>
-    <w:lsdException w:name="Light Shading Accent 1" w:semiHidden="0" w:uiPriority="60" w:unhideWhenUsed="0"/>
-    <w:lsdException w:name="Light List Accent 1" w:semiHidden="0" w:uiPriority="61" w:unhideWhenUsed="0"/>
-    <w:lsdException w:name="Light Grid Accent 1" w:semiHidden="0" w:uiPriority="62" w:unhideWhenUsed="0"/>
-    <w:lsdException w:name="Medium Shading 1 Accent 1" w:semiHidden="0" w:uiPriority="63" w:unhideWhenUsed="0"/>
-    <w:lsdException w:name="Medium Shading 2 Accent 1" w:semiHidden="0" w:uiPriority="64" w:unhideWhenUsed="0"/>
-    <w:lsdException w:name="Medium List 1 Accent 1" w:semiHidden="0" w:uiPriority="65" w:unhideWhenUsed="0"/>
-    <w:lsdException w:name="Revision" w:unhideWhenUsed="0"/>
-    <w:lsdException w:name="List Paragraph" w:semiHidden="0" w:uiPriority="34" w:unhideWhenUsed="0" w:qFormat="1"/>
-    <w:lsdException w:name="Quote" w:semiHidden="0" w:uiPriority="29" w:unhideWhenUsed="0" w:qFormat="1"/>
-    <w:lsdException w:name="Intense Quote" w:semiHidden="0" w:uiPriority="30" w:unhideWhenUsed="0" w:qFormat="1"/>
-    <w:lsdException w:name="Medium List 2 Accent 1" w:semiHidden="0" w:uiPriority="66" w:unhideWhenUsed="0"/>
-    <w:lsdException w:name="Medium Grid 1 Accent 1" w:semiHidden="0" w:uiPriority="67" w:unhideWhenUsed="0"/>
-    <w:lsdException w:name="Medium Grid 2 Accent 1" w:semiHidden="0" w:uiPriority="68" w:unhideWhenUsed="0"/>
-    <w:lsdException w:name="Medium Grid 3 Accent 1" w:semiHidden="0" w:uiPriority="69" w:unhideWhenUsed="0"/>
-    <w:lsdException w:name="Dark List Accent 1" w:semiHidden="0" w:uiPriority="70" w:unhideWhenUsed="0"/>
-    <w:lsdException w:name="Colorful Shading Accent 1" w:semiHidden="0" w:uiPriority="71" w:unhideWhenUsed="0"/>
-    <w:lsdException w:name="Colorful List Accent 1" w:semiHidden="0" w:uiPriority="72" w:unhideWhenUsed="0"/>
-    <w:lsdException w:name="Colorful Grid Accent 1" w:semiHidden="0" w:uiPriority="73" w:unhideWhenUsed="0"/>
-    <w:lsdException w:name="Light Shading Accent 2" w:semiHidden="0" w:uiPriority="60" w:unhideWhenUsed="0"/>
-    <w:lsdException w:name="Light List Accent 2" w:semiHidden="0" w:uiPriority="61" w:unhideWhenUsed="0"/>
-    <w:lsdException w:name="Light Grid Accent 2" w:semiHidden="0" w:uiPriority="62" w:unhideWhenUsed="0"/>
-    <w:lsdException w:name="Medium Shading 1 Accent 2" w:semiHidden="0" w:uiPriority="63" w:unhideWhenUsed="0"/>
-    <w:lsdException w:name="Medium Shading 2 Accent 2" w:semiHidden="0" w:uiPriority="64" w:unhideWhenUsed="0"/>
-    <w:lsdException w:name="Medium List 1 Accent 2" w:semiHidden="0" w:uiPriority="65" w:unhideWhenUsed="0"/>
-    <w:lsdException w:name="Medium List 2 Accent 2" w:semiHidden="0" w:uiPriority="66" w:unhideWhenUsed="0"/>
-    <w:lsdException w:name="Medium Grid 1 Accent 2" w:semiHidden="0" w:uiPriority="67" w:unhideWhenUsed="0"/>
-    <w:lsdException w:name="Medium Grid 2 Accent 2" w:semiHidden="0" w:uiPriority="68" w:unhideWhenUsed="0"/>
-    <w:lsdException w:name="Medium Grid 3 Accent 2" w:semiHidden="0" w:uiPriority="69" w:unhideWhenUsed="0"/>
-    <w:lsdException w:name="Dark List Accent 2" w:semiHidden="0" w:uiPriority="70" w:unhideWhenUsed="0"/>
-    <w:lsdException w:name="Colorful Shading Accent 2" w:semiHidden="0" w:uiPriority="71" w:unhideWhenUsed="0"/>
-    <w:lsdException w:name="Colorful List Accent 2" w:semiHidden="0" w:uiPriority="72" w:unhideWhenUsed="0"/>
-    <w:lsdException w:name="Colorful Grid Accent 2" w:semiHidden="0" w:uiPriority="73" w:unhideWhenUsed="0"/>
-    <w:lsdException w:name="Light Shading Accent 3" w:semiHidden="0" w:uiPriority="60" w:unhideWhenUsed="0"/>
-    <w:lsdException w:name="Light List Accent 3" w:semiHidden="0" w:uiPriority="61" w:unhideWhenUsed="0"/>
-    <w:lsdException w:name="Light Grid Accent 3" w:semiHidden="0" w:uiPriority="62" w:unhideWhenUsed="0"/>
-    <w:lsdException w:name="Medium Shading 1 Accent 3" w:semiHidden="0" w:uiPriority="63" w:unhideWhenUsed="0"/>
-    <w:lsdException w:name="Medium Shading 2 Accent 3" w:semiHidden="0" w:uiPriority="64" w:unhideWhenUsed="0"/>
-    <w:lsdException w:name="Medium List 1 Accent 3" w:semiHidden="0" w:uiPriority="65" w:unhideWhenUsed="0"/>
-    <w:lsdException w:name="Medium List 2 Accent 3" w:semiHidden="0" w:uiPriority="66" w:unhideWhenUsed="0"/>
-    <w:lsdException w:name="Medium Grid 1 Accent 3" w:semiHidden="0" w:uiPriority="67" w:unhideWhenUsed="0"/>
-    <w:lsdException w:name="Medium Grid 2 Accent 3" w:semiHidden="0" w:uiPriority="68" w:unhideWhenUsed="0"/>
-    <w:lsdException w:name="Medium Grid 3 Accent 3" w:semiHidden="0" w:uiPriority="69" w:unhideWhenUsed="0"/>
-    <w:lsdException w:name="Dark List Accent 3" w:semiHidden="0" w:uiPriority="70" w:unhideWhenUsed="0"/>
-    <w:lsdException w:name="Colorful Shading Accent 3" w:semiHidden="0" w:uiPriority="71" w:unhideWhenUsed="0"/>
-    <w:lsdException w:name="Colorful List Accent 3" w:semiHidden="0" w:uiPriority="72" w:unhideWhenUsed="0"/>
-    <w:lsdException w:name="Colorful Grid Accent 3" w:semiHidden="0" w:uiPriority="73" w:unhideWhenUsed="0"/>
-    <w:lsdException w:name="Light Shading Accent 4" w:semiHidden="0" w:uiPriority="60" w:unhideWhenUsed="0"/>
-    <w:lsdException w:name="Light List Accent 4" w:semiHidden="0" w:uiPriority="61" w:unhideWhenUsed="0"/>
-    <w:lsdException w:name="Light Grid Accent 4" w:semiHidden="0" w:uiPriority="62" w:unhideWhenUsed="0"/>
-    <w:lsdException w:name="Medium Shading 1 Accent 4" w:semiHidden="0" w:uiPriority="63" w:unhideWhenUsed="0"/>
-    <w:lsdException w:name="Medium Shading 2 Accent 4" w:semiHidden="0" w:uiPriority="64" w:unhideWhenUsed="0"/>
-    <w:lsdException w:name="Medium List 1 Accent 4" w:semiHidden="0" w:uiPriority="65" w:unhideWhenUsed="0"/>
-    <w:lsdException w:name="Medium List 2 Accent 4" w:semiHidden="0" w:uiPriority="66" w:unhideWhenUsed="0"/>
-    <w:lsdException w:name="Medium Grid 1 Accent 4" w:semiHidden="0" w:uiPriority="67" w:unhideWhenUsed="0"/>
-    <w:lsdException w:name="Medium Grid 2 Accent 4" w:semiHidden="0" w:uiPriority="68" w:unhideWhenUsed="0"/>
-    <w:lsdException w:name="Medium Grid 3 Accent 4" w:semiHidden="0" w:uiPriority="69" w:unhideWhenUsed="0"/>
-    <w:lsdException w:name="Dark List Accent 4" w:semiHidden="0" w:uiPriority="70" w:unhideWhenUsed="0"/>
-    <w:lsdException w:name="Colorful Shading Accent 4" w:semiHidden="0" w:uiPriority="71" w:unhideWhenUsed="0"/>
-    <w:lsdException w:name="Colorful List Accent 4" w:semiHidden="0" w:uiPriority="72" w:unhideWhenUsed="0"/>
-    <w:lsdException w:name="Colorful Grid Accent 4" w:semiHidden="0" w:uiPriority="73" w:unhideWhenUsed="0"/>
-    <w:lsdException w:name="Light Shading Accent 5" w:semiHidden="0" w:uiPriority="60" w:unhideWhenUsed="0"/>
-    <w:lsdException w:name="Light List Accent 5" w:semiHidden="0" w:uiPriority="61" w:unhideWhenUsed="0"/>
-    <w:lsdException w:name="Light Grid Accent 5" w:semiHidden="0" w:uiPriority="62" w:unhideWhenUsed="0"/>
-    <w:lsdException w:name="Medium Shading 1 Accent 5" w:semiHidden="0" w:uiPriority="63" w:unhideWhenUsed="0"/>
-    <w:lsdException w:name="Medium Shading 2 Accent 5" w:semiHidden="0" w:uiPriority="64" w:unhideWhenUsed="0"/>
-    <w:lsdException w:name="Medium List 1 Accent 5" w:semiHidden="0" w:uiPriority="65" w:unhideWhenUsed="0"/>
-    <w:lsdException w:name="Medium List 2 Accent 5" w:semiHidden="0" w:uiPriority="66" w:unhideWhenUsed="0"/>
-    <w:lsdException w:name="Medium Grid 1 Accent 5" w:semiHidden="0" w:uiPriority="67" w:unhideWhenUsed="0"/>
-    <w:lsdException w:name="Medium Grid 2 Accent 5" w:semiHidden="0" w:uiPriority="68" w:unhideWhenUsed="0"/>
-    <w:lsdException w:name="Medium Grid 3 Accent 5" w:semiHidden="0" w:uiPriority="69" w:unhideWhenUsed="0"/>
-    <w:lsdException w:name="Dark List Accent 5" w:semiHidden="0" w:uiPriority="70" w:unhideWhenUsed="0"/>
-    <w:lsdException w:name="Colorful Shading Accent 5" w:semiHidden="0" w:uiPriority="71" w:unhideWhenUsed="0"/>
-    <w:lsdException w:name="Colorful List Accent 5" w:semiHidden="0" w:uiPriority="72" w:unhideWhenUsed="0"/>
-    <w:lsdException w:name="Colorful Grid Accent 5" w:semiHidden="0" w:uiPriority="73" w:unhideWhenUsed="0"/>
-    <w:lsdException w:name="Light Shading Accent 6" w:semiHidden="0" w:uiPriority="60" w:unhideWhenUsed="0"/>
-    <w:lsdException w:name="Light List Accent 6" w:semiHidden="0" w:uiPriority="61" w:unhideWhenUsed="0"/>
-    <w:lsdException w:name="Light Grid Accent 6" w:semiHidden="0" w:uiPriority="62" w:unhideWhenUsed="0"/>
-    <w:lsdException w:name="Medium Shading 1 Accent 6" w:semiHidden="0" w:uiPriority="63" w:unhideWhenUsed="0"/>
-    <w:lsdException w:name="Medium Shading 2 Accent 6" w:semiHidden="0" w:uiPriority="64" w:unhideWhenUsed="0"/>
-    <w:lsdException w:name="Medium List 1 Accent 6" w:semiHidden="0" w:uiPriority="65" w:unhideWhenUsed="0"/>
-    <w:lsdException w:name="Medium List 2 Accent 6" w:semiHidden="0" w:uiPriority="66" w:unhideWhenUsed="0"/>
-    <w:lsdException w:name="Medium Grid 1 Accent 6" w:semiHidden="0" w:uiPriority="67" w:unhideWhenUsed="0"/>
-    <w:lsdException w:name="Medium Grid 2 Accent 6" w:semiHidden="0" w:uiPriority="68" w:unhideWhenUsed="0"/>
-    <w:lsdException w:name="Medium Grid 3 Accent 6" w:semiHidden="0" w:uiPriority="69" w:unhideWhenUsed="0"/>
-    <w:lsdException w:name="Dark List Accent 6" w:semiHidden="0" w:uiPriority="70" w:unhideWhenUsed="0"/>
-    <w:lsdException w:name="Colorful Shading Accent 6" w:semiHidden="0" w:uiPriority="71" w:unhideWhenUsed="0"/>
-    <w:lsdException w:name="Colorful List Accent 6" w:semiHidden="0" w:uiPriority="72" w:unhideWhenUsed="0"/>
-    <w:lsdException w:name="Colorful Grid Accent 6" w:semiHidden="0" w:uiPriority="73" w:unhideWhenUsed="0"/>
-    <w:lsdException w:name="Subtle Emphasis" w:semiHidden="0" w:uiPriority="19" w:unhideWhenUsed="0" w:qFormat="1"/>
-    <w:lsdException w:name="Intense Emphasis" w:semiHidden="0" w:uiPriority="21" w:unhideWhenUsed="0" w:qFormat="1"/>
-    <w:lsdException w:name="Subtle Reference" w:semiHidden="0" w:uiPriority="31" w:unhideWhenUsed="0" w:qFormat="1"/>
-    <w:lsdException w:name="Intense Reference" w:semiHidden="0" w:uiPriority="32" w:unhideWhenUsed="0" w:qFormat="1"/>
-    <w:lsdException w:name="Book Title" w:semiHidden="0" w:uiPriority="33" w:unhideWhenUsed="0" w:qFormat="1"/>
-    <w:lsdException w:name="Bibliography" w:uiPriority="37"/>
-    <w:lsdException w:name="TOC Heading" w:uiPriority="39" w:qFormat="1"/>
-  </w:latentStyles>
-  <w:style w:type="paragraph" w:default="1" w:styleId="Normal">
-    <w:name w:val="Normal"/>
-    <w:qFormat/>
-    <w:pPr>
-      <w:widowControl w:val="0"/>
-      <w:autoSpaceDE w:val="0"/>
-      <w:autoSpaceDN w:val="0"/>
-      <w:adjustRightInd w:val="0"/>
-      <w:spacing w:after="0" w:line="240" w:lineRule="auto"/>
-    </w:pPr>
-    <w:rPr>
-      <w:rFonts w:ascii="Times New Roman" w:hAnsi="Times New Roman" w:cs="Times New Roman"/>
-      <w:sz w:val="24"/>
-      <w:szCs w:val="24"/>
-    </w:rPr>
-  </w:style>
-  <w:style w:type="character" w:default="1" w:styleId="DefaultParagraphFont">
-    <w:name w:val="Default Paragraph Font"/>
-    <w:uiPriority w:val="1"/>
-    <w:semiHidden/>
-    <w:unhideWhenUsed/>
-  </w:style>
-  <w:style w:type="table" w:default="1" w:styleId="TableNormal">
-    <w:name w:val="Normal Table"/>
-    <w:uiPriority w:val="99"/>
-    <w:semiHidden/>
-    <w:unhideWhenUsed/>
-    <w:tblPr>
-      <w:tblInd w:w="0" w:type="dxa"/>
-      <w:tblCellMar>
-        <w:top w:w="0" w:type="dxa"/>
-        <w:left w:w="108" w:type="dxa"/>
-        <w:bottom w:w="0" w:type="dxa"/>
-        <w:right w:w="108" w:type="dxa"/>
-      </w:tblCellMar>
-    </w:tblPr>
-  </w:style>
-  <w:style w:type="numbering" w:default="1" w:styleId="NoList">
-    <w:name w:val="No List"/>
-    <w:uiPriority w:val="99"/>
-    <w:semiHidden/>
-    <w:unhideWhenUsed/>
-  </w:style>
-  <w:style w:type="character" w:styleId="FootnoteReference">
-    <w:name w:val="footnote reference"/>
-    <w:uiPriority w:val="99"/>
-  </w:style>
-  <w:style w:type="paragraph" w:styleId="BalloonText">
-    <w:name w:val="Balloon Text"/>
-    <w:basedOn w:val="Normal"/>
-    <w:link w:val="BalloonTextChar"/>
-    <w:uiPriority w:val="99"/>
-    <w:semiHidden/>
-    <w:unhideWhenUsed/>
-    <w:rsid w:val="00670B9B"/>
-    <w:rPr>
-      <w:rFonts w:ascii="Tahoma" w:hAnsi="Tahoma" w:cs="Tahoma"/>
-      <w:sz w:val="16"/>
-      <w:szCs w:val="16"/>
-    </w:rPr>
-  </w:style>
-  <w:style w:type="character" w:customStyle="1" w:styleId="BalloonTextChar">
-    <w:name w:val="Balloon Text Char"/>
-    <w:basedOn w:val="DefaultParagraphFont"/>
-    <w:link w:val="BalloonText"/>
-    <w:uiPriority w:val="99"/>
-    <w:semiHidden/>
-    <w:rsid w:val="00670B9B"/>
-    <w:rPr>
-      <w:rFonts w:ascii="Tahoma" w:hAnsi="Tahoma" w:cs="Tahoma"/>
-      <w:sz w:val="16"/>
-      <w:szCs w:val="16"/>
-    </w:rPr>
-  </w:style>
-  <w:style w:type="paragraph" w:styleId="Header">
-    <w:name w:val="header"/>
-    <w:basedOn w:val="Normal"/>
-    <w:link w:val="HeaderChar"/>
-    <w:uiPriority w:val="99"/>
-    <w:unhideWhenUsed/>
-    <w:rsid w:val="008F0DC3"/>
-    <w:pPr>
-      <w:tabs>
-        <w:tab w:val="center" w:pos="4680"/>
-        <w:tab w:val="right" w:pos="9360"/>
-      </w:tabs>
-    </w:pPr>
-  </w:style>
-  <w:style w:type="character" w:customStyle="1" w:styleId="HeaderChar">
-    <w:name w:val="Header Char"/>
-    <w:basedOn w:val="DefaultParagraphFont"/>
-    <w:link w:val="Header"/>
-    <w:uiPriority w:val="99"/>
-    <w:rsid w:val="008F0DC3"/>
-    <w:rPr>
-      <w:rFonts w:ascii="Times New Roman" w:hAnsi="Times New Roman" w:cs="Times New Roman"/>
-      <w:sz w:val="24"/>
-      <w:szCs w:val="24"/>
-    </w:rPr>
-  </w:style>
-  <w:style w:type="paragraph" w:styleId="Footer">
-    <w:name w:val="footer"/>
-    <w:basedOn w:val="Normal"/>
-    <w:link w:val="FooterChar"/>
-    <w:uiPriority w:val="99"/>
-    <w:unhideWhenUsed/>
-    <w:rsid w:val="008F0DC3"/>
-    <w:pPr>
-      <w:tabs>
-        <w:tab w:val="center" w:pos="4680"/>
-        <w:tab w:val="right" w:pos="9360"/>
-      </w:tabs>
-    </w:pPr>
-  </w:style>
-  <w:style w:type="character" w:customStyle="1" w:styleId="FooterChar">
-    <w:name w:val="Footer Char"/>
-    <w:basedOn w:val="DefaultParagraphFont"/>
-    <w:link w:val="Footer"/>
-    <w:uiPriority w:val="99"/>
-    <w:rsid w:val="008F0DC3"/>
-    <w:rPr>
-      <w:rFonts w:ascii="Times New Roman" w:hAnsi="Times New Roman" w:cs="Times New Roman"/>
-      <w:sz w:val="24"/>
-      <w:szCs w:val="24"/>
-    </w:rPr>
-  </w:style>
-  <w:style w:type="table" w:styleId="TableGrid">
-    <w:name w:val="Table Grid"/>
-    <w:basedOn w:val="TableNormal"/>
-    <w:uiPriority w:val="59"/>
-    <w:unhideWhenUsed/>
-    <w:rsid w:val="0094737C"/>
-    <w:pPr>
-      <w:spacing w:after="0" w:line="240" w:lineRule="auto"/>
-    </w:pPr>
-    <w:tblPr>
-      <w:tblBorders>
-        <w:top w:val="single" w:sz="4" w:space="0" w:color="auto"/>
-        <w:left w:val="single" w:sz="4" w:space="0" w:color="auto"/>
-        <w:bottom w:val="single" w:sz="4" w:space="0" w:color="auto"/>
-        <w:right w:val="single" w:sz="4" w:space="0" w:color="auto"/>
-        <w:insideH w:val="single" w:sz="4" w:space="0" w:color="auto"/>
-        <w:insideV w:val="single" w:sz="4" w:space="0" w:color="auto"/>
-      </w:tblBorders>
-    </w:tblPr>
-  </w:style>
-</w:styles>
-</file>
-
-<file path=word/stylesWithEffects.xml><?xml version="1.0" encoding="utf-8"?>
-<w:styles xmlns:wpc="http://schemas.microsoft.com/office/word/2010/wordprocessingCanvas" xmlns:mc="http://schemas.openxmlformats.org/markup-compatibility/2006" xmlns:o="urn:schemas-microsoft-com:office:office" xmlns:r="http://schemas.openxmlformats.org/officeDocument/2006/relationships" xmlns:m="http://schemas.openxmlformats.org/officeDocument/2006/math" xmlns:v="urn:schemas-microsoft-com:vml" xmlns:wp14="http://schemas.microsoft.com/office/word/2010/wordprocessingDrawing" xmlns:wp="http://schemas.openxmlformats.org/drawingml/2006/wordprocessingDrawing" xmlns:w10="urn:schemas-microsoft-com:office:word" xmlns:w="http://schemas.openxmlformats.org/wordprocessingml/2006/main" xmlns:w14="http://schemas.microsoft.com/office/word/2010/wordml" xmlns:wpg="http://schemas.microsoft.com/office/word/2010/wordprocessingGroup" xmlns:wpi="http://schemas.microsoft.com/office/word/2010/wordprocessingInk" xmlns:wne="http://schemas.microsoft.com/office/word/2006/wordml" xmlns:wps="http://schemas.microsoft.com/office/word/2010/wordprocessingShape" mc:Ignorable="w14 wp14">
-  <w:docDefaults>
-    <w:rPrDefault>
-      <w:rPr>
-        <w:rFonts w:asciiTheme="minorHAnsi" w:eastAsiaTheme="minorEastAsia" w:hAnsiTheme="minorHAnsi" w:cstheme="minorBidi"/>
-        <w:sz w:val="22"/>
-        <w:szCs w:val="22"/>
-        <w:lang w:val="en-US" w:eastAsia="en-US" w:bidi="ar-SA"/>
-      </w:rPr>
-    </w:rPrDefault>
-    <w:pPrDefault>
-      <w:pPr>
-        <w:spacing w:after="200" w:line="276" w:lineRule="auto"/>
-      </w:pPr>
-    </w:pPrDefault>
-  </w:docDefaults>
-  <w:latentStyles w:defLockedState="0" w:defUIPriority="99" w:defSemiHidden="1" w:defUnhideWhenUsed="1" w:defQFormat="0" w:count="267">
-    <w:lsdException w:name="Normal" w:semiHidden="0" w:uiPriority="0" w:unhideWhenUsed="0" w:qFormat="1"/>
-    <w:lsdException w:name="heading 1" w:semiHidden="0" w:uiPriority="9" w:unhideWhenUsed="0" w:qFormat="1"/>
-    <w:lsdException w:name="heading 2" w:uiPriority="9" w:qFormat="1"/>
-    <w:lsdException w:name="heading 3" w:uiPriority="9" w:qFormat="1"/>
-    <w:lsdException w:name="heading 4" w:uiPriority="9" w:qFormat="1"/>
-    <w:lsdException w:name="heading 5" w:uiPriority="9" w:qFormat="1"/>
-    <w:lsdException w:name="heading 6" w:uiPriority="9" w:qFormat="1"/>
-    <w:lsdException w:name="heading 7" w:uiPriority="9" w:qFormat="1"/>
-    <w:lsdException w:name="heading 8" w:uiPriority="9" w:qFormat="1"/>
-    <w:lsdException w:name="heading 9" w:uiPriority="9" w:qFormat="1"/>
-    <w:lsdException w:name="toc 1" w:uiPriority="39"/>
-    <w:lsdException w:name="toc 2" w:uiPriority="39"/>
-    <w:lsdException w:name="toc 3" w:uiPriority="39"/>
-    <w:lsdException w:name="toc 4" w:uiPriority="39"/>
-    <w:lsdException w:name="toc 5" w:uiPriority="39"/>
-    <w:lsdException w:name="toc 6" w:uiPriority="39"/>
-    <w:lsdException w:name="toc 7" w:uiPriority="39"/>
-    <w:lsdException w:name="toc 8" w:uiPriority="39"/>
-    <w:lsdException w:name="toc 9" w:uiPriority="39"/>
-    <w:lsdException w:name="caption" w:uiPriority="35" w:qFormat="1"/>
-    <w:lsdException w:name="footnote reference" w:unhideWhenUsed="0"/>
-    <w:lsdException w:name="Title" w:semiHidden="0" w:uiPriority="10" w:unhideWhenUsed="0" w:qFormat="1"/>
-    <w:lsdException w:name="Default Paragraph Font" w:uiPriority="1"/>
-    <w:lsdException w:name="Subtitle" w:semiHidden="0" w:uiPriority="11" w:unhideWhenUsed="0" w:qFormat="1"/>
-    <w:lsdException w:name="Strong" w:semiHidden="0" w:uiPriority="22" w:unhideWhenUsed="0" w:qFormat="1"/>
-    <w:lsdException w:name="Emphasis" w:semiHidden="0" w:uiPriority="20" w:unhideWhenUsed="0" w:qFormat="1"/>
-    <w:lsdException w:name="Table Grid" w:uiPriority="59"/>
-    <w:lsdException w:name="Placeholder Text" w:unhideWhenUsed="0"/>
-    <w:lsdException w:name="No Spacing" w:semiHidden="0" w:uiPriority="1" w:unhideWhenUsed="0" w:qFormat="1"/>
-    <w:lsdException w:name="Light Shading" w:semiHidden="0" w:uiPriority="60" w:unhideWhenUsed="0"/>
-    <w:lsdException w:name="Light List" w:semiHidden="0" w:uiPriority="61" w:unhideWhenUsed="0"/>
-    <w:lsdException w:name="Light Grid" w:semiHidden="0" w:uiPriority="62" w:unhideWhenUsed="0"/>
-    <w:lsdException w:name="Medium Shading 1" w:semiHidden="0" w:uiPriority="63" w:unhideWhenUsed="0"/>
-    <w:lsdException w:name="Medium Shading 2" w:semiHidden="0" w:uiPriority="64" w:unhideWhenUsed="0"/>
-    <w:lsdException w:name="Medium List 1" w:semiHidden="0" w:uiPriority="65" w:unhideWhenUsed="0"/>
-    <w:lsdException w:name="Medium List 2" w:semiHidden="0" w:uiPriority="66" w:unhideWhenUsed="0"/>
-    <w:lsdException w:name="Medium Grid 1" w:semiHidden="0" w:uiPriority="67" w:unhideWhenUsed="0"/>
-    <w:lsdException w:name="Medium Grid 2" w:semiHidden="0" w:uiPriority="68" w:unhideWhenUsed="0"/>
-    <w:lsdException w:name="Medium Grid 3" w:semiHidden="0" w:uiPriority="69" w:unhideWhenUsed="0"/>
-    <w:lsdException w:name="Dark List" w:semiHidden="0" w:uiPriority="70" w:unhideWhenUsed="0"/>
-    <w:lsdException w:name="Colorful Shading" w:semiHidden="0" w:uiPriority="71" w:unhideWhenUsed="0"/>
-    <w:lsdException w:name="Colorful List" w:semiHidden="0" w:uiPriority="72" w:unhideWhenUsed="0"/>
-    <w:lsdException w:name="Colorful Grid" w:semiHidden="0" w:uiPriority="73" w:unhideWhenUsed="0"/>
-    <w:lsdException w:name="Light Shading Accent 1" w:semiHidden="0" w:uiPriority="60" w:unhideWhenUsed="0"/>
-    <w:lsdException w:name="Light List Accent 1" w:semiHidden="0" w:uiPriority="61" w:unhideWhenUsed="0"/>
-    <w:lsdException w:name="Light Grid Accent 1" w:semiHidden="0" w:uiPriority="62" w:unhideWhenUsed="0"/>
-    <w:lsdException w:name="Medium Shading 1 Accent 1" w:semiHidden="0" w:uiPriority="63" w:unhideWhenUsed="0"/>
-    <w:lsdException w:name="Medium Shading 2 Accent 1" w:semiHidden="0" w:uiPriority="64" w:unhideWhenUsed="0"/>
-    <w:lsdException w:name="Medium List 1 Accent 1" w:semiHidden="0" w:uiPriority="65" w:unhideWhenUsed="0"/>
-    <w:lsdException w:name="Revision" w:unhideWhenUsed="0"/>
-    <w:lsdException w:name="List Paragraph" w:semiHidden="0" w:uiPriority="34" w:unhideWhenUsed="0" w:qFormat="1"/>
-    <w:lsdException w:name="Quote" w:semiHidden="0" w:uiPriority="29" w:unhideWhenUsed="0" w:qFormat="1"/>
-    <w:lsdException w:name="Intense Quote" w:semiHidden="0" w:uiPriority="30" w:unhideWhenUsed="0" w:qFormat="1"/>
-    <w:lsdException w:name="Medium List 2 Accent 1" w:semiHidden="0" w:uiPriority="66" w:unhideWhenUsed="0"/>
-    <w:lsdException w:name="Medium Grid 1 Accent 1" w:semiHidden="0" w:uiPriority="67" w:unhideWhenUsed="0"/>
-    <w:lsdException w:name="Medium Grid 2 Accent 1" w:semiHidden="0" w:uiPriority="68" w:unhideWhenUsed="0"/>
-    <w:lsdException w:name="Medium Grid 3 Accent 1" w:semiHidden="0" w:uiPriority="69" w:unhideWhenUsed="0"/>
-    <w:lsdException w:name="Dark List Accent 1" w:semiHidden="0" w:uiPriority="70" w:unhideWhenUsed="0"/>
-    <w:lsdException w:name="Colorful Shading Accent 1" w:semiHidden="0" w:uiPriority="71" w:unhideWhenUsed="0"/>
-    <w:lsdException w:name="Colorful List Accent 1" w:semiHidden="0" w:uiPriority="72" w:unhideWhenUsed="0"/>
-    <w:lsdException w:name="Colorful Grid Accent 1" w:semiHidden="0" w:uiPriority="73" w:unhideWhenUsed="0"/>
-    <w:lsdException w:name="Light Shading Accent 2" w:semiHidden="0" w:uiPriority="60" w:unhideWhenUsed="0"/>
-    <w:lsdException w:name="Light List Accent 2" w:semiHidden="0" w:uiPriority="61" w:unhideWhenUsed="0"/>
-    <w:lsdException w:name="Light Grid Accent 2" w:semiHidden="0" w:uiPriority="62" w:unhideWhenUsed="0"/>
-    <w:lsdException w:name="Medium Shading 1 Accent 2" w:semiHidden="0" w:uiPriority="63" w:unhideWhenUsed="0"/>
-    <w:lsdException w:name="Medium Shading 2 Accent 2" w:semiHidden="0" w:uiPriority="64" w:unhideWhenUsed="0"/>
-    <w:lsdException w:name="Medium List 1 Accent 2" w:semiHidden="0" w:uiPriority="65" w:unhideWhenUsed="0"/>
-    <w:lsdException w:name="Medium List 2 Accent 2" w:semiHidden="0" w:uiPriority="66" w:unhideWhenUsed="0"/>
-    <w:lsdException w:name="Medium Grid 1 Accent 2" w:semiHidden="0" w:uiPriority="67" w:unhideWhenUsed="0"/>
-    <w:lsdException w:name="Medium Grid 2 Accent 2" w:semiHidden="0" w:uiPriority="68" w:unhideWhenUsed="0"/>
-    <w:lsdException w:name="Medium Grid 3 Accent 2" w:semiHidden="0" w:uiPriority="69" w:unhideWhenUsed="0"/>
-    <w:lsdException w:name="Dark List Accent 2" w:semiHidden="0" w:uiPriority="70" w:unhideWhenUsed="0"/>
-    <w:lsdException w:name="Colorful Shading Accent 2" w:semiHidden="0" w:uiPriority="71" w:unhideWhenUsed="0"/>
-    <w:lsdException w:name="Colorful List Accent 2" w:semiHidden="0" w:uiPriority="72" w:unhideWhenUsed="0"/>
-    <w:lsdException w:name="Colorful Grid Accent 2" w:semiHidden="0" w:uiPriority="73" w:unhideWhenUsed="0"/>
-    <w:lsdException w:name="Light Shading Accent 3" w:semiHidden="0" w:uiPriority="60" w:unhideWhenUsed="0"/>
-    <w:lsdException w:name="Light List Accent 3" w:semiHidden="0" w:uiPriority="61" w:unhideWhenUsed="0"/>
-    <w:lsdException w:name="Light Grid Accent 3" w:semiHidden="0" w:uiPriority="62" w:unhideWhenUsed="0"/>
-    <w:lsdException w:name="Medium Shading 1 Accent 3" w:semiHidden="0" w:uiPriority="63" w:unhideWhenUsed="0"/>
-    <w:lsdException w:name="Medium Shading 2 Accent 3" w:semiHidden="0" w:uiPriority="64" w:unhideWhenUsed="0"/>
-    <w:lsdException w:name="Medium List 1 Accent 3" w:semiHidden="0" w:uiPriority="65" w:unhideWhenUsed="0"/>
-    <w:lsdException w:name="Medium List 2 Accent 3" w:semiHidden="0" w:uiPriority="66" w:unhideWhenUsed="0"/>
-    <w:lsdException w:name="Medium Grid 1 Accent 3" w:semiHidden="0" w:uiPriority="67" w:unhideWhenUsed="0"/>
-    <w:lsdException w:name="Medium Grid 2 Accent 3" w:semiHidden="0" w:uiPriority="68" w:unhideWhenUsed="0"/>
-    <w:lsdException w:name="Medium Grid 3 Accent 3" w:semiHidden="0" w:uiPriority="69" w:unhideWhenUsed="0"/>
-    <w:lsdException w:name="Dark List Accent 3" w:semiHidden="0" w:uiPriority="70" w:unhideWhenUsed="0"/>
-    <w:lsdException w:name="Colorful Shading Accent 3" w:semiHidden="0" w:uiPriority="71" w:unhideWhenUsed="0"/>
-    <w:lsdException w:name="Colorful List Accent 3" w:semiHidden="0" w:uiPriority="72" w:unhideWhenUsed="0"/>
-    <w:lsdException w:name="Colorful Grid Accent 3" w:semiHidden="0" w:uiPriority="73" w:unhideWhenUsed="0"/>
-    <w:lsdException w:name="Light Shading Accent 4" w:semiHidden="0" w:uiPriority="60" w:unhideWhenUsed="0"/>
-    <w:lsdException w:name="Light List Accent 4" w:semiHidden="0" w:uiPriority="61" w:unhideWhenUsed="0"/>
-    <w:lsdException w:name="Light Grid Accent 4" w:semiHidden="0" w:uiPriority="62" w:unhideWhenUsed="0"/>
-    <w:lsdException w:name="Medium Shading 1 Accent 4" w:semiHidden="0" w:uiPriority="63" w:unhideWhenUsed="0"/>
-    <w:lsdException w:name="Medium Shading 2 Accent 4" w:semiHidden="0" w:uiPriority="64" w:unhideWhenUsed="0"/>
-    <w:lsdException w:name="Medium List 1 Accent 4" w:semiHidden="0" w:uiPriority="65" w:unhideWhenUsed="0"/>
-    <w:lsdException w:name="Medium List 2 Accent 4" w:semiHidden="0" w:uiPriority="66" w:unhideWhenUsed="0"/>
-    <w:lsdException w:name="Medium Grid 1 Accent 4" w:semiHidden="0" w:uiPriority="67" w:unhideWhenUsed="0"/>
-    <w:lsdException w:name="Medium Grid 2 Accent 4" w:semiHidden="0" w:uiPriority="68" w:unhideWhenUsed="0"/>
-    <w:lsdException w:name="Medium Grid 3 Accent 4" w:semiHidden="0" w:uiPriority="69" w:unhideWhenUsed="0"/>
-    <w:lsdException w:name="Dark List Accent 4" w:semiHidden="0" w:uiPriority="70" w:unhideWhenUsed="0"/>
-    <w:lsdException w:name="Colorful Shading Accent 4" w:semiHidden="0" w:uiPriority="71" w:unhideWhenUsed="0"/>
-    <w:lsdException w:name="Colorful List Accent 4" w:semiHidden="0" w:uiPriority="72" w:unhideWhenUsed="0"/>
-    <w:lsdException w:name="Colorful Grid Accent 4" w:semiHidden="0" w:uiPriority="73" w:unhideWhenUsed="0"/>
-    <w:lsdException w:name="Light Shading Accent 5" w:semiHidden="0" w:uiPriority="60" w:unhideWhenUsed="0"/>
-    <w:lsdException w:name="Light List Accent 5" w:semiHidden="0" w:uiPriority="61" w:unhideWhenUsed="0"/>
-    <w:lsdException w:name="Light Grid Accent 5" w:semiHidden="0" w:uiPriority="62" w:unhideWhenUsed="0"/>
-    <w:lsdException w:name="Medium Shading 1 Accent 5" w:semiHidden="0" w:uiPriority="63" w:unhideWhenUsed="0"/>
-    <w:lsdException w:name="Medium Shading 2 Accent 5" w:semiHidden="0" w:uiPriority="64" w:unhideWhenUsed="0"/>
-    <w:lsdException w:name="Medium List 1 Accent 5" w:semiHidden="0" w:uiPriority="65" w:unhideWhenUsed="0"/>
-    <w:lsdException w:name="Medium List 2 Accent 5" w:semiHidden="0" w:uiPriority="66" w:unhideWhenUsed="0"/>
-    <w:lsdException w:name="Medium Grid 1 Accent 5" w:semiHidden="0" w:uiPriority="67" w:unhideWhenUsed="0"/>
-    <w:lsdException w:name="Medium Grid 2 Accent 5" w:semiHidden="0" w:uiPriority="68" w:unhideWhenUsed="0"/>
-    <w:lsdException w:name="Medium Grid 3 Accent 5" w:semiHidden="0" w:uiPriority="69" w:unhideWhenUsed="0"/>
-    <w:lsdException w:name="Dark List Accent 5" w:semiHidden="0" w:uiPriority="70" w:unhideWhenUsed="0"/>
-    <w:lsdException w:name="Colorful Shading Accent 5" w:semiHidden="0" w:uiPriority="71" w:unhideWhenUsed="0"/>
-    <w:lsdException w:name="Colorful List Accent 5" w:semiHidden="0" w:uiPriority="72" w:unhideWhenUsed="0"/>
-    <w:lsdException w:name="Colorful Grid Accent 5" w:semiHidden="0" w:uiPriority="73" w:unhideWhenUsed="0"/>
-    <w:lsdException w:name="Light Shading Accent 6" w:semiHidden="0" w:uiPriority="60" w:unhideWhenUsed="0"/>
-    <w:lsdException w:name="Light List Accent 6" w:semiHidden="0" w:uiPriority="61" w:unhideWhenUsed="0"/>
-    <w:lsdException w:name="Light Grid Accent 6" w:semiHidden="0" w:uiPriority="62" w:unhideWhenUsed="0"/>
-    <w:lsdException w:name="Medium Shading 1 Accent 6" w:semiHidden="0" w:uiPriority="63" w:unhideWhenUsed="0"/>
-    <w:lsdException w:name="Medium Shading 2 Accent 6" w:semiHidden="0" w:uiPriority="64" w:unhideWhenUsed="0"/>
-    <w:lsdException w:name="Medium List 1 Accent 6" w:semiHidden="0" w:uiPriority="65" w:unhideWhenUsed="0"/>
-    <w:lsdException w:name="Medium List 2 Accent 6" w:semiHidden="0" w:uiPriority="66" w:unhideWhenUsed="0"/>
-    <w:lsdException w:name="Medium Grid 1 Accent 6" w:semiHidden="0" w:uiPriority="67" w:unhideWhenUsed="0"/>
-    <w:lsdException w:name="Medium Grid 2 Accent 6" w:semiHidden="0" w:uiPriority="68" w:unhideWhenUsed="0"/>
-    <w:lsdException w:name="Medium Grid 3 Accent 6" w:semiHidden="0" w:uiPriority="69" w:unhideWhenUsed="0"/>
-    <w:lsdException w:name="Dark List Accent 6" w:semiHidden="0" w:uiPriority="70" w:unhideWhenUsed="0"/>
-    <w:lsdException w:name="Colorful Shading Accent 6" w:semiHidden="0" w:uiPriority="71" w:unhideWhenUsed="0"/>
-    <w:lsdException w:name="Colorful List Accent 6" w:semiHidden="0" w:uiPriority="72" w:unhideWhenUsed="0"/>
-    <w:lsdException w:name="Colorful Grid Accent 6" w:semiHidden="0" w:uiPriority="73" w:unhideWhenUsed="0"/>
-    <w:lsdException w:name="Subtle Emphasis" w:semiHidden="0" w:uiPriority="19" w:unhideWhenUsed="0" w:qFormat="1"/>
-    <w:lsdException w:name="Intense Emphasis" w:semiHidden="0" w:uiPriority="21" w:unhideWhenUsed="0" w:qFormat="1"/>
-    <w:lsdException w:name="Subtle Reference" w:semiHidden="0" w:uiPriority="31" w:unhideWhenUsed="0" w:qFormat="1"/>
-    <w:lsdException w:name="Intense Reference" w:semiHidden="0" w:uiPriority="32" w:unhideWhenUsed="0" w:qFormat="1"/>
-    <w:lsdException w:name="Book Title" w:semiHidden="0" w:uiPriority="33" w:unhideWhenUsed="0" w:qFormat="1"/>
-    <w:lsdException w:name="Bibliography" w:uiPriority="37"/>
-    <w:lsdException w:name="TOC Heading" w:uiPriority="39" w:qFormat="1"/>
+  <w:latentStyles w:defLockedState="0" w:defUIPriority="99" w:defSemiHidden="0" w:defUnhideWhenUsed="0" w:defQFormat="0" w:count="376">
+    <w:lsdException w:name="Normal" w:uiPriority="0" w:qFormat="1"/>
+    <w:lsdException w:name="heading 1" w:uiPriority="9" w:qFormat="1"/>
+    <w:lsdException w:name="heading 2" w:semiHidden="1" w:uiPriority="9" w:unhideWhenUsed="1" w:qFormat="1"/>
+    <w:lsdException w:name="heading 3" w:semiHidden="1" w:uiPriority="9" w:unhideWhenUsed="1" w:qFormat="1"/>
+    <w:lsdException w:name="heading 4" w:semiHidden="1" w:uiPriority="9" w:unhideWhenUsed="1" w:qFormat="1"/>
+    <w:lsdException w:name="heading 5" w:semiHidden="1" w:uiPriority="9" w:unhideWhenUsed="1" w:qFormat="1"/>
+    <w:lsdException w:name="heading 6" w:semiHidden="1" w:uiPriority="9" w:unhideWhenUsed="1" w:qFormat="1"/>
+    <w:lsdException w:name="heading 7" w:semiHidden="1" w:uiPriority="9" w:unhideWhenUsed="1" w:qFormat="1"/>
+    <w:lsdException w:name="heading 8" w:semiHidden="1" w:uiPriority="9" w:unhideWhenUsed="1" w:qFormat="1"/>
+    <w:lsdException w:name="heading 9" w:semiHidden="1" w:uiPriority="9" w:unhideWhenUsed="1" w:qFormat="1"/>
+    <w:lsdException w:name="index 1" w:semiHidden="1" w:unhideWhenUsed="1"/>
+    <w:lsdException w:name="index 2" w:semiHidden="1" w:unhideWhenUsed="1"/>
+    <w:lsdException w:name="index 3" w:semiHidden="1" w:unhideWhenUsed="1"/>
+    <w:lsdException w:name="index 4" w:semiHidden="1" w:unhideWhenUsed="1"/>
+    <w:lsdException w:name="index 5" w:semiHidden="1" w:unhideWhenUsed="1"/>
+    <w:lsdException w:name="index 6" w:semiHidden="1" w:unhideWhenUsed="1"/>
+    <w:lsdException w:name="index 7" w:semiHidden="1" w:unhideWhenUsed="1"/>
+    <w:lsdException w:name="index 8" w:semiHidden="1" w:unhideWhenUsed="1"/>
+    <w:lsdException w:name="index 9" w:semiHidden="1" w:unhideWhenUsed="1"/>
+    <w:lsdException w:name="toc 1" w:semiHidden="1" w:uiPriority="39" w:unhideWhenUsed="1"/>
+    <w:lsdException w:name="toc 2" w:semiHidden="1" w:uiPriority="39" w:unhideWhenUsed="1"/>
+    <w:lsdException w:name="toc 3" w:semiHidden="1" w:uiPriority="39" w:unhideWhenUsed="1"/>
+    <w:lsdException w:name="toc 4" w:semiHidden="1" w:uiPriority="39" w:unhideWhenUsed="1"/>
+    <w:lsdException w:name="toc 5" w:semiHidden="1" w:uiPriority="39" w:unhideWhenUsed="1"/>
+    <w:lsdException w:name="toc 6" w:semiHidden="1" w:uiPriority="39" w:unhideWhenUsed="1"/>
+    <w:lsdException w:name="toc 7" w:semiHidden="1" w:uiPriority="39" w:unhideWhenUsed="1"/>
+    <w:lsdException w:name="toc 8" w:semiHidden="1" w:uiPriority="39" w:unhideWhenUsed="1"/>
+    <w:lsdException w:name="toc 9" w:semiHidden="1" w:uiPriority="39" w:unhideWhenUsed="1"/>
+    <w:lsdException w:name="Normal Indent" w:semiHidden="1" w:unhideWhenUsed="1"/>
+    <w:lsdException w:name="footnote text" w:semiHidden="1" w:unhideWhenUsed="1"/>
+    <w:lsdException w:name="annotation text" w:semiHidden="1" w:unhideWhenUsed="1"/>
+    <w:lsdException w:name="header" w:semiHidden="1" w:unhideWhenUsed="1"/>
+    <w:lsdException w:name="footer" w:semiHidden="1" w:unhideWhenUsed="1"/>
+    <w:lsdException w:name="index heading" w:semiHidden="1" w:unhideWhenUsed="1"/>
+    <w:lsdException w:name="caption" w:semiHidden="1" w:uiPriority="35" w:unhideWhenUsed="1" w:qFormat="1"/>
+    <w:lsdException w:name="table of figures" w:semiHidden="1" w:unhideWhenUsed="1"/>
+    <w:lsdException w:name="envelope address" w:semiHidden="1" w:unhideWhenUsed="1"/>
+    <w:lsdException w:name="envelope return" w:semiHidden="1" w:unhideWhenUsed="1"/>
+    <w:lsdException w:name="footnote reference" w:semiHidden="1"/>
+    <w:lsdException w:name="annotation reference" w:semiHidden="1" w:unhideWhenUsed="1"/>
+    <w:lsdException w:name="line number" w:semiHidden="1" w:unhideWhenUsed="1"/>
+    <w:lsdException w:name="page number" w:semiHidden="1" w:unhideWhenUsed="1"/>
+    <w:lsdException w:name="endnote reference" w:semiHidden="1" w:unhideWhenUsed="1"/>
+    <w:lsdException w:name="endnote text" w:semiHidden="1" w:unhideWhenUsed="1"/>
+    <w:lsdException w:name="table of authorities" w:semiHidden="1" w:unhideWhenUsed="1"/>
+    <w:lsdException w:name="macro" w:semiHidden="1" w:unhideWhenUsed="1"/>
+    <w:lsdException w:name="toa heading" w:semiHidden="1" w:unhideWhenUsed="1"/>
+    <w:lsdException w:name="List" w:semiHidden="1" w:unhideWhenUsed="1"/>
+    <w:lsdException w:name="List Bullet" w:semiHidden="1" w:unhideWhenUsed="1"/>
+    <w:lsdException w:name="List Number" w:semiHidden="1" w:unhideWhenUsed="1"/>
+    <w:lsdException w:name="List 2" w:semiHidden="1" w:unhideWhenUsed="1"/>
+    <w:lsdException w:name="List 3" w:semiHidden="1" w:unhideWhenUsed="1"/>
+    <w:lsdException w:name="List 4" w:semiHidden="1" w:unhideWhenUsed="1"/>
+    <w:lsdException w:name="List 5" w:semiHidden="1" w:unhideWhenUsed="1"/>
+    <w:lsdException w:name="List Bullet 2" w:semiHidden="1" w:unhideWhenUsed="1"/>
+    <w:lsdException w:name="List Bullet 3" w:semiHidden="1" w:unhideWhenUsed="1"/>
+    <w:lsdException w:name="List Bullet 4" w:semiHidden="1" w:unhideWhenUsed="1"/>
+    <w:lsdException w:name="List Bullet 5" w:semiHidden="1" w:unhideWhenUsed="1"/>
+    <w:lsdException w:name="List Number 2" w:semiHidden="1" w:unhideWhenUsed="1"/>
+    <w:lsdException w:name="List Number 3" w:semiHidden="1" w:unhideWhenUsed="1"/>
+    <w:lsdException w:name="List Number 4" w:semiHidden="1" w:unhideWhenUsed="1"/>
+    <w:lsdException w:name="List Number 5" w:semiHidden="1" w:unhideWhenUsed="1"/>
+    <w:lsdException w:name="Title" w:uiPriority="10" w:qFormat="1"/>
+    <w:lsdException w:name="Closing" w:semiHidden="1" w:unhideWhenUsed="1"/>
+    <w:lsdException w:name="Signature" w:semiHidden="1" w:unhideWhenUsed="1"/>
+    <w:lsdException w:name="Default Paragraph Font" w:semiHidden="1" w:uiPriority="1" w:unhideWhenUsed="1"/>
+    <w:lsdException w:name="Body Text" w:semiHidden="1" w:unhideWhenUsed="1"/>
+    <w:lsdException w:name="Body Text Indent" w:semiHidden="1" w:unhideWhenUsed="1"/>
+    <w:lsdException w:name="List Continue" w:semiHidden="1" w:unhideWhenUsed="1"/>
+    <w:lsdException w:name="List Continue 2" w:semiHidden="1" w:unhideWhenUsed="1"/>
+    <w:lsdException w:name="List Continue 3" w:semiHidden="1" w:unhideWhenUsed="1"/>
+    <w:lsdException w:name="List Continue 4" w:semiHidden="1" w:unhideWhenUsed="1"/>
+    <w:lsdException w:name="List Continue 5" w:semiHidden="1" w:unhideWhenUsed="1"/>
+    <w:lsdException w:name="Message Header" w:semiHidden="1" w:unhideWhenUsed="1"/>
+    <w:lsdException w:name="Subtitle" w:uiPriority="11" w:qFormat="1"/>
+    <w:lsdException w:name="Salutation" w:semiHidden="1" w:unhideWhenUsed="1"/>
+    <w:lsdException w:name="Date" w:semiHidden="1" w:unhideWhenUsed="1"/>
+    <w:lsdException w:name="Body Text First Indent" w:semiHidden="1" w:unhideWhenUsed="1"/>
+    <w:lsdException w:name="Body Text First Indent 2" w:semiHidden="1" w:unhideWhenUsed="1"/>
+    <w:lsdException w:name="Note Heading" w:semiHidden="1" w:unhideWhenUsed="1"/>
+    <w:lsdException w:name="Body Text 2" w:semiHidden="1" w:unhideWhenUsed="1"/>
+    <w:lsdException w:name="Body Text 3" w:semiHidden="1" w:unhideWhenUsed="1"/>
+    <w:lsdException w:name="Body Text Indent 2" w:semiHidden="1" w:unhideWhenUsed="1"/>
+    <w:lsdException w:name="Body Text Indent 3" w:semiHidden="1" w:unhideWhenUsed="1"/>
+    <w:lsdException w:name="Block Text" w:semiHidden="1" w:unhideWhenUsed="1"/>
+    <w:lsdException w:name="Hyperlink" w:semiHidden="1" w:unhideWhenUsed="1"/>
+    <w:lsdException w:name="FollowedHyperlink" w:semiHidden="1" w:unhideWhenUsed="1"/>
+    <w:lsdException w:name="Strong" w:uiPriority="22" w:qFormat="1"/>
+    <w:lsdException w:name="Emphasis" w:uiPriority="20" w:qFormat="1"/>
+    <w:lsdException w:name="Document Map" w:semiHidden="1" w:unhideWhenUsed="1"/>
+    <w:lsdException w:name="Plain Text" w:semiHidden="1" w:unhideWhenUsed="1"/>
+    <w:lsdException w:name="E-mail Signature" w:semiHidden="1" w:unhideWhenUsed="1"/>
+    <w:lsdException w:name="HTML Top of Form" w:semiHidden="1" w:unhideWhenUsed="1"/>
+    <w:lsdException w:name="HTML Bottom of Form" w:semiHidden="1" w:unhideWhenUsed="1"/>
+    <w:lsdException w:name="Normal (Web)" w:semiHidden="1" w:unhideWhenUsed="1"/>
+    <w:lsdException w:name="HTML Acronym" w:semiHidden="1" w:unhideWhenUsed="1"/>
+    <w:lsdException w:name="HTML Address" w:semiHidden="1" w:unhideWhenUsed="1"/>
+    <w:lsdException w:name="HTML Cite" w:semiHidden="1" w:unhideWhenUsed="1"/>
+    <w:lsdException w:name="HTML Code" w:semiHidden="1" w:unhideWhenUsed="1"/>
+    <w:lsdException w:name="HTML Definition" w:semiHidden="1" w:unhideWhenUsed="1"/>
+    <w:lsdException w:name="HTML Keyboard" w:semiHidden="1" w:unhideWhenUsed="1"/>
+    <w:lsdException w:name="HTML Preformatted" w:semiHidden="1" w:unhideWhenUsed="1"/>
+    <w:lsdException w:name="HTML Sample" w:semiHidden="1" w:unhideWhenUsed="1"/>
+    <w:lsdException w:name="HTML Typewriter" w:semiHidden="1" w:unhideWhenUsed="1"/>
+    <w:lsdException w:name="HTML Variable" w:semiHidden="1" w:unhideWhenUsed="1"/>
+    <w:lsdException w:name="Normal Table" w:semiHidden="1" w:unhideWhenUsed="1"/>
+    <w:lsdException w:name="annotation subject" w:semiHidden="1" w:unhideWhenUsed="1"/>
+    <w:lsdException w:name="No List" w:semiHidden="1" w:unhideWhenUsed="1"/>
+    <w:lsdException w:name="Outline List 1" w:semiHidden="1" w:unhideWhenUsed="1"/>
+    <w:lsdException w:name="Outline List 2" w:semiHidden="1" w:unhideWhenUsed="1"/>
+    <w:lsdException w:name="Outline List 3" w:semiHidden="1" w:unhideWhenUsed="1"/>
+    <w:lsdException w:name="Table Simple 1" w:semiHidden="1" w:unhideWhenUsed="1"/>
+    <w:lsdException w:name="Table Simple 2" w:semiHidden="1" w:unhideWhenUsed="1"/>
+    <w:lsdException w:name="Table Simple 3" w:semiHidden="1" w:unhideWhenUsed="1"/>
+    <w:lsdException w:name="Table Classic 1" w:semiHidden="1" w:unhideWhenUsed="1"/>
+    <w:lsdException w:name="Table Classic 2" w:semiHidden="1" w:unhideWhenUsed="1"/>
+    <w:lsdException w:name="Table Classic 3" w:semiHidden="1" w:unhideWhenUsed="1"/>
+    <w:lsdException w:name="Table Classic 4" w:semiHidden="1" w:unhideWhenUsed="1"/>
+    <w:lsdException w:name="Table Colorful 1" w:semiHidden="1" w:unhideWhenUsed="1"/>
+    <w:lsdException w:name="Table Colorful 2" w:semiHidden="1" w:unhideWhenUsed="1"/>
+    <w:lsdException w:name="Table Colorful 3" w:semiHidden="1" w:unhideWhenUsed="1"/>
+    <w:lsdException w:name="Table Columns 1" w:semiHidden="1" w:unhideWhenUsed="1"/>
+    <w:lsdException w:name="Table Columns 2" w:semiHidden="1" w:unhideWhenUsed="1"/>
+    <w:lsdException w:name="Table Columns 3" w:semiHidden="1" w:unhideWhenUsed="1"/>
+    <w:lsdException w:name="Table Columns 4" w:semiHidden="1" w:unhideWhenUsed="1"/>
+    <w:lsdException w:name="Table Columns 5" w:semiHidden="1" w:unhideWhenUsed="1"/>
+    <w:lsdException w:name="Table Grid 1" w:semiHidden="1" w:unhideWhenUsed="1"/>
+    <w:lsdException w:name="Table Grid 2" w:semiHidden="1" w:unhideWhenUsed="1"/>
+    <w:lsdException w:name="Table Grid 3" w:semiHidden="1" w:unhideWhenUsed="1"/>
+    <w:lsdException w:name="Table Grid 4" w:semiHidden="1" w:unhideWhenUsed="1"/>
+    <w:lsdException w:name="Table Grid 5" w:semiHidden="1" w:unhideWhenUsed="1"/>
+    <w:lsdException w:name="Table Grid 6" w:semiHidden="1" w:unhideWhenUsed="1"/>
+    <w:lsdException w:name="Table Grid 7" w:semiHidden="1" w:unhideWhenUsed="1"/>
+    <w:lsdException w:name="Table Grid 8" w:semiHidden="1" w:unhideWhenUsed="1"/>
+    <w:lsdException w:name="Table List 1" w:semiHidden="1" w:unhideWhenUsed="1"/>
+    <w:lsdException w:name="Table List 2" w:semiHidden="1" w:unhideWhenUsed="1"/>
+    <w:lsdException w:name="Table List 3" w:semiHidden="1" w:unhideWhenUsed="1"/>
+    <w:lsdException w:name="Table List 4" w:semiHidden="1" w:unhideWhenUsed="1"/>
+    <w:lsdException w:name="Table List 5" w:semiHidden="1" w:unhideWhenUsed="1"/>
+    <w:lsdException w:name="Table List 6" w:semiHidden="1" w:unhideWhenUsed="1"/>
+    <w:lsdException w:name="Table List 7" w:semiHidden="1" w:unhideWhenUsed="1"/>
+    <w:lsdException w:name="Table List 8" w:semiHidden="1" w:unhideWhenUsed="1"/>
+    <w:lsdException w:name="Table 3D effects 1" w:semiHidden="1" w:unhideWhenUsed="1"/>
+    <w:lsdException w:name="Table 3D effects 2" w:semiHidden="1" w:unhideWhenUsed="1"/>
+    <w:lsdException w:name="Table 3D effects 3" w:semiHidden="1" w:unhideWhenUsed="1"/>
+    <w:lsdException w:name="Table Contemporary" w:semiHidden="1" w:unhideWhenUsed="1"/>
+    <w:lsdException w:name="Table Elegant" w:semiHidden="1" w:unhideWhenUsed="1"/>
+    <w:lsdException w:name="Table Professional" w:semiHidden="1" w:unhideWhenUsed="1"/>
+    <w:lsdException w:name="Table Subtle 1" w:semiHidden="1" w:unhideWhenUsed="1"/>
+    <w:lsdException w:name="Table Subtle 2" w:semiHidden="1" w:unhideWhenUsed="1"/>
+    <w:lsdException w:name="Table Web 1" w:semiHidden="1" w:unhideWhenUsed="1"/>
+    <w:lsdException w:name="Table Web 2" w:semiHidden="1" w:unhideWhenUsed="1"/>
+    <w:lsdException w:name="Table Web 3" w:semiHidden="1" w:unhideWhenUsed="1"/>
+    <w:lsdException w:name="Balloon Text" w:semiHidden="1" w:unhideWhenUsed="1"/>
+    <w:lsdException w:name="Table Grid" w:semiHidden="1" w:uiPriority="59" w:unhideWhenUsed="1"/>
+    <w:lsdException w:name="Table Theme" w:semiHidden="1" w:unhideWhenUsed="1"/>
+    <w:lsdException w:name="Placeholder Text" w:semiHidden="1"/>
+    <w:lsdException w:name="No Spacing" w:uiPriority="1" w:qFormat="1"/>
+    <w:lsdException w:name="Light Shading" w:uiPriority="60"/>
+    <w:lsdException w:name="Light List" w:uiPriority="61"/>
+    <w:lsdException w:name="Light Grid" w:uiPriority="62"/>
+    <w:lsdException w:name="Medium Shading 1" w:uiPriority="63"/>
+    <w:lsdException w:name="Medium Shading 2" w:uiPriority="64"/>
+    <w:lsdException w:name="Medium List 1" w:uiPriority="65"/>
+    <w:lsdException w:name="Medium List 2" w:uiPriority="66"/>
+    <w:lsdException w:name="Medium Grid 1" w:uiPriority="67"/>
+    <w:lsdException w:name="Medium Grid 2" w:uiPriority="68"/>
+    <w:lsdException w:name="Medium Grid 3" w:uiPriority="69"/>
+    <w:lsdException w:name="Dark List" w:uiPriority="70"/>
+    <w:lsdException w:name="Colorful Shading" w:uiPriority="71"/>
+    <w:lsdException w:name="Colorful List" w:uiPriority="72"/>
+    <w:lsdException w:name="Colorful Grid" w:uiPriority="73"/>
+    <w:lsdException w:name="Light Shading Accent 1" w:uiPriority="60"/>
+    <w:lsdException w:name="Light List Accent 1" w:uiPriority="61"/>
+    <w:lsdException w:name="Light Grid Accent 1" w:uiPriority="62"/>
+    <w:lsdException w:name="Medium Shading 1 Accent 1" w:uiPriority="63"/>
+    <w:lsdException w:name="Medium Shading 2 Accent 1" w:uiPriority="64"/>
+    <w:lsdException w:name="Medium List 1 Accent 1" w:uiPriority="65"/>
+    <w:lsdException w:name="Revision" w:semiHidden="1"/>
+    <w:lsdException w:name="List Paragraph" w:uiPriority="34" w:qFormat="1"/>
+    <w:lsdException w:name="Quote" w:uiPriority="29" w:qFormat="1"/>
+    <w:lsdException w:name="Intense Quote" w:uiPriority="30" w:qFormat="1"/>
+    <w:lsdException w:name="Medium List 2 Accent 1" w:uiPriority="66"/>
+    <w:lsdException w:name="Medium Grid 1 Accent 1" w:uiPriority="67"/>
+    <w:lsdException w:name="Medium Grid 2 Accent 1" w:uiPriority="68"/>
+    <w:lsdException w:name="Medium Grid 3 Accent 1" w:uiPriority="69"/>
+    <w:lsdException w:name="Dark List Accent 1" w:uiPriority="70"/>
+    <w:lsdException w:name="Colorful Shading Accent 1" w:uiPriority="71"/>
+    <w:lsdException w:name="Colorful List Accent 1" w:uiPriority="72"/>
+    <w:lsdException w:name="Colorful Grid Accent 1" w:uiPriority="73"/>
+    <w:lsdException w:name="Light Shading Accent 2" w:uiPriority="60"/>
+    <w:lsdException w:name="Light List Accent 2" w:uiPriority="61"/>
+    <w:lsdException w:name="Light Grid Accent 2" w:uiPriority="62"/>
+    <w:lsdException w:name="Medium Shading 1 Accent 2" w:uiPriority="63"/>
+    <w:lsdException w:name="Medium Shading 2 Accent 2" w:uiPriority="64"/>
+    <w:lsdException w:name="Medium List 1 Accent 2" w:uiPriority="65"/>
+    <w:lsdException w:name="Medium List 2 Accent 2" w:uiPriority="66"/>
+    <w:lsdException w:name="Medium Grid 1 Accent 2" w:uiPriority="67"/>
+    <w:lsdException w:name="Medium Grid 2 Accent 2" w:uiPriority="68"/>
+    <w:lsdException w:name="Medium Grid 3 Accent 2" w:uiPriority="69"/>
+    <w:lsdException w:name="Dark List Accent 2" w:uiPriority="70"/>
+    <w:lsdException w:name="Colorful Shading Accent 2" w:uiPriority="71"/>
+    <w:lsdException w:name="Colorful List Accent 2" w:uiPriority="72"/>
+    <w:lsdException w:name="Colorful Grid Accent 2" w:uiPriority="73"/>
+    <w:lsdException w:name="Light Shading Accent 3" w:uiPriority="60"/>
+    <w:lsdException w:name="Light List Accent 3" w:uiPriority="61"/>
+    <w:lsdException w:name="Light Grid Accent 3" w:uiPriority="62"/>
+    <w:lsdException w:name="Medium Shading 1 Accent 3" w:uiPriority="63"/>
+    <w:lsdException w:name="Medium Shading 2 Accent 3" w:uiPriority="64"/>
+    <w:lsdException w:name="Medium List 1 Accent 3" w:uiPriority="65"/>
+    <w:lsdException w:name="Medium List 2 Accent 3" w:uiPriority="66"/>
+    <w:lsdException w:name="Medium Grid 1 Accent 3" w:uiPriority="67"/>
+    <w:lsdException w:name="Medium Grid 2 Accent 3" w:uiPriority="68"/>
+    <w:lsdException w:name="Medium Grid 3 Accent 3" w:uiPriority="69"/>
+    <w:lsdException w:name="Dark List Accent 3" w:uiPriority="70"/>
+    <w:lsdException w:name="Colorful Shading Accent 3" w:uiPriority="71"/>
+    <w:lsdException w:name="Colorful List Accent 3" w:uiPriority="72"/>
+    <w:lsdException w:name="Colorful Grid Accent 3" w:uiPriority="73"/>
+    <w:lsdException w:name="Light Shading Accent 4" w:uiPriority="60"/>
+    <w:lsdException w:name="Light List Accent 4" w:uiPriority="61"/>
+    <w:lsdException w:name="Light Grid Accent 4" w:uiPriority="62"/>
+    <w:lsdException w:name="Medium Shading 1 Accent 4" w:uiPriority="63"/>
+    <w:lsdException w:name="Medium Shading 2 Accent 4" w:uiPriority="64"/>
+    <w:lsdException w:name="Medium List 1 Accent 4" w:uiPriority="65"/>
+    <w:lsdException w:name="Medium List 2 Accent 4" w:uiPriority="66"/>
+    <w:lsdException w:name="Medium Grid 1 Accent 4" w:uiPriority="67"/>
+    <w:lsdException w:name="Medium Grid 2 Accent 4" w:uiPriority="68"/>
+    <w:lsdException w:name="Medium Grid 3 Accent 4" w:uiPriority="69"/>
+    <w:lsdException w:name="Dark List Accent 4" w:uiPriority="70"/>
+    <w:lsdException w:name="Colorful Shading Accent 4" w:uiPriority="71"/>
+    <w:lsdException w:name="Colorful List Accent 4" w:uiPriority="72"/>
+    <w:lsdException w:name="Colorful Grid Accent 4" w:uiPriority="73"/>
+    <w:lsdException w:name="Light Shading Accent 5" w:uiPriority="60"/>
+    <w:lsdException w:name="Light List Accent 5" w:uiPriority="61"/>
+    <w:lsdException w:name="Light Grid Accent 5" w:uiPriority="62"/>
+    <w:lsdException w:name="Medium Shading 1 Accent 5" w:uiPriority="63"/>
+    <w:lsdException w:name="Medium Shading 2 Accent 5" w:uiPriority="64"/>
+    <w:lsdException w:name="Medium List 1 Accent 5" w:uiPriority="65"/>
+    <w:lsdException w:name="Medium List 2 Accent 5" w:uiPriority="66"/>
+    <w:lsdException w:name="Medium Grid 1 Accent 5" w:uiPriority="67"/>
+    <w:lsdException w:name="Medium Grid 2 Accent 5" w:uiPriority="68"/>
+    <w:lsdException w:name="Medium Grid 3 Accent 5" w:uiPriority="69"/>
+    <w:lsdException w:name="Dark List Accent 5" w:uiPriority="70"/>
+    <w:lsdException w:name="Colorful Shading Accent 5" w:uiPriority="71"/>
+    <w:lsdException w:name="Colorful List Accent 5" w:uiPriority="72"/>
+    <w:lsdException w:name="Colorful Grid Accent 5" w:uiPriority="73"/>
+    <w:lsdException w:name="Light Shading Accent 6" w:uiPriority="60"/>
+    <w:lsdException w:name="Light List Accent 6" w:uiPriority="61"/>
+    <w:lsdException w:name="Light Grid Accent 6" w:uiPriority="62"/>
+    <w:lsdException w:name="Medium Shading 1 Accent 6" w:uiPriority="63"/>
+    <w:lsdException w:name="Medium Shading 2 Accent 6" w:uiPriority="64"/>
+    <w:lsdException w:name="Medium List 1 Accent 6" w:uiPriority="65"/>
+    <w:lsdException w:name="Medium List 2 Accent 6" w:uiPriority="66"/>
+    <w:lsdException w:name="Medium Grid 1 Accent 6" w:uiPriority="67"/>
+    <w:lsdException w:name="Medium Grid 2 Accent 6" w:uiPriority="68"/>
+    <w:lsdException w:name="Medium Grid 3 Accent 6" w:uiPriority="69"/>
+    <w:lsdException w:name="Dark List Accent 6" w:uiPriority="70"/>
+    <w:lsdException w:name="Colorful Shading Accent 6" w:uiPriority="71"/>
+    <w:lsdException w:name="Colorful List Accent 6" w:uiPriority="72"/>
+    <w:lsdException w:name="Colorful Grid Accent 6" w:uiPriority="73"/>
+    <w:lsdException w:name="Subtle Emphasis" w:uiPriority="19" w:qFormat="1"/>
+    <w:lsdException w:name="Intense Emphasis" w:uiPriority="21" w:qFormat="1"/>
+    <w:lsdException w:name="Subtle Reference" w:uiPriority="31" w:qFormat="1"/>
+    <w:lsdException w:name="Intense Reference" w:uiPriority="32" w:qFormat="1"/>
+    <w:lsdException w:name="Book Title" w:uiPriority="33" w:qFormat="1"/>
+    <w:lsdException w:name="Bibliography" w:semiHidden="1" w:uiPriority="37" w:unhideWhenUsed="1"/>
+    <w:lsdException w:name="TOC Heading" w:semiHidden="1" w:uiPriority="39" w:unhideWhenUsed="1" w:qFormat="1"/>
+    <w:lsdException w:name="Plain Table 1" w:uiPriority="41"/>
+    <w:lsdException w:name="Plain Table 2" w:uiPriority="42"/>
+    <w:lsdException w:name="Plain Table 3" w:uiPriority="43"/>
+    <w:lsdException w:name="Plain Table 4" w:uiPriority="44"/>
+    <w:lsdException w:name="Plain Table 5" w:uiPriority="45"/>
+    <w:lsdException w:name="Grid Table Light" w:uiPriority="40"/>
+    <w:lsdException w:name="Grid Table 1 Light" w:uiPriority="46"/>
+    <w:lsdException w:name="Grid Table 2" w:uiPriority="47"/>
+    <w:lsdException w:name="Grid Table 3" w:uiPriority="48"/>
+    <w:lsdException w:name="Grid Table 4" w:uiPriority="49"/>
+    <w:lsdException w:name="Grid Table 5 Dark" w:uiPriority="50"/>
+    <w:lsdException w:name="Grid Table 6 Colorful" w:uiPriority="51"/>
+    <w:lsdException w:name="Grid Table 7 Colorful" w:uiPriority="52"/>
+    <w:lsdException w:name="Grid Table 1 Light Accent 1" w:uiPriority="46"/>
+    <w:lsdException w:name="Grid Table 2 Accent 1" w:uiPriority="47"/>
+    <w:lsdException w:name="Grid Table 3 Accent 1" w:uiPriority="48"/>
+    <w:lsdException w:name="Grid Table 4 Accent 1" w:uiPriority="49"/>
+    <w:lsdException w:name="Grid Table 5 Dark Accent 1" w:uiPriority="50"/>
+    <w:lsdException w:name="Grid Table 6 Colorful Accent 1" w:uiPriority="51"/>
+    <w:lsdException w:name="Grid Table 7 Colorful Accent 1" w:uiPriority="52"/>
+    <w:lsdException w:name="Grid Table 1 Light Accent 2" w:uiPriority="46"/>
+    <w:lsdException w:name="Grid Table 2 Accent 2" w:uiPriority="47"/>
+    <w:lsdException w:name="Grid Table 3 Accent 2" w:uiPriority="48"/>
+    <w:lsdException w:name="Grid Table 4 Accent 2" w:uiPriority="49"/>
+    <w:lsdException w:name="Grid Table 5 Dark Accent 2" w:uiPriority="50"/>
+    <w:lsdException w:name="Grid Table 6 Colorful Accent 2" w:uiPriority="51"/>
+    <w:lsdException w:name="Grid Table 7 Colorful Accent 2" w:uiPriority="52"/>
+    <w:lsdException w:name="Grid Table 1 Light Accent 3" w:uiPriority="46"/>
+    <w:lsdException w:name="Grid Table 2 Accent 3" w:uiPriority="47"/>
+    <w:lsdException w:name="Grid Table 3 Accent 3" w:uiPriority="48"/>
+    <w:lsdException w:name="Grid Table 4 Accent 3" w:uiPriority="49"/>
+    <w:lsdException w:name="Grid Table 5 Dark Accent 3" w:uiPriority="50"/>
+    <w:lsdException w:name="Grid Table 6 Colorful Accent 3" w:uiPriority="51"/>
+    <w:lsdException w:name="Grid Table 7 Colorful Accent 3" w:uiPriority="52"/>
+    <w:lsdException w:name="Grid Table 1 Light Accent 4" w:uiPriority="46"/>
+    <w:lsdException w:name="Grid Table 2 Accent 4" w:uiPriority="47"/>
+    <w:lsdException w:name="Grid Table 3 Accent 4" w:uiPriority="48"/>
+    <w:lsdException w:name="Grid Table 4 Accent 4" w:uiPriority="49"/>
+    <w:lsdException w:name="Grid Table 5 Dark Accent 4" w:uiPriority="50"/>
+    <w:lsdException w:name="Grid Table 6 Colorful Accent 4" w:uiPriority="51"/>
+    <w:lsdException w:name="Grid Table 7 Colorful Accent 4" w:uiPriority="52"/>
+    <w:lsdException w:name="Grid Table 1 Light Accent 5" w:uiPriority="46"/>
+    <w:lsdException w:name="Grid Table 2 Accent 5" w:uiPriority="47"/>
+    <w:lsdException w:name="Grid Table 3 Accent 5" w:uiPriority="48"/>
+    <w:lsdException w:name="Grid Table 4 Accent 5" w:uiPriority="49"/>
+    <w:lsdException w:name="Grid Table 5 Dark Accent 5" w:uiPriority="50"/>
+    <w:lsdException w:name="Grid Table 6 Colorful Accent 5" w:uiPriority="51"/>
+    <w:lsdException w:name="Grid Table 7 Colorful Accent 5" w:uiPriority="52"/>
+    <w:lsdException w:name="Grid Table 1 Light Accent 6" w:uiPriority="46"/>
+    <w:lsdException w:name="Grid Table 2 Accent 6" w:uiPriority="47"/>
+    <w:lsdException w:name="Grid Table 3 Accent 6" w:uiPriority="48"/>
+    <w:lsdException w:name="Grid Table 4 Accent 6" w:uiPriority="49"/>
+    <w:lsdException w:name="Grid Table 5 Dark Accent 6" w:uiPriority="50"/>
+    <w:lsdException w:name="Grid Table 6 Colorful Accent 6" w:uiPriority="51"/>
+    <w:lsdException w:name="Grid Table 7 Colorful Accent 6" w:uiPriority="52"/>
+    <w:lsdException w:name="List Table 1 Light" w:uiPriority="46"/>
+    <w:lsdException w:name="List Table 2" w:uiPriority="47"/>
+    <w:lsdException w:name="List Table 3" w:uiPriority="48"/>
+    <w:lsdException w:name="List Table 4" w:uiPriority="49"/>
+    <w:lsdException w:name="List Table 5 Dark" w:uiPriority="50"/>
+    <w:lsdException w:name="List Table 6 Colorful" w:uiPriority="51"/>
+    <w:lsdException w:name="List Table 7 Colorful" w:uiPriority="52"/>
+    <w:lsdException w:name="List Table 1 Light Accent 1" w:uiPriority="46"/>
+    <w:lsdException w:name="List Table 2 Accent 1" w:uiPriority="47"/>
+    <w:lsdException w:name="List Table 3 Accent 1" w:uiPriority="48"/>
+    <w:lsdException w:name="List Table 4 Accent 1" w:uiPriority="49"/>
+    <w:lsdException w:name="List Table 5 Dark Accent 1" w:uiPriority="50"/>
+    <w:lsdException w:name="List Table 6 Colorful Accent 1" w:uiPriority="51"/>
+    <w:lsdException w:name="List Table 7 Colorful Accent 1" w:uiPriority="52"/>
+    <w:lsdException w:name="List Table 1 Light Accent 2" w:uiPriority="46"/>
+    <w:lsdException w:name="List Table 2 Accent 2" w:uiPriority="47"/>
+    <w:lsdException w:name="List Table 3 Accent 2" w:uiPriority="48"/>
+    <w:lsdException w:name="List Table 4 Accent 2" w:uiPriority="49"/>
+    <w:lsdException w:name="List Table 5 Dark Accent 2" w:uiPriority="50"/>
+    <w:lsdException w:name="List Table 6 Colorful Accent 2" w:uiPriority="51"/>
+    <w:lsdException w:name="List Table 7 Colorful Accent 2" w:uiPriority="52"/>
+    <w:lsdException w:name="List Table 1 Light Accent 3" w:uiPriority="46"/>
+    <w:lsdException w:name="List Table 2 Accent 3" w:uiPriority="47"/>
+    <w:lsdException w:name="List Table 3 Accent 3" w:uiPriority="48"/>
+    <w:lsdException w:name="List Table 4 Accent 3" w:uiPriority="49"/>
+    <w:lsdException w:name="List Table 5 Dark Accent 3" w:uiPriority="50"/>
+    <w:lsdException w:name="List Table 6 Colorful Accent 3" w:uiPriority="51"/>
+    <w:lsdException w:name="List Table 7 Colorful Accent 3" w:uiPriority="52"/>
+    <w:lsdException w:name="List Table 1 Light Accent 4" w:uiPriority="46"/>
+    <w:lsdException w:name="List Table 2 Accent 4" w:uiPriority="47"/>
+    <w:lsdException w:name="List Table 3 Accent 4" w:uiPriority="48"/>
+    <w:lsdException w:name="List Table 4 Accent 4" w:uiPriority="49"/>
+    <w:lsdException w:name="List Table 5 Dark Accent 4" w:uiPriority="50"/>
+    <w:lsdException w:name="List Table 6 Colorful Accent 4" w:uiPriority="51"/>
+    <w:lsdException w:name="List Table 7 Colorful Accent 4" w:uiPriority="52"/>
+    <w:lsdException w:name="List Table 1 Light Accent 5" w:uiPriority="46"/>
+    <w:lsdException w:name="List Table 2 Accent 5" w:uiPriority="47"/>
+    <w:lsdException w:name="List Table 3 Accent 5" w:uiPriority="48"/>
+    <w:lsdException w:name="List Table 4 Accent 5" w:uiPriority="49"/>
+    <w:lsdException w:name="List Table 5 Dark Accent 5" w:uiPriority="50"/>
+    <w:lsdException w:name="List Table 6 Colorful Accent 5" w:uiPriority="51"/>
+    <w:lsdException w:name="List Table 7 Colorful Accent 5" w:uiPriority="52"/>
+    <w:lsdException w:name="List Table 1 Light Accent 6" w:uiPriority="46"/>
+    <w:lsdException w:name="List Table 2 Accent 6" w:uiPriority="47"/>
+    <w:lsdException w:name="List Table 3 Accent 6" w:uiPriority="48"/>
+    <w:lsdException w:name="List Table 4 Accent 6" w:uiPriority="49"/>
+    <w:lsdException w:name="List Table 5 Dark Accent 6" w:uiPriority="50"/>
+    <w:lsdException w:name="List Table 6 Colorful Accent 6" w:uiPriority="51"/>
+    <w:lsdException w:name="List Table 7 Colorful Accent 6" w:uiPriority="52"/>
+    <w:lsdException w:name="Mention" w:semiHidden="1" w:unhideWhenUsed="1"/>
+    <w:lsdException w:name="Smart Hyperlink" w:semiHidden="1" w:unhideWhenUsed="1"/>
+    <w:lsdException w:name="Hashtag" w:semiHidden="1" w:unhideWhenUsed="1"/>
+    <w:lsdException w:name="Unresolved Mention" w:semiHidden="1" w:unhideWhenUsed="1"/>
+    <w:lsdException w:name="Smart Link" w:semiHidden="1" w:unhideWhenUsed="1"/>
   </w:latentStyles>
   <w:style w:type="paragraph" w:default="1" w:styleId="Normal">
     <w:name w:val="Normal"/>

</xml_diff>